<commit_message>
JWT update and readme
</commit_message>
<xml_diff>
--- a/Конспекты.docx
+++ b/Конспекты.docx
@@ -5119,27 +5119,7 @@
                 <w:i/>
                 <w:noProof/>
               </w:rPr>
-              <w:t>JSON Web Toke</w:t>
-            </w:r>
-            <w:r>
-              <w:rPr>
-                <w:rStyle w:val="a5"/>
-                <w:rFonts w:ascii="Times New Roman" w:hAnsi="Times New Roman" w:cs="Times New Roman"/>
-                <w:b/>
-                <w:i/>
-                <w:noProof/>
-              </w:rPr>
-              <w:t>n</w:t>
-            </w:r>
-            <w:r>
-              <w:rPr>
-                <w:rStyle w:val="a5"/>
-                <w:rFonts w:ascii="Times New Roman" w:hAnsi="Times New Roman" w:cs="Times New Roman"/>
-                <w:b/>
-                <w:i/>
-                <w:noProof/>
-              </w:rPr>
-              <w:t>s (JWT)</w:t>
+              <w:t>JSON Web Tokens (JWT)</w:t>
             </w:r>
             <w:r>
               <w:rPr>
@@ -12425,17 +12405,20 @@
         <w:jc w:val="both"/>
         <w:rPr>
           <w:rFonts w:ascii="Consolas" w:hAnsi="Consolas" w:cs="Times New Roman"/>
-        </w:rPr>
-      </w:pPr>
-      <w:r>
-        <w:rPr>
-          <w:rFonts w:ascii="Consolas" w:hAnsi="Consolas" w:cs="Times New Roman"/>
+          <w:lang w:val="en-US"/>
+        </w:rPr>
+      </w:pPr>
+      <w:r>
+        <w:rPr>
+          <w:rFonts w:ascii="Consolas" w:hAnsi="Consolas" w:cs="Times New Roman"/>
+          <w:lang w:val="en-US"/>
         </w:rPr>
         <w:t xml:space="preserve">&gt;&gt; </w:t>
       </w:r>
       <w:r>
         <w:rPr>
           <w:rFonts w:ascii="Consolas" w:hAnsi="Consolas" w:cs="Times New Roman"/>
+          <w:lang w:val="en-US"/>
         </w:rPr>
         <w:t>9</w:t>
       </w:r>
@@ -12450,6 +12433,7 @@
           <w:b/>
           <w:bCs/>
           <w:sz w:val="28"/>
+          <w:lang w:val="en-US"/>
         </w:rPr>
       </w:pPr>
     </w:p>
@@ -12673,7 +12657,6 @@
         <w:jc w:val="both"/>
         <w:rPr>
           <w:rFonts w:ascii="Consolas" w:hAnsi="Consolas" w:cs="Times New Roman"/>
-          <w:lang w:val="en-US"/>
         </w:rPr>
       </w:pPr>
       <w:r>
@@ -12692,7 +12675,6 @@
       <w:r>
         <w:rPr>
           <w:rFonts w:ascii="Consolas" w:hAnsi="Consolas" w:cs="Times New Roman"/>
-          <w:lang w:val="en-US"/>
         </w:rPr>
         <w:t xml:space="preserve"> = 1</w:t>
       </w:r>
@@ -12711,7 +12693,6 @@
       <w:r>
         <w:rPr>
           <w:rFonts w:ascii="Consolas" w:hAnsi="Consolas" w:cs="Times New Roman"/>
-          <w:lang w:val="en-US"/>
         </w:rPr>
         <w:t xml:space="preserve">    </w:t>
       </w:r>
@@ -12913,7 +12894,6 @@
         <w:jc w:val="both"/>
         <w:rPr>
           <w:rFonts w:ascii="Consolas" w:hAnsi="Consolas" w:cs="Times New Roman"/>
-          <w:lang w:val="en-US"/>
         </w:rPr>
       </w:pPr>
       <w:r>
@@ -12934,7 +12914,6 @@
       <w:r>
         <w:rPr>
           <w:rFonts w:ascii="Consolas" w:hAnsi="Consolas" w:cs="Times New Roman"/>
-          <w:lang w:val="en-US"/>
         </w:rPr>
         <w:t>(</w:t>
       </w:r>
@@ -12951,7 +12930,6 @@
       <w:r>
         <w:rPr>
           <w:rFonts w:ascii="Consolas" w:hAnsi="Consolas" w:cs="Times New Roman"/>
-          <w:lang w:val="en-US"/>
         </w:rPr>
         <w:t>)</w:t>
       </w:r>
@@ -12964,7 +12942,6 @@
         <w:jc w:val="both"/>
         <w:rPr>
           <w:rFonts w:ascii="Consolas" w:hAnsi="Consolas" w:cs="Times New Roman"/>
-          <w:lang w:val="en-US"/>
         </w:rPr>
       </w:pPr>
     </w:p>
@@ -13400,8 +13377,10 @@
         <w:jc w:val="both"/>
         <w:rPr>
           <w:rFonts w:ascii="Consolas" w:hAnsi="Consolas" w:cs="Times New Roman"/>
-        </w:rPr>
-      </w:pPr>
+          <w:lang w:val="en-US"/>
+        </w:rPr>
+      </w:pPr>
+      <w:proofErr w:type="spellStart"/>
       <w:proofErr w:type="gramStart"/>
       <w:r>
         <w:rPr>
@@ -13413,6 +13392,7 @@
       <w:r>
         <w:rPr>
           <w:rFonts w:ascii="Consolas" w:hAnsi="Consolas" w:cs="Times New Roman"/>
+          <w:lang w:val="en-US"/>
         </w:rPr>
         <w:t>.</w:t>
       </w:r>
@@ -13423,9 +13403,11 @@
         </w:rPr>
         <w:t>send</w:t>
       </w:r>
-      <w:r>
-        <w:rPr>
-          <w:rFonts w:ascii="Consolas" w:hAnsi="Consolas" w:cs="Times New Roman"/>
+      <w:proofErr w:type="spellEnd"/>
+      <w:r>
+        <w:rPr>
+          <w:rFonts w:ascii="Consolas" w:hAnsi="Consolas" w:cs="Times New Roman"/>
+          <w:lang w:val="en-US"/>
         </w:rPr>
         <w:t>(</w:t>
       </w:r>
@@ -13433,6 +13415,7 @@
       <w:r>
         <w:rPr>
           <w:rFonts w:ascii="Consolas" w:hAnsi="Consolas" w:cs="Times New Roman"/>
+          <w:lang w:val="en-US"/>
         </w:rPr>
         <w:t>3)</w:t>
       </w:r>
@@ -13445,8 +13428,10 @@
         <w:jc w:val="both"/>
         <w:rPr>
           <w:rFonts w:ascii="Consolas" w:hAnsi="Consolas" w:cs="Times New Roman"/>
-        </w:rPr>
-      </w:pPr>
+          <w:lang w:val="en-US"/>
+        </w:rPr>
+      </w:pPr>
+      <w:proofErr w:type="spellStart"/>
       <w:proofErr w:type="gramStart"/>
       <w:r>
         <w:rPr>
@@ -13458,6 +13443,7 @@
       <w:r>
         <w:rPr>
           <w:rFonts w:ascii="Consolas" w:hAnsi="Consolas" w:cs="Times New Roman"/>
+          <w:lang w:val="en-US"/>
         </w:rPr>
         <w:t>.</w:t>
       </w:r>
@@ -13468,9 +13454,11 @@
         </w:rPr>
         <w:t>send</w:t>
       </w:r>
-      <w:r>
-        <w:rPr>
-          <w:rFonts w:ascii="Consolas" w:hAnsi="Consolas" w:cs="Times New Roman"/>
+      <w:proofErr w:type="spellEnd"/>
+      <w:r>
+        <w:rPr>
+          <w:rFonts w:ascii="Consolas" w:hAnsi="Consolas" w:cs="Times New Roman"/>
+          <w:lang w:val="en-US"/>
         </w:rPr>
         <w:t>(</w:t>
       </w:r>
@@ -13478,6 +13466,7 @@
       <w:r>
         <w:rPr>
           <w:rFonts w:ascii="Consolas" w:hAnsi="Consolas" w:cs="Times New Roman"/>
+          <w:lang w:val="en-US"/>
         </w:rPr>
         <w:t>6)</w:t>
       </w:r>
@@ -13490,6 +13479,7 @@
         <w:jc w:val="both"/>
         <w:rPr>
           <w:rFonts w:ascii="Consolas" w:hAnsi="Consolas" w:cs="Times New Roman"/>
+          <w:lang w:val="en-US"/>
         </w:rPr>
       </w:pPr>
     </w:p>
@@ -44899,21 +44889,7 @@
           <w:rFonts w:ascii="Consolas" w:hAnsi="Consolas" w:cs="Times New Roman"/>
           <w:shd w:val="clear" w:color="auto" w:fill="D9D9D9" w:themeFill="background1" w:themeFillShade="D9"/>
         </w:rPr>
-        <w:t>''</w:t>
-      </w:r>
-      <w:r>
-        <w:rPr>
-          <w:rFonts w:ascii="Consolas" w:hAnsi="Consolas" w:cs="Times New Roman"/>
-          <w:shd w:val="clear" w:color="auto" w:fill="D9D9D9" w:themeFill="background1" w:themeFillShade="D9"/>
-        </w:rPr>
-        <w:t xml:space="preserve">, </w:t>
-      </w:r>
-      <w:r>
-        <w:rPr>
-          <w:rFonts w:ascii="Consolas" w:hAnsi="Consolas" w:cs="Times New Roman"/>
-          <w:shd w:val="clear" w:color="auto" w:fill="D9D9D9" w:themeFill="background1" w:themeFillShade="D9"/>
-        </w:rPr>
-        <w:t>''</w:t>
+        <w:t>'', ''</w:t>
       </w:r>
       <w:proofErr w:type="spellStart"/>
       <w:r>
@@ -45151,14 +45127,7 @@
           <w:rFonts w:ascii="Consolas" w:hAnsi="Consolas" w:cs="Times New Roman"/>
           <w:shd w:val="clear" w:color="auto" w:fill="D9D9D9" w:themeFill="background1" w:themeFillShade="D9"/>
         </w:rPr>
-        <w:t>''</w:t>
-      </w:r>
-      <w:r>
-        <w:rPr>
-          <w:rFonts w:ascii="Consolas" w:hAnsi="Consolas" w:cs="Times New Roman"/>
-          <w:shd w:val="clear" w:color="auto" w:fill="D9D9D9" w:themeFill="background1" w:themeFillShade="D9"/>
-        </w:rPr>
-        <w:t>}</w:t>
+        <w:t>''}</w:t>
       </w:r>
       <w:r>
         <w:rPr>
@@ -45332,252 +45301,498 @@
           <w:rFonts w:ascii="Consolas" w:hAnsi="Consolas" w:cs="Times New Roman"/>
           <w:shd w:val="clear" w:color="auto" w:fill="D9D9D9" w:themeFill="background1" w:themeFillShade="D9"/>
         </w:rPr>
+        <w:t>'{</w:t>
+      </w:r>
+      <w:r>
+        <w:rPr>
+          <w:rFonts w:ascii="Consolas" w:hAnsi="Consolas" w:cs="Times New Roman"/>
+          <w:shd w:val="clear" w:color="auto" w:fill="D9D9D9" w:themeFill="background1" w:themeFillShade="D9"/>
+          <w:lang w:val="en-US"/>
+        </w:rPr>
+        <w:t>header</w:t>
+      </w:r>
+      <w:proofErr w:type="gramStart"/>
+      <w:r>
+        <w:rPr>
+          <w:rFonts w:ascii="Consolas" w:hAnsi="Consolas" w:cs="Times New Roman"/>
+          <w:shd w:val="clear" w:color="auto" w:fill="D9D9D9" w:themeFill="background1" w:themeFillShade="D9"/>
+        </w:rPr>
+        <w:t>}.{</w:t>
+      </w:r>
+      <w:proofErr w:type="gramEnd"/>
+      <w:r>
+        <w:rPr>
+          <w:rFonts w:ascii="Consolas" w:hAnsi="Consolas" w:cs="Times New Roman"/>
+          <w:shd w:val="clear" w:color="auto" w:fill="D9D9D9" w:themeFill="background1" w:themeFillShade="D9"/>
+          <w:lang w:val="en-US"/>
+        </w:rPr>
+        <w:t>payload</w:t>
+      </w:r>
+      <w:r>
+        <w:rPr>
+          <w:rFonts w:ascii="Consolas" w:hAnsi="Consolas" w:cs="Times New Roman"/>
+          <w:shd w:val="clear" w:color="auto" w:fill="D9D9D9" w:themeFill="background1" w:themeFillShade="D9"/>
+        </w:rPr>
+        <w:t>}</w:t>
+      </w:r>
+      <w:r>
+        <w:rPr>
+          <w:rFonts w:ascii="Consolas" w:hAnsi="Consolas" w:cs="Times New Roman"/>
+          <w:shd w:val="clear" w:color="auto" w:fill="D9D9D9" w:themeFill="background1" w:themeFillShade="D9"/>
+        </w:rPr>
+        <w:t xml:space="preserve">, </w:t>
+      </w:r>
+      <w:r>
+        <w:rPr>
+          <w:rFonts w:ascii="Consolas" w:hAnsi="Consolas" w:cs="Times New Roman"/>
+          <w:shd w:val="clear" w:color="auto" w:fill="D9D9D9" w:themeFill="background1" w:themeFillShade="D9"/>
+          <w:lang w:val="en-US"/>
+        </w:rPr>
+        <w:t>SECRET</w:t>
+      </w:r>
+      <w:r>
+        <w:rPr>
+          <w:rFonts w:ascii="Consolas" w:hAnsi="Consolas" w:cs="Times New Roman"/>
+          <w:shd w:val="clear" w:color="auto" w:fill="D9D9D9" w:themeFill="background1" w:themeFillShade="D9"/>
+        </w:rPr>
+        <w:t>_</w:t>
+      </w:r>
+      <w:r>
+        <w:rPr>
+          <w:rFonts w:ascii="Consolas" w:hAnsi="Consolas" w:cs="Times New Roman"/>
+          <w:shd w:val="clear" w:color="auto" w:fill="D9D9D9" w:themeFill="background1" w:themeFillShade="D9"/>
+          <w:lang w:val="en-US"/>
+        </w:rPr>
+        <w:t>KEY</w:t>
+      </w:r>
+      <w:r>
+        <w:rPr>
+          <w:rFonts w:ascii="Consolas" w:hAnsi="Consolas" w:cs="Times New Roman"/>
+          <w:shd w:val="clear" w:color="auto" w:fill="D9D9D9" w:themeFill="background1" w:themeFillShade="D9"/>
+        </w:rPr>
+        <w:t>)</w:t>
+      </w:r>
+      <w:r>
+        <w:rPr>
+          <w:rFonts w:ascii="Consolas" w:hAnsi="Consolas" w:cs="Times New Roman"/>
+          <w:shd w:val="clear" w:color="auto" w:fill="D9D9D9" w:themeFill="background1" w:themeFillShade="D9"/>
+        </w:rPr>
         <w:t>'</w:t>
       </w:r>
       <w:r>
         <w:rPr>
-          <w:rFonts w:ascii="Consolas" w:hAnsi="Consolas" w:cs="Times New Roman"/>
-          <w:shd w:val="clear" w:color="auto" w:fill="D9D9D9" w:themeFill="background1" w:themeFillShade="D9"/>
-        </w:rPr>
-        <w:t>{</w:t>
-      </w:r>
-      <w:r>
-        <w:rPr>
-          <w:rFonts w:ascii="Consolas" w:hAnsi="Consolas" w:cs="Times New Roman"/>
-          <w:shd w:val="clear" w:color="auto" w:fill="D9D9D9" w:themeFill="background1" w:themeFillShade="D9"/>
-          <w:lang w:val="en-US"/>
-        </w:rPr>
-        <w:t>header</w:t>
-      </w:r>
-      <w:proofErr w:type="gramStart"/>
-      <w:r>
-        <w:rPr>
-          <w:rFonts w:ascii="Consolas" w:hAnsi="Consolas" w:cs="Times New Roman"/>
-          <w:shd w:val="clear" w:color="auto" w:fill="D9D9D9" w:themeFill="background1" w:themeFillShade="D9"/>
-        </w:rPr>
-        <w:t>}.{</w:t>
-      </w:r>
-      <w:proofErr w:type="gramEnd"/>
-      <w:r>
-        <w:rPr>
-          <w:rFonts w:ascii="Consolas" w:hAnsi="Consolas" w:cs="Times New Roman"/>
-          <w:shd w:val="clear" w:color="auto" w:fill="D9D9D9" w:themeFill="background1" w:themeFillShade="D9"/>
-          <w:lang w:val="en-US"/>
-        </w:rPr>
-        <w:t>payload</w:t>
-      </w:r>
-      <w:r>
-        <w:rPr>
-          <w:rFonts w:ascii="Consolas" w:hAnsi="Consolas" w:cs="Times New Roman"/>
-          <w:shd w:val="clear" w:color="auto" w:fill="D9D9D9" w:themeFill="background1" w:themeFillShade="D9"/>
-        </w:rPr>
-        <w:t>}</w:t>
-      </w:r>
-      <w:r>
-        <w:rPr>
-          <w:rFonts w:ascii="Consolas" w:hAnsi="Consolas" w:cs="Times New Roman"/>
-          <w:shd w:val="clear" w:color="auto" w:fill="D9D9D9" w:themeFill="background1" w:themeFillShade="D9"/>
+          <w:rFonts w:ascii="Times New Roman" w:hAnsi="Times New Roman" w:cs="Times New Roman"/>
+          <w:color w:val="000000" w:themeColor="text1"/>
+          <w:sz w:val="28"/>
         </w:rPr>
         <w:t xml:space="preserve">, </w:t>
       </w:r>
       <w:r>
         <w:rPr>
-          <w:rFonts w:ascii="Consolas" w:hAnsi="Consolas" w:cs="Times New Roman"/>
-          <w:shd w:val="clear" w:color="auto" w:fill="D9D9D9" w:themeFill="background1" w:themeFillShade="D9"/>
-          <w:lang w:val="en-US"/>
-        </w:rPr>
-        <w:t>SECRET</w:t>
-      </w:r>
-      <w:r>
-        <w:rPr>
-          <w:rFonts w:ascii="Consolas" w:hAnsi="Consolas" w:cs="Times New Roman"/>
-          <w:shd w:val="clear" w:color="auto" w:fill="D9D9D9" w:themeFill="background1" w:themeFillShade="D9"/>
+          <w:rFonts w:ascii="Times New Roman" w:hAnsi="Times New Roman" w:cs="Times New Roman"/>
+          <w:b/>
+          <w:color w:val="000000" w:themeColor="text1"/>
+          <w:sz w:val="28"/>
+        </w:rPr>
+        <w:t>зашифрованная</w:t>
+      </w:r>
+      <w:r>
+        <w:rPr>
+          <w:rFonts w:ascii="Times New Roman" w:hAnsi="Times New Roman" w:cs="Times New Roman"/>
+          <w:color w:val="000000" w:themeColor="text1"/>
+          <w:sz w:val="28"/>
+        </w:rPr>
+        <w:t xml:space="preserve"> </w:t>
+      </w:r>
+      <w:r>
+        <w:rPr>
+          <w:rFonts w:ascii="Times New Roman" w:hAnsi="Times New Roman" w:cs="Times New Roman"/>
+          <w:b/>
+          <w:color w:val="000000" w:themeColor="text1"/>
+          <w:sz w:val="28"/>
+        </w:rPr>
+        <w:t>секретным</w:t>
+      </w:r>
+      <w:r>
+        <w:rPr>
+          <w:rFonts w:ascii="Times New Roman" w:hAnsi="Times New Roman" w:cs="Times New Roman"/>
+          <w:color w:val="000000" w:themeColor="text1"/>
+          <w:sz w:val="28"/>
+        </w:rPr>
+        <w:t xml:space="preserve"> </w:t>
+      </w:r>
+      <w:r>
+        <w:rPr>
+          <w:rFonts w:ascii="Times New Roman" w:hAnsi="Times New Roman" w:cs="Times New Roman"/>
+          <w:b/>
+          <w:color w:val="000000" w:themeColor="text1"/>
+          <w:sz w:val="28"/>
+        </w:rPr>
+        <w:t>ключом</w:t>
+      </w:r>
+      <w:r>
+        <w:rPr>
+          <w:rFonts w:ascii="Times New Roman" w:hAnsi="Times New Roman" w:cs="Times New Roman"/>
+          <w:color w:val="000000" w:themeColor="text1"/>
+          <w:sz w:val="28"/>
+        </w:rPr>
+        <w:t xml:space="preserve"> на стороне сервера аутентификации.</w:t>
+      </w:r>
+    </w:p>
+    <w:p>
+      <w:pPr>
+        <w:spacing w:after="0" w:line="360" w:lineRule="auto"/>
+        <w:ind w:firstLine="709"/>
+        <w:jc w:val="both"/>
+        <w:rPr>
+          <w:rFonts w:ascii="Times New Roman" w:hAnsi="Times New Roman" w:cs="Times New Roman"/>
+          <w:sz w:val="28"/>
+        </w:rPr>
+      </w:pPr>
+      <w:r>
+        <w:rPr>
+          <w:rFonts w:ascii="Times New Roman" w:hAnsi="Times New Roman" w:cs="Times New Roman"/>
+          <w:b/>
+          <w:sz w:val="28"/>
+        </w:rPr>
+        <w:t>Принцип работы</w:t>
+      </w:r>
+      <w:r>
+        <w:rPr>
+          <w:rFonts w:ascii="Times New Roman" w:hAnsi="Times New Roman" w:cs="Times New Roman"/>
+          <w:b/>
+          <w:sz w:val="28"/>
+        </w:rPr>
+        <w:t xml:space="preserve"> </w:t>
+      </w:r>
+      <w:r>
+        <w:rPr>
+          <w:rFonts w:ascii="Times New Roman" w:hAnsi="Times New Roman" w:cs="Times New Roman"/>
+          <w:b/>
+          <w:i/>
+          <w:sz w:val="28"/>
+          <w:lang w:val="en-US"/>
+        </w:rPr>
+        <w:t>JWT</w:t>
+      </w:r>
+      <w:r>
+        <w:rPr>
+          <w:rFonts w:ascii="Times New Roman" w:hAnsi="Times New Roman" w:cs="Times New Roman"/>
+          <w:sz w:val="28"/>
+        </w:rPr>
+        <w:t>: л</w:t>
+      </w:r>
+      <w:r>
+        <w:rPr>
+          <w:rFonts w:ascii="Times New Roman" w:hAnsi="Times New Roman" w:cs="Times New Roman"/>
+          <w:sz w:val="28"/>
+        </w:rPr>
+        <w:t xml:space="preserve">юбой пользователь сможет </w:t>
+      </w:r>
+      <w:r>
+        <w:rPr>
+          <w:rFonts w:ascii="Times New Roman" w:hAnsi="Times New Roman" w:cs="Times New Roman"/>
+          <w:b/>
+          <w:sz w:val="28"/>
+        </w:rPr>
+        <w:t>раскодировать</w:t>
+      </w:r>
+      <w:r>
+        <w:rPr>
+          <w:rFonts w:ascii="Times New Roman" w:hAnsi="Times New Roman" w:cs="Times New Roman"/>
+          <w:b/>
+          <w:sz w:val="28"/>
+        </w:rPr>
+        <w:t xml:space="preserve"> з</w:t>
+      </w:r>
+      <w:r>
+        <w:rPr>
+          <w:rFonts w:ascii="Times New Roman" w:hAnsi="Times New Roman" w:cs="Times New Roman"/>
+          <w:b/>
+          <w:sz w:val="28"/>
+        </w:rPr>
+        <w:t>аголовок и полезную информацию</w:t>
+      </w:r>
+      <w:r>
+        <w:rPr>
+          <w:rFonts w:ascii="Times New Roman" w:hAnsi="Times New Roman" w:cs="Times New Roman"/>
+          <w:sz w:val="28"/>
+        </w:rPr>
+        <w:t xml:space="preserve">, т.к. они </w:t>
+      </w:r>
+      <w:r>
+        <w:rPr>
+          <w:rFonts w:ascii="Times New Roman" w:hAnsi="Times New Roman" w:cs="Times New Roman"/>
+          <w:b/>
+          <w:sz w:val="28"/>
+        </w:rPr>
+        <w:t>закодированы</w:t>
+      </w:r>
+      <w:r>
+        <w:rPr>
+          <w:rFonts w:ascii="Times New Roman" w:hAnsi="Times New Roman" w:cs="Times New Roman"/>
+          <w:sz w:val="28"/>
+        </w:rPr>
+        <w:t xml:space="preserve">, а </w:t>
+      </w:r>
+      <w:r>
+        <w:rPr>
+          <w:rFonts w:ascii="Times New Roman" w:hAnsi="Times New Roman" w:cs="Times New Roman"/>
+          <w:b/>
+          <w:sz w:val="28"/>
+        </w:rPr>
+        <w:t>не зашифрованы</w:t>
+      </w:r>
+      <w:r>
+        <w:rPr>
+          <w:rFonts w:ascii="Times New Roman" w:hAnsi="Times New Roman" w:cs="Times New Roman"/>
+          <w:sz w:val="28"/>
+        </w:rPr>
+        <w:t xml:space="preserve">. </w:t>
+      </w:r>
+      <w:r>
+        <w:rPr>
+          <w:rFonts w:ascii="Times New Roman" w:hAnsi="Times New Roman" w:cs="Times New Roman"/>
+          <w:sz w:val="28"/>
+        </w:rPr>
+        <w:t>И</w:t>
+      </w:r>
+      <w:r>
+        <w:rPr>
+          <w:rFonts w:ascii="Times New Roman" w:hAnsi="Times New Roman" w:cs="Times New Roman"/>
+          <w:sz w:val="28"/>
+        </w:rPr>
+        <w:t>з</w:t>
+      </w:r>
+      <w:r>
+        <w:rPr>
+          <w:rFonts w:ascii="Times New Roman" w:hAnsi="Times New Roman" w:cs="Times New Roman"/>
+          <w:sz w:val="28"/>
+        </w:rPr>
+        <w:t>менение их содержимого потребует создания новой подписи, но злоумышленник не сможет сгенерировать корректную подпись, т.к. не знает секретного ключа.</w:t>
+      </w:r>
+    </w:p>
+    <w:p>
+      <w:pPr>
+        <w:spacing w:after="0" w:line="360" w:lineRule="auto"/>
+        <w:ind w:firstLine="709"/>
+        <w:jc w:val="both"/>
+        <w:rPr>
+          <w:rFonts w:ascii="Times New Roman" w:hAnsi="Times New Roman" w:cs="Times New Roman"/>
+          <w:sz w:val="28"/>
+          <w:lang w:val="en-US"/>
+        </w:rPr>
+      </w:pPr>
+      <w:proofErr w:type="spellStart"/>
+      <w:r>
+        <w:rPr>
+          <w:rFonts w:ascii="Times New Roman" w:hAnsi="Times New Roman" w:cs="Times New Roman"/>
+          <w:sz w:val="28"/>
+        </w:rPr>
+        <w:t>Токены</w:t>
+      </w:r>
+      <w:proofErr w:type="spellEnd"/>
+      <w:r>
+        <w:rPr>
+          <w:rFonts w:ascii="Times New Roman" w:hAnsi="Times New Roman" w:cs="Times New Roman"/>
+          <w:sz w:val="28"/>
+        </w:rPr>
+        <w:t xml:space="preserve"> обычно генерируются парами</w:t>
+      </w:r>
+      <w:r>
+        <w:rPr>
+          <w:rFonts w:ascii="Times New Roman" w:hAnsi="Times New Roman" w:cs="Times New Roman"/>
+          <w:sz w:val="28"/>
+          <w:lang w:val="en-US"/>
+        </w:rPr>
+        <w:t>:</w:t>
+      </w:r>
+    </w:p>
+    <w:p>
+      <w:pPr>
+        <w:pStyle w:val="a3"/>
+        <w:numPr>
+          <w:ilvl w:val="0"/>
+          <w:numId w:val="47"/>
+        </w:numPr>
+        <w:spacing w:after="0" w:line="360" w:lineRule="auto"/>
+        <w:jc w:val="both"/>
+        <w:rPr>
+          <w:rFonts w:ascii="Times New Roman" w:hAnsi="Times New Roman" w:cs="Times New Roman"/>
+          <w:sz w:val="28"/>
+        </w:rPr>
+      </w:pPr>
+      <w:r>
+        <w:rPr>
+          <w:rFonts w:ascii="Times New Roman" w:hAnsi="Times New Roman" w:cs="Times New Roman"/>
+          <w:b/>
+          <w:i/>
+          <w:sz w:val="28"/>
+          <w:lang w:val="en-US"/>
+        </w:rPr>
+        <w:lastRenderedPageBreak/>
+        <w:t>access</w:t>
+      </w:r>
+      <w:r>
+        <w:rPr>
+          <w:rFonts w:ascii="Times New Roman" w:hAnsi="Times New Roman" w:cs="Times New Roman"/>
+          <w:b/>
+          <w:i/>
+          <w:sz w:val="28"/>
         </w:rPr>
         <w:t>_</w:t>
       </w:r>
       <w:r>
         <w:rPr>
-          <w:rFonts w:ascii="Consolas" w:hAnsi="Consolas" w:cs="Times New Roman"/>
-          <w:shd w:val="clear" w:color="auto" w:fill="D9D9D9" w:themeFill="background1" w:themeFillShade="D9"/>
-          <w:lang w:val="en-US"/>
-        </w:rPr>
-        <w:t>KEY</w:t>
-      </w:r>
-      <w:r>
-        <w:rPr>
-          <w:rFonts w:ascii="Consolas" w:hAnsi="Consolas" w:cs="Times New Roman"/>
-          <w:shd w:val="clear" w:color="auto" w:fill="D9D9D9" w:themeFill="background1" w:themeFillShade="D9"/>
-        </w:rPr>
-        <w:t>)</w:t>
-      </w:r>
-      <w:r>
-        <w:rPr>
-          <w:rFonts w:ascii="Consolas" w:hAnsi="Consolas" w:cs="Times New Roman"/>
-          <w:shd w:val="clear" w:color="auto" w:fill="D9D9D9" w:themeFill="background1" w:themeFillShade="D9"/>
-        </w:rPr>
-        <w:t>'</w:t>
-      </w:r>
-      <w:r>
-        <w:rPr>
-          <w:rFonts w:ascii="Times New Roman" w:hAnsi="Times New Roman" w:cs="Times New Roman"/>
-          <w:color w:val="000000" w:themeColor="text1"/>
-          <w:sz w:val="28"/>
-        </w:rPr>
-        <w:t xml:space="preserve">, </w:t>
-      </w:r>
-      <w:r>
-        <w:rPr>
-          <w:rFonts w:ascii="Times New Roman" w:hAnsi="Times New Roman" w:cs="Times New Roman"/>
-          <w:b/>
-          <w:color w:val="000000" w:themeColor="text1"/>
-          <w:sz w:val="28"/>
-        </w:rPr>
-        <w:t>зашифрованная</w:t>
-      </w:r>
-      <w:r>
-        <w:rPr>
-          <w:rFonts w:ascii="Times New Roman" w:hAnsi="Times New Roman" w:cs="Times New Roman"/>
-          <w:color w:val="000000" w:themeColor="text1"/>
-          <w:sz w:val="28"/>
-        </w:rPr>
-        <w:t xml:space="preserve"> </w:t>
-      </w:r>
-      <w:r>
-        <w:rPr>
-          <w:rFonts w:ascii="Times New Roman" w:hAnsi="Times New Roman" w:cs="Times New Roman"/>
-          <w:b/>
-          <w:color w:val="000000" w:themeColor="text1"/>
-          <w:sz w:val="28"/>
-        </w:rPr>
-        <w:t>секретным</w:t>
-      </w:r>
-      <w:r>
-        <w:rPr>
-          <w:rFonts w:ascii="Times New Roman" w:hAnsi="Times New Roman" w:cs="Times New Roman"/>
-          <w:color w:val="000000" w:themeColor="text1"/>
-          <w:sz w:val="28"/>
-        </w:rPr>
-        <w:t xml:space="preserve"> </w:t>
-      </w:r>
-      <w:r>
-        <w:rPr>
-          <w:rFonts w:ascii="Times New Roman" w:hAnsi="Times New Roman" w:cs="Times New Roman"/>
-          <w:b/>
-          <w:color w:val="000000" w:themeColor="text1"/>
-          <w:sz w:val="28"/>
-        </w:rPr>
-        <w:t>ключом</w:t>
-      </w:r>
-      <w:r>
-        <w:rPr>
-          <w:rFonts w:ascii="Times New Roman" w:hAnsi="Times New Roman" w:cs="Times New Roman"/>
-          <w:color w:val="000000" w:themeColor="text1"/>
-          <w:sz w:val="28"/>
-        </w:rPr>
-        <w:t xml:space="preserve"> на стороне сервера аутентификации.</w:t>
-      </w:r>
-    </w:p>
-    <w:p>
-      <w:pPr>
-        <w:spacing w:after="0" w:line="360" w:lineRule="auto"/>
-        <w:ind w:firstLine="709"/>
-        <w:jc w:val="both"/>
-        <w:rPr>
-          <w:rFonts w:ascii="Times New Roman" w:hAnsi="Times New Roman" w:cs="Times New Roman"/>
-          <w:sz w:val="28"/>
-        </w:rPr>
-      </w:pPr>
-      <w:r>
-        <w:rPr>
-          <w:rFonts w:ascii="Times New Roman" w:hAnsi="Times New Roman" w:cs="Times New Roman"/>
-          <w:sz w:val="28"/>
-        </w:rPr>
-        <w:t xml:space="preserve">Любой пользователь сможет </w:t>
-      </w:r>
-      <w:r>
-        <w:rPr>
-          <w:rFonts w:ascii="Times New Roman" w:hAnsi="Times New Roman" w:cs="Times New Roman"/>
-          <w:b/>
-          <w:sz w:val="28"/>
-        </w:rPr>
-        <w:t>раскодировать</w:t>
-      </w:r>
-      <w:r>
-        <w:rPr>
-          <w:rFonts w:ascii="Times New Roman" w:hAnsi="Times New Roman" w:cs="Times New Roman"/>
-          <w:b/>
-          <w:sz w:val="28"/>
-        </w:rPr>
-        <w:t xml:space="preserve"> з</w:t>
-      </w:r>
-      <w:r>
-        <w:rPr>
-          <w:rFonts w:ascii="Times New Roman" w:hAnsi="Times New Roman" w:cs="Times New Roman"/>
-          <w:b/>
-          <w:sz w:val="28"/>
-        </w:rPr>
-        <w:t>аголовок и полезную информацию</w:t>
-      </w:r>
-      <w:r>
-        <w:rPr>
-          <w:rFonts w:ascii="Times New Roman" w:hAnsi="Times New Roman" w:cs="Times New Roman"/>
-          <w:sz w:val="28"/>
-        </w:rPr>
-        <w:t xml:space="preserve">, т.к. они </w:t>
-      </w:r>
-      <w:r>
-        <w:rPr>
-          <w:rFonts w:ascii="Times New Roman" w:hAnsi="Times New Roman" w:cs="Times New Roman"/>
-          <w:b/>
-          <w:sz w:val="28"/>
-        </w:rPr>
-        <w:t>закодированы</w:t>
-      </w:r>
-      <w:r>
-        <w:rPr>
-          <w:rFonts w:ascii="Times New Roman" w:hAnsi="Times New Roman" w:cs="Times New Roman"/>
-          <w:sz w:val="28"/>
-        </w:rPr>
-        <w:t xml:space="preserve">, а </w:t>
-      </w:r>
-      <w:r>
-        <w:rPr>
-          <w:rFonts w:ascii="Times New Roman" w:hAnsi="Times New Roman" w:cs="Times New Roman"/>
-          <w:b/>
-          <w:sz w:val="28"/>
-        </w:rPr>
-        <w:t>не зашифрованы</w:t>
-      </w:r>
-      <w:r>
-        <w:rPr>
-          <w:rFonts w:ascii="Times New Roman" w:hAnsi="Times New Roman" w:cs="Times New Roman"/>
-          <w:sz w:val="28"/>
-        </w:rPr>
-        <w:t xml:space="preserve">. </w:t>
-      </w:r>
-      <w:r>
-        <w:rPr>
-          <w:rFonts w:ascii="Times New Roman" w:hAnsi="Times New Roman" w:cs="Times New Roman"/>
-          <w:sz w:val="28"/>
-        </w:rPr>
-        <w:t>И</w:t>
-      </w:r>
-      <w:r>
-        <w:rPr>
-          <w:rFonts w:ascii="Times New Roman" w:hAnsi="Times New Roman" w:cs="Times New Roman"/>
-          <w:sz w:val="28"/>
-        </w:rPr>
-        <w:t>з</w:t>
-      </w:r>
-      <w:r>
-        <w:rPr>
-          <w:rFonts w:ascii="Times New Roman" w:hAnsi="Times New Roman" w:cs="Times New Roman"/>
-          <w:sz w:val="28"/>
-        </w:rPr>
-        <w:t>менение их содержимого потребует создания новой подписи, но злоумышленник не сможет сгенерировать корректную подпись, т.к. не знает секретного ключа.</w:t>
+          <w:rFonts w:ascii="Times New Roman" w:hAnsi="Times New Roman" w:cs="Times New Roman"/>
+          <w:b/>
+          <w:i/>
+          <w:sz w:val="28"/>
+          <w:lang w:val="en-US"/>
+        </w:rPr>
+        <w:t>token</w:t>
+      </w:r>
+      <w:r>
+        <w:rPr>
+          <w:rFonts w:ascii="Times New Roman" w:hAnsi="Times New Roman" w:cs="Times New Roman"/>
+          <w:sz w:val="28"/>
+        </w:rPr>
+        <w:t xml:space="preserve"> – </w:t>
+      </w:r>
+      <w:proofErr w:type="spellStart"/>
+      <w:r>
+        <w:rPr>
+          <w:rFonts w:ascii="Times New Roman" w:hAnsi="Times New Roman" w:cs="Times New Roman"/>
+          <w:b/>
+          <w:sz w:val="28"/>
+        </w:rPr>
+        <w:t>токен</w:t>
+      </w:r>
+      <w:proofErr w:type="spellEnd"/>
+      <w:r>
+        <w:rPr>
+          <w:rFonts w:ascii="Times New Roman" w:hAnsi="Times New Roman" w:cs="Times New Roman"/>
+          <w:b/>
+          <w:sz w:val="28"/>
+        </w:rPr>
+        <w:t xml:space="preserve"> для аутентификации пользователя</w:t>
+      </w:r>
+      <w:r>
+        <w:rPr>
+          <w:rFonts w:ascii="Times New Roman" w:hAnsi="Times New Roman" w:cs="Times New Roman"/>
+          <w:sz w:val="28"/>
+        </w:rPr>
+        <w:t>, имеющий ограниченное время действия, заданное сервером аутентификации;</w:t>
+      </w:r>
+    </w:p>
+    <w:p>
+      <w:pPr>
+        <w:pStyle w:val="a3"/>
+        <w:numPr>
+          <w:ilvl w:val="0"/>
+          <w:numId w:val="47"/>
+        </w:numPr>
+        <w:spacing w:after="0" w:line="360" w:lineRule="auto"/>
+        <w:jc w:val="both"/>
+        <w:rPr>
+          <w:rFonts w:ascii="Times New Roman" w:hAnsi="Times New Roman" w:cs="Times New Roman"/>
+          <w:sz w:val="28"/>
+        </w:rPr>
+      </w:pPr>
+      <w:r>
+        <w:rPr>
+          <w:rFonts w:ascii="Times New Roman" w:hAnsi="Times New Roman" w:cs="Times New Roman"/>
+          <w:b/>
+          <w:i/>
+          <w:sz w:val="28"/>
+          <w:lang w:val="en-US"/>
+        </w:rPr>
+        <w:t>refresh</w:t>
+      </w:r>
+      <w:r>
+        <w:rPr>
+          <w:rFonts w:ascii="Times New Roman" w:hAnsi="Times New Roman" w:cs="Times New Roman"/>
+          <w:b/>
+          <w:i/>
+          <w:sz w:val="28"/>
+        </w:rPr>
+        <w:t>_</w:t>
+      </w:r>
+      <w:r>
+        <w:rPr>
+          <w:rFonts w:ascii="Times New Roman" w:hAnsi="Times New Roman" w:cs="Times New Roman"/>
+          <w:b/>
+          <w:i/>
+          <w:sz w:val="28"/>
+          <w:lang w:val="en-US"/>
+        </w:rPr>
+        <w:t>token</w:t>
+      </w:r>
+      <w:r>
+        <w:rPr>
+          <w:rFonts w:ascii="Times New Roman" w:hAnsi="Times New Roman" w:cs="Times New Roman"/>
+          <w:sz w:val="28"/>
+        </w:rPr>
+        <w:t xml:space="preserve"> – </w:t>
+      </w:r>
+      <w:proofErr w:type="spellStart"/>
+      <w:r>
+        <w:rPr>
+          <w:rFonts w:ascii="Times New Roman" w:hAnsi="Times New Roman" w:cs="Times New Roman"/>
+          <w:sz w:val="28"/>
+        </w:rPr>
+        <w:t>токен</w:t>
+      </w:r>
+      <w:proofErr w:type="spellEnd"/>
+      <w:r>
+        <w:rPr>
+          <w:rFonts w:ascii="Times New Roman" w:hAnsi="Times New Roman" w:cs="Times New Roman"/>
+          <w:sz w:val="28"/>
+        </w:rPr>
+        <w:t xml:space="preserve">, необходимый для генерации нового </w:t>
+      </w:r>
+      <w:r>
+        <w:rPr>
+          <w:rFonts w:ascii="Times New Roman" w:hAnsi="Times New Roman" w:cs="Times New Roman"/>
+          <w:i/>
+          <w:sz w:val="28"/>
+          <w:lang w:val="en-US"/>
+        </w:rPr>
+        <w:t>access</w:t>
+      </w:r>
+      <w:r>
+        <w:rPr>
+          <w:rFonts w:ascii="Times New Roman" w:hAnsi="Times New Roman" w:cs="Times New Roman"/>
+          <w:i/>
+          <w:sz w:val="28"/>
+        </w:rPr>
+        <w:t>_</w:t>
+      </w:r>
+      <w:r>
+        <w:rPr>
+          <w:rFonts w:ascii="Times New Roman" w:hAnsi="Times New Roman" w:cs="Times New Roman"/>
+          <w:i/>
+          <w:sz w:val="28"/>
+          <w:lang w:val="en-US"/>
+        </w:rPr>
+        <w:t>token</w:t>
+      </w:r>
+      <w:r>
+        <w:rPr>
+          <w:rFonts w:ascii="Times New Roman" w:hAnsi="Times New Roman" w:cs="Times New Roman"/>
+          <w:sz w:val="28"/>
+        </w:rPr>
+        <w:t xml:space="preserve"> после заверш</w:t>
       </w:r>
       <w:bookmarkStart w:id="63" w:name="_GoBack"/>
       <w:bookmarkEnd w:id="63"/>
+      <w:r>
+        <w:rPr>
+          <w:rFonts w:ascii="Times New Roman" w:hAnsi="Times New Roman" w:cs="Times New Roman"/>
+          <w:sz w:val="28"/>
+        </w:rPr>
+        <w:t>ения срока действия последнего.</w:t>
+      </w:r>
     </w:p>
     <w:sectPr>
       <w:footerReference w:type="default" r:id="rId18"/>
@@ -45625,6 +45840,7 @@
         <w:docPartUnique/>
       </w:docPartObj>
     </w:sdtPr>
+    <w:sdtEndPr/>
     <w:sdtContent>
       <w:p>
         <w:pPr>
@@ -45644,7 +45860,7 @@
           <w:rPr>
             <w:noProof/>
           </w:rPr>
-          <w:t>41</w:t>
+          <w:t>42</w:t>
         </w:r>
         <w:r>
           <w:fldChar w:fldCharType="end"/>
@@ -49706,9 +49922,9 @@
     </w:lvl>
   </w:abstractNum>
   <w:abstractNum w:abstractNumId="36">
-    <w:nsid w:val="71D24947"/>
+    <w:nsid w:val="7142437D"/>
     <w:multiLevelType w:val="hybridMultilevel"/>
-    <w:tmpl w:val="BE5C74F0"/>
+    <w:tmpl w:val="87D44330"/>
     <w:lvl w:ilvl="0" w:tplc="04190001">
       <w:start w:val="1"/>
       <w:numFmt w:val="bullet"/>
@@ -49819,16 +50035,16 @@
     </w:lvl>
   </w:abstractNum>
   <w:abstractNum w:abstractNumId="37">
-    <w:nsid w:val="724A603A"/>
+    <w:nsid w:val="71D24947"/>
     <w:multiLevelType w:val="hybridMultilevel"/>
-    <w:tmpl w:val="96083564"/>
+    <w:tmpl w:val="BE5C74F0"/>
     <w:lvl w:ilvl="0" w:tplc="04190001">
       <w:start w:val="1"/>
       <w:numFmt w:val="bullet"/>
       <w:lvlText w:val=""/>
       <w:lvlJc w:val="left"/>
       <w:pPr>
-        <w:ind w:left="1500" w:hanging="360"/>
+        <w:ind w:left="1429" w:hanging="360"/>
       </w:pPr>
       <w:rPr>
         <w:rFonts w:ascii="Symbol" w:hAnsi="Symbol" w:hint="default"/>
@@ -49840,7 +50056,7 @@
       <w:lvlText w:val="o"/>
       <w:lvlJc w:val="left"/>
       <w:pPr>
-        <w:ind w:left="2220" w:hanging="360"/>
+        <w:ind w:left="2149" w:hanging="360"/>
       </w:pPr>
       <w:rPr>
         <w:rFonts w:ascii="Courier New" w:hAnsi="Courier New" w:cs="Courier New" w:hint="default"/>
@@ -49852,7 +50068,7 @@
       <w:lvlText w:val=""/>
       <w:lvlJc w:val="left"/>
       <w:pPr>
-        <w:ind w:left="2940" w:hanging="360"/>
+        <w:ind w:left="2869" w:hanging="360"/>
       </w:pPr>
       <w:rPr>
         <w:rFonts w:ascii="Wingdings" w:hAnsi="Wingdings" w:hint="default"/>
@@ -49864,7 +50080,7 @@
       <w:lvlText w:val=""/>
       <w:lvlJc w:val="left"/>
       <w:pPr>
-        <w:ind w:left="3660" w:hanging="360"/>
+        <w:ind w:left="3589" w:hanging="360"/>
       </w:pPr>
       <w:rPr>
         <w:rFonts w:ascii="Symbol" w:hAnsi="Symbol" w:hint="default"/>
@@ -49876,7 +50092,7 @@
       <w:lvlText w:val="o"/>
       <w:lvlJc w:val="left"/>
       <w:pPr>
-        <w:ind w:left="4380" w:hanging="360"/>
+        <w:ind w:left="4309" w:hanging="360"/>
       </w:pPr>
       <w:rPr>
         <w:rFonts w:ascii="Courier New" w:hAnsi="Courier New" w:cs="Courier New" w:hint="default"/>
@@ -49888,7 +50104,7 @@
       <w:lvlText w:val=""/>
       <w:lvlJc w:val="left"/>
       <w:pPr>
-        <w:ind w:left="5100" w:hanging="360"/>
+        <w:ind w:left="5029" w:hanging="360"/>
       </w:pPr>
       <w:rPr>
         <w:rFonts w:ascii="Wingdings" w:hAnsi="Wingdings" w:hint="default"/>
@@ -49900,7 +50116,7 @@
       <w:lvlText w:val=""/>
       <w:lvlJc w:val="left"/>
       <w:pPr>
-        <w:ind w:left="5820" w:hanging="360"/>
+        <w:ind w:left="5749" w:hanging="360"/>
       </w:pPr>
       <w:rPr>
         <w:rFonts w:ascii="Symbol" w:hAnsi="Symbol" w:hint="default"/>
@@ -49912,7 +50128,7 @@
       <w:lvlText w:val="o"/>
       <w:lvlJc w:val="left"/>
       <w:pPr>
-        <w:ind w:left="6540" w:hanging="360"/>
+        <w:ind w:left="6469" w:hanging="360"/>
       </w:pPr>
       <w:rPr>
         <w:rFonts w:ascii="Courier New" w:hAnsi="Courier New" w:cs="Courier New" w:hint="default"/>
@@ -49924,7 +50140,7 @@
       <w:lvlText w:val=""/>
       <w:lvlJc w:val="left"/>
       <w:pPr>
-        <w:ind w:left="7260" w:hanging="360"/>
+        <w:ind w:left="7189" w:hanging="360"/>
       </w:pPr>
       <w:rPr>
         <w:rFonts w:ascii="Wingdings" w:hAnsi="Wingdings" w:hint="default"/>
@@ -49932,16 +50148,16 @@
     </w:lvl>
   </w:abstractNum>
   <w:abstractNum w:abstractNumId="38">
-    <w:nsid w:val="75A10097"/>
+    <w:nsid w:val="724A603A"/>
     <w:multiLevelType w:val="hybridMultilevel"/>
-    <w:tmpl w:val="869A5EF2"/>
+    <w:tmpl w:val="96083564"/>
     <w:lvl w:ilvl="0" w:tplc="04190001">
       <w:start w:val="1"/>
       <w:numFmt w:val="bullet"/>
       <w:lvlText w:val=""/>
       <w:lvlJc w:val="left"/>
       <w:pPr>
-        <w:ind w:left="1429" w:hanging="360"/>
+        <w:ind w:left="1500" w:hanging="360"/>
       </w:pPr>
       <w:rPr>
         <w:rFonts w:ascii="Symbol" w:hAnsi="Symbol" w:hint="default"/>
@@ -49953,7 +50169,7 @@
       <w:lvlText w:val="o"/>
       <w:lvlJc w:val="left"/>
       <w:pPr>
-        <w:ind w:left="2149" w:hanging="360"/>
+        <w:ind w:left="2220" w:hanging="360"/>
       </w:pPr>
       <w:rPr>
         <w:rFonts w:ascii="Courier New" w:hAnsi="Courier New" w:cs="Courier New" w:hint="default"/>
@@ -49965,7 +50181,7 @@
       <w:lvlText w:val=""/>
       <w:lvlJc w:val="left"/>
       <w:pPr>
-        <w:ind w:left="2869" w:hanging="360"/>
+        <w:ind w:left="2940" w:hanging="360"/>
       </w:pPr>
       <w:rPr>
         <w:rFonts w:ascii="Wingdings" w:hAnsi="Wingdings" w:hint="default"/>
@@ -49977,7 +50193,7 @@
       <w:lvlText w:val=""/>
       <w:lvlJc w:val="left"/>
       <w:pPr>
-        <w:ind w:left="3589" w:hanging="360"/>
+        <w:ind w:left="3660" w:hanging="360"/>
       </w:pPr>
       <w:rPr>
         <w:rFonts w:ascii="Symbol" w:hAnsi="Symbol" w:hint="default"/>
@@ -49989,7 +50205,7 @@
       <w:lvlText w:val="o"/>
       <w:lvlJc w:val="left"/>
       <w:pPr>
-        <w:ind w:left="4309" w:hanging="360"/>
+        <w:ind w:left="4380" w:hanging="360"/>
       </w:pPr>
       <w:rPr>
         <w:rFonts w:ascii="Courier New" w:hAnsi="Courier New" w:cs="Courier New" w:hint="default"/>
@@ -50001,7 +50217,7 @@
       <w:lvlText w:val=""/>
       <w:lvlJc w:val="left"/>
       <w:pPr>
-        <w:ind w:left="5029" w:hanging="360"/>
+        <w:ind w:left="5100" w:hanging="360"/>
       </w:pPr>
       <w:rPr>
         <w:rFonts w:ascii="Wingdings" w:hAnsi="Wingdings" w:hint="default"/>
@@ -50013,7 +50229,7 @@
       <w:lvlText w:val=""/>
       <w:lvlJc w:val="left"/>
       <w:pPr>
-        <w:ind w:left="5749" w:hanging="360"/>
+        <w:ind w:left="5820" w:hanging="360"/>
       </w:pPr>
       <w:rPr>
         <w:rFonts w:ascii="Symbol" w:hAnsi="Symbol" w:hint="default"/>
@@ -50025,7 +50241,7 @@
       <w:lvlText w:val="o"/>
       <w:lvlJc w:val="left"/>
       <w:pPr>
-        <w:ind w:left="6469" w:hanging="360"/>
+        <w:ind w:left="6540" w:hanging="360"/>
       </w:pPr>
       <w:rPr>
         <w:rFonts w:ascii="Courier New" w:hAnsi="Courier New" w:cs="Courier New" w:hint="default"/>
@@ -50037,7 +50253,7 @@
       <w:lvlText w:val=""/>
       <w:lvlJc w:val="left"/>
       <w:pPr>
-        <w:ind w:left="7189" w:hanging="360"/>
+        <w:ind w:left="7260" w:hanging="360"/>
       </w:pPr>
       <w:rPr>
         <w:rFonts w:ascii="Wingdings" w:hAnsi="Wingdings" w:hint="default"/>
@@ -50045,9 +50261,9 @@
     </w:lvl>
   </w:abstractNum>
   <w:abstractNum w:abstractNumId="39">
-    <w:nsid w:val="76F61372"/>
+    <w:nsid w:val="75A10097"/>
     <w:multiLevelType w:val="hybridMultilevel"/>
-    <w:tmpl w:val="7054B95C"/>
+    <w:tmpl w:val="869A5EF2"/>
     <w:lvl w:ilvl="0" w:tplc="04190001">
       <w:start w:val="1"/>
       <w:numFmt w:val="bullet"/>
@@ -50158,9 +50374,9 @@
     </w:lvl>
   </w:abstractNum>
   <w:abstractNum w:abstractNumId="40">
-    <w:nsid w:val="7A834132"/>
+    <w:nsid w:val="76F61372"/>
     <w:multiLevelType w:val="hybridMultilevel"/>
-    <w:tmpl w:val="9E746090"/>
+    <w:tmpl w:val="7054B95C"/>
     <w:lvl w:ilvl="0" w:tplc="04190001">
       <w:start w:val="1"/>
       <w:numFmt w:val="bullet"/>
@@ -50271,9 +50487,9 @@
     </w:lvl>
   </w:abstractNum>
   <w:abstractNum w:abstractNumId="41">
-    <w:nsid w:val="7CB75929"/>
+    <w:nsid w:val="7A834132"/>
     <w:multiLevelType w:val="hybridMultilevel"/>
-    <w:tmpl w:val="AA02AD80"/>
+    <w:tmpl w:val="9E746090"/>
     <w:lvl w:ilvl="0" w:tplc="04190001">
       <w:start w:val="1"/>
       <w:numFmt w:val="bullet"/>
@@ -50384,9 +50600,9 @@
     </w:lvl>
   </w:abstractNum>
   <w:abstractNum w:abstractNumId="42">
-    <w:nsid w:val="7CF17A2D"/>
+    <w:nsid w:val="7CB75929"/>
     <w:multiLevelType w:val="hybridMultilevel"/>
-    <w:tmpl w:val="ACFA776E"/>
+    <w:tmpl w:val="AA02AD80"/>
     <w:lvl w:ilvl="0" w:tplc="04190001">
       <w:start w:val="1"/>
       <w:numFmt w:val="bullet"/>
@@ -50497,6 +50713,119 @@
     </w:lvl>
   </w:abstractNum>
   <w:abstractNum w:abstractNumId="43">
+    <w:nsid w:val="7CF17A2D"/>
+    <w:multiLevelType w:val="hybridMultilevel"/>
+    <w:tmpl w:val="ACFA776E"/>
+    <w:lvl w:ilvl="0" w:tplc="04190001">
+      <w:start w:val="1"/>
+      <w:numFmt w:val="bullet"/>
+      <w:lvlText w:val=""/>
+      <w:lvlJc w:val="left"/>
+      <w:pPr>
+        <w:ind w:left="1429" w:hanging="360"/>
+      </w:pPr>
+      <w:rPr>
+        <w:rFonts w:ascii="Symbol" w:hAnsi="Symbol" w:hint="default"/>
+      </w:rPr>
+    </w:lvl>
+    <w:lvl w:ilvl="1" w:tplc="04190003" w:tentative="1">
+      <w:start w:val="1"/>
+      <w:numFmt w:val="bullet"/>
+      <w:lvlText w:val="o"/>
+      <w:lvlJc w:val="left"/>
+      <w:pPr>
+        <w:ind w:left="2149" w:hanging="360"/>
+      </w:pPr>
+      <w:rPr>
+        <w:rFonts w:ascii="Courier New" w:hAnsi="Courier New" w:cs="Courier New" w:hint="default"/>
+      </w:rPr>
+    </w:lvl>
+    <w:lvl w:ilvl="2" w:tplc="04190005" w:tentative="1">
+      <w:start w:val="1"/>
+      <w:numFmt w:val="bullet"/>
+      <w:lvlText w:val=""/>
+      <w:lvlJc w:val="left"/>
+      <w:pPr>
+        <w:ind w:left="2869" w:hanging="360"/>
+      </w:pPr>
+      <w:rPr>
+        <w:rFonts w:ascii="Wingdings" w:hAnsi="Wingdings" w:hint="default"/>
+      </w:rPr>
+    </w:lvl>
+    <w:lvl w:ilvl="3" w:tplc="04190001" w:tentative="1">
+      <w:start w:val="1"/>
+      <w:numFmt w:val="bullet"/>
+      <w:lvlText w:val=""/>
+      <w:lvlJc w:val="left"/>
+      <w:pPr>
+        <w:ind w:left="3589" w:hanging="360"/>
+      </w:pPr>
+      <w:rPr>
+        <w:rFonts w:ascii="Symbol" w:hAnsi="Symbol" w:hint="default"/>
+      </w:rPr>
+    </w:lvl>
+    <w:lvl w:ilvl="4" w:tplc="04190003" w:tentative="1">
+      <w:start w:val="1"/>
+      <w:numFmt w:val="bullet"/>
+      <w:lvlText w:val="o"/>
+      <w:lvlJc w:val="left"/>
+      <w:pPr>
+        <w:ind w:left="4309" w:hanging="360"/>
+      </w:pPr>
+      <w:rPr>
+        <w:rFonts w:ascii="Courier New" w:hAnsi="Courier New" w:cs="Courier New" w:hint="default"/>
+      </w:rPr>
+    </w:lvl>
+    <w:lvl w:ilvl="5" w:tplc="04190005" w:tentative="1">
+      <w:start w:val="1"/>
+      <w:numFmt w:val="bullet"/>
+      <w:lvlText w:val=""/>
+      <w:lvlJc w:val="left"/>
+      <w:pPr>
+        <w:ind w:left="5029" w:hanging="360"/>
+      </w:pPr>
+      <w:rPr>
+        <w:rFonts w:ascii="Wingdings" w:hAnsi="Wingdings" w:hint="default"/>
+      </w:rPr>
+    </w:lvl>
+    <w:lvl w:ilvl="6" w:tplc="04190001" w:tentative="1">
+      <w:start w:val="1"/>
+      <w:numFmt w:val="bullet"/>
+      <w:lvlText w:val=""/>
+      <w:lvlJc w:val="left"/>
+      <w:pPr>
+        <w:ind w:left="5749" w:hanging="360"/>
+      </w:pPr>
+      <w:rPr>
+        <w:rFonts w:ascii="Symbol" w:hAnsi="Symbol" w:hint="default"/>
+      </w:rPr>
+    </w:lvl>
+    <w:lvl w:ilvl="7" w:tplc="04190003" w:tentative="1">
+      <w:start w:val="1"/>
+      <w:numFmt w:val="bullet"/>
+      <w:lvlText w:val="o"/>
+      <w:lvlJc w:val="left"/>
+      <w:pPr>
+        <w:ind w:left="6469" w:hanging="360"/>
+      </w:pPr>
+      <w:rPr>
+        <w:rFonts w:ascii="Courier New" w:hAnsi="Courier New" w:cs="Courier New" w:hint="default"/>
+      </w:rPr>
+    </w:lvl>
+    <w:lvl w:ilvl="8" w:tplc="04190005" w:tentative="1">
+      <w:start w:val="1"/>
+      <w:numFmt w:val="bullet"/>
+      <w:lvlText w:val=""/>
+      <w:lvlJc w:val="left"/>
+      <w:pPr>
+        <w:ind w:left="7189" w:hanging="360"/>
+      </w:pPr>
+      <w:rPr>
+        <w:rFonts w:ascii="Wingdings" w:hAnsi="Wingdings" w:hint="default"/>
+      </w:rPr>
+    </w:lvl>
+  </w:abstractNum>
+  <w:abstractNum w:abstractNumId="44">
     <w:nsid w:val="7EF8422A"/>
     <w:multiLevelType w:val="hybridMultilevel"/>
     <w:tmpl w:val="1AA6D682"/>
@@ -50608,7 +50937,7 @@
       </w:rPr>
     </w:lvl>
   </w:abstractNum>
-  <w:abstractNum w:abstractNumId="44">
+  <w:abstractNum w:abstractNumId="45">
     <w:nsid w:val="7F344978"/>
     <w:multiLevelType w:val="multilevel"/>
     <w:tmpl w:val="98768D02"/>
@@ -50721,7 +51050,7 @@
       </w:pPr>
     </w:lvl>
   </w:abstractNum>
-  <w:abstractNum w:abstractNumId="45">
+  <w:abstractNum w:abstractNumId="46">
     <w:nsid w:val="7FB52118"/>
     <w:multiLevelType w:val="hybridMultilevel"/>
     <w:tmpl w:val="FEF0C206"/>
@@ -50843,7 +51172,7 @@
     <w:abstractNumId w:val="34"/>
   </w:num>
   <w:num w:numId="4">
-    <w:abstractNumId w:val="43"/>
+    <w:abstractNumId w:val="44"/>
   </w:num>
   <w:num w:numId="5">
     <w:abstractNumId w:val="26"/>
@@ -50885,7 +51214,7 @@
     <w:abstractNumId w:val="23"/>
   </w:num>
   <w:num w:numId="18">
-    <w:abstractNumId w:val="45"/>
+    <w:abstractNumId w:val="46"/>
   </w:num>
   <w:num w:numId="19">
     <w:abstractNumId w:val="4"/>
@@ -50894,10 +51223,10 @@
     <w:abstractNumId w:val="25"/>
   </w:num>
   <w:num w:numId="21">
-    <w:abstractNumId w:val="36"/>
+    <w:abstractNumId w:val="37"/>
   </w:num>
   <w:num w:numId="22">
-    <w:abstractNumId w:val="40"/>
+    <w:abstractNumId w:val="41"/>
   </w:num>
   <w:num w:numId="23">
     <w:abstractNumId w:val="17"/>
@@ -50909,7 +51238,7 @@
     <w:abstractNumId w:val="8"/>
   </w:num>
   <w:num w:numId="26">
-    <w:abstractNumId w:val="38"/>
+    <w:abstractNumId w:val="39"/>
   </w:num>
   <w:num w:numId="27">
     <w:abstractNumId w:val="21"/>
@@ -50930,7 +51259,7 @@
     <w:abstractNumId w:val="10"/>
   </w:num>
   <w:num w:numId="33">
-    <w:abstractNumId w:val="39"/>
+    <w:abstractNumId w:val="40"/>
   </w:num>
   <w:num w:numId="34">
     <w:abstractNumId w:val="2"/>
@@ -50948,7 +51277,7 @@
     <w:abstractNumId w:val="14"/>
   </w:num>
   <w:num w:numId="39">
-    <w:abstractNumId w:val="44"/>
+    <w:abstractNumId w:val="45"/>
   </w:num>
   <w:num w:numId="40">
     <w:abstractNumId w:val="20"/>
@@ -50960,16 +51289,19 @@
     <w:abstractNumId w:val="30"/>
   </w:num>
   <w:num w:numId="43">
-    <w:abstractNumId w:val="37"/>
+    <w:abstractNumId w:val="38"/>
   </w:num>
   <w:num w:numId="44">
     <w:abstractNumId w:val="15"/>
   </w:num>
   <w:num w:numId="45">
+    <w:abstractNumId w:val="43"/>
+  </w:num>
+  <w:num w:numId="46">
     <w:abstractNumId w:val="42"/>
   </w:num>
-  <w:num w:numId="46">
-    <w:abstractNumId w:val="41"/>
+  <w:num w:numId="47">
+    <w:abstractNumId w:val="36"/>
   </w:num>
 </w:numbering>
 </file>
@@ -52174,7 +52506,7 @@
 </file>
 
 <file path=customXml/itemProps1.xml><?xml version="1.0" encoding="utf-8"?>
-<ds:datastoreItem xmlns:ds="http://schemas.openxmlformats.org/officeDocument/2006/customXml" ds:itemID="{B7309FB5-A050-4032-BEA6-EAD071B66E5F}">
+<ds:datastoreItem xmlns:ds="http://schemas.openxmlformats.org/officeDocument/2006/customXml" ds:itemID="{83C838E7-D110-49FB-90D3-18296FED0B88}">
   <ds:schemaRefs>
     <ds:schemaRef ds:uri="http://schemas.openxmlformats.org/officeDocument/2006/bibliography"/>
   </ds:schemaRefs>

</xml_diff>

<commit_message>
add new db info
</commit_message>
<xml_diff>
--- a/Конспекты.docx
+++ b/Конспекты.docx
@@ -4508,25 +4508,7 @@
                 <w:b/>
                 <w:noProof/>
               </w:rPr>
-              <w:t>-тео</w:t>
-            </w:r>
-            <w:r>
-              <w:rPr>
-                <w:rStyle w:val="a5"/>
-                <w:rFonts w:ascii="Times New Roman" w:hAnsi="Times New Roman" w:cs="Times New Roman"/>
-                <w:b/>
-                <w:noProof/>
-              </w:rPr>
-              <w:t>р</w:t>
-            </w:r>
-            <w:r>
-              <w:rPr>
-                <w:rStyle w:val="a5"/>
-                <w:rFonts w:ascii="Times New Roman" w:hAnsi="Times New Roman" w:cs="Times New Roman"/>
-                <w:b/>
-                <w:noProof/>
-              </w:rPr>
-              <w:t>ема</w:t>
+              <w:t>-теорема</w:t>
             </w:r>
             <w:r>
               <w:rPr>
@@ -35883,7 +35865,37 @@
           <w:rFonts w:ascii="Times New Roman" w:hAnsi="Times New Roman" w:cs="Times New Roman"/>
           <w:sz w:val="28"/>
         </w:rPr>
-        <w:t>.</w:t>
+        <w:t>;</w:t>
+      </w:r>
+    </w:p>
+    <w:p>
+      <w:pPr>
+        <w:pStyle w:val="a3"/>
+        <w:numPr>
+          <w:ilvl w:val="0"/>
+          <w:numId w:val="22"/>
+        </w:numPr>
+        <w:spacing w:after="0" w:line="360" w:lineRule="auto"/>
+        <w:jc w:val="both"/>
+        <w:rPr>
+          <w:rFonts w:ascii="Times New Roman" w:hAnsi="Times New Roman" w:cs="Times New Roman"/>
+          <w:sz w:val="28"/>
+        </w:rPr>
+      </w:pPr>
+      <w:r>
+        <w:rPr>
+          <w:rFonts w:ascii="Times New Roman" w:hAnsi="Times New Roman" w:cs="Times New Roman"/>
+          <w:b/>
+          <w:sz w:val="28"/>
+        </w:rPr>
+        <w:t xml:space="preserve">деградация функциональности </w:t>
+      </w:r>
+      <w:r>
+        <w:rPr>
+          <w:rFonts w:ascii="Times New Roman" w:hAnsi="Times New Roman" w:cs="Times New Roman"/>
+          <w:sz w:val="28"/>
+        </w:rPr>
+        <w:t>– намеренное понижение количества передаваемых клиенту данных (например, вместо топ-100 друзей отдаем топ-10).</w:t>
       </w:r>
     </w:p>
     <w:p/>
@@ -36100,6 +36112,14 @@
           <w:sz w:val="28"/>
         </w:rPr>
       </w:pPr>
+      <w:r>
+        <w:rPr>
+          <w:rFonts w:ascii="Times New Roman" w:hAnsi="Times New Roman" w:cs="Times New Roman"/>
+          <w:b/>
+          <w:sz w:val="28"/>
+        </w:rPr>
+        <w:t xml:space="preserve">физическое или виртуальное </w:t>
+      </w:r>
       <w:proofErr w:type="spellStart"/>
       <w:r>
         <w:rPr>
@@ -36115,14 +36135,37 @@
           <w:rFonts w:ascii="Times New Roman" w:hAnsi="Times New Roman" w:cs="Times New Roman"/>
           <w:sz w:val="28"/>
         </w:rPr>
-        <w:t xml:space="preserve"> – хранение данных на разных физи</w:t>
-      </w:r>
-      <w:r>
-        <w:rPr>
-          <w:rFonts w:ascii="Times New Roman" w:hAnsi="Times New Roman" w:cs="Times New Roman"/>
-          <w:sz w:val="28"/>
-        </w:rPr>
-        <w:t>ческих серверах</w:t>
+        <w:t xml:space="preserve"> – хранение данных на разных </w:t>
+      </w:r>
+      <w:r>
+        <w:rPr>
+          <w:rFonts w:ascii="Times New Roman" w:hAnsi="Times New Roman" w:cs="Times New Roman"/>
+          <w:sz w:val="28"/>
+        </w:rPr>
+        <w:t>серверах</w:t>
+      </w:r>
+      <w:r>
+        <w:rPr>
+          <w:rFonts w:ascii="Times New Roman" w:hAnsi="Times New Roman" w:cs="Times New Roman"/>
+          <w:sz w:val="28"/>
+        </w:rPr>
+        <w:t xml:space="preserve"> или </w:t>
+      </w:r>
+      <w:proofErr w:type="spellStart"/>
+      <w:r>
+        <w:rPr>
+          <w:rFonts w:ascii="Times New Roman" w:hAnsi="Times New Roman" w:cs="Times New Roman"/>
+          <w:sz w:val="28"/>
+        </w:rPr>
+        <w:t>инстансах</w:t>
+      </w:r>
+      <w:proofErr w:type="spellEnd"/>
+      <w:r>
+        <w:rPr>
+          <w:rFonts w:ascii="Times New Roman" w:hAnsi="Times New Roman" w:cs="Times New Roman"/>
+          <w:sz w:val="28"/>
+        </w:rPr>
+        <w:t xml:space="preserve"> БД</w:t>
       </w:r>
       <w:r>
         <w:rPr>
@@ -36168,7 +36211,23 @@
             <w:rFonts w:ascii="Times New Roman" w:hAnsi="Times New Roman" w:cs="Times New Roman"/>
             <w:sz w:val="28"/>
           </w:rPr>
-          <w:t>Репликация</w:t>
+          <w:t>Репли</w:t>
+        </w:r>
+        <w:r>
+          <w:rPr>
+            <w:rStyle w:val="a5"/>
+            <w:rFonts w:ascii="Times New Roman" w:hAnsi="Times New Roman" w:cs="Times New Roman"/>
+            <w:sz w:val="28"/>
+          </w:rPr>
+          <w:t>к</w:t>
+        </w:r>
+        <w:r>
+          <w:rPr>
+            <w:rStyle w:val="a5"/>
+            <w:rFonts w:ascii="Times New Roman" w:hAnsi="Times New Roman" w:cs="Times New Roman"/>
+            <w:sz w:val="28"/>
+          </w:rPr>
+          <w:t>ация</w:t>
         </w:r>
       </w:hyperlink>
       <w:r>
@@ -36337,6 +36396,7 @@
           <w:sz w:val="32"/>
           <w:lang w:val="en-US"/>
         </w:rPr>
+        <w:lastRenderedPageBreak/>
         <w:t>C</w:t>
       </w:r>
       <w:r>
@@ -36347,7 +36407,19 @@
           <w:sz w:val="28"/>
           <w:lang w:val="en-US"/>
         </w:rPr>
-        <w:t>onsisitency</w:t>
+        <w:t>onsisitenc</w:t>
+      </w:r>
+      <w:bookmarkStart w:id="52" w:name="_GoBack"/>
+      <w:bookmarkEnd w:id="52"/>
+      <w:r>
+        <w:rPr>
+          <w:rFonts w:ascii="Times New Roman" w:hAnsi="Times New Roman" w:cs="Times New Roman"/>
+          <w:b/>
+          <w:i/>
+          <w:sz w:val="28"/>
+          <w:lang w:val="en-US"/>
+        </w:rPr>
+        <w:t>y</w:t>
       </w:r>
       <w:proofErr w:type="spellEnd"/>
       <w:r>
@@ -36442,7 +36514,6 @@
           <w:sz w:val="32"/>
           <w:lang w:val="en-US"/>
         </w:rPr>
-        <w:lastRenderedPageBreak/>
         <w:t>I</w:t>
       </w:r>
       <w:r>
@@ -36664,7 +36735,7 @@
           <w:sz w:val="28"/>
         </w:rPr>
       </w:pPr>
-      <w:bookmarkStart w:id="52" w:name="_Toc124092764"/>
+      <w:bookmarkStart w:id="53" w:name="_Toc124092764"/>
       <w:r>
         <w:rPr>
           <w:rStyle w:val="10"/>
@@ -36685,7 +36756,7 @@
         </w:rPr>
         <w:t xml:space="preserve"> транзакций</w:t>
       </w:r>
-      <w:bookmarkEnd w:id="52"/>
+      <w:bookmarkEnd w:id="53"/>
     </w:p>
     <w:p>
       <w:pPr>
@@ -37823,25 +37894,32 @@
           <w:rFonts w:ascii="Times New Roman" w:hAnsi="Times New Roman" w:cs="Times New Roman"/>
           <w:sz w:val="28"/>
         </w:rPr>
-        <w:t>. Если транзакции обращаются к одной и той же таблице, зафиксируются изменения только той транзакции, которая зафиксируется быстрее всех.</w:t>
-      </w:r>
-    </w:p>
-    <w:p>
-      <w:pPr>
-        <w:spacing w:after="0" w:line="360" w:lineRule="auto"/>
-        <w:ind w:firstLine="709"/>
-        <w:jc w:val="both"/>
-        <w:rPr>
-          <w:rFonts w:ascii="Times New Roman" w:hAnsi="Times New Roman" w:cs="Times New Roman"/>
-          <w:sz w:val="28"/>
-        </w:rPr>
-      </w:pPr>
+        <w:t xml:space="preserve">. Если транзакции обращаются к одной и той же таблице, </w:t>
+      </w:r>
       <w:r>
         <w:rPr>
           <w:rFonts w:ascii="Times New Roman" w:hAnsi="Times New Roman" w:cs="Times New Roman"/>
           <w:sz w:val="28"/>
         </w:rPr>
         <w:lastRenderedPageBreak/>
+        <w:t>зафиксируются изменения только той транзакции, которая зафиксируется быстрее всех.</w:t>
+      </w:r>
+    </w:p>
+    <w:p>
+      <w:pPr>
+        <w:spacing w:after="0" w:line="360" w:lineRule="auto"/>
+        <w:ind w:firstLine="709"/>
+        <w:jc w:val="both"/>
+        <w:rPr>
+          <w:rFonts w:ascii="Times New Roman" w:hAnsi="Times New Roman" w:cs="Times New Roman"/>
+          <w:sz w:val="28"/>
+        </w:rPr>
+      </w:pPr>
+      <w:r>
+        <w:rPr>
+          <w:rFonts w:ascii="Times New Roman" w:hAnsi="Times New Roman" w:cs="Times New Roman"/>
+          <w:sz w:val="28"/>
+        </w:rPr>
         <w:t xml:space="preserve">Шаблон для </w:t>
       </w:r>
       <w:r>
@@ -38456,7 +38534,7 @@
           <w:sz w:val="28"/>
         </w:rPr>
       </w:pPr>
-      <w:bookmarkStart w:id="53" w:name="_Toc124092765"/>
+      <w:bookmarkStart w:id="54" w:name="_Toc124092765"/>
       <w:r>
         <w:rPr>
           <w:rStyle w:val="10"/>
@@ -38489,7 +38567,7 @@
         </w:rPr>
         <w:t>теорема</w:t>
       </w:r>
-      <w:bookmarkEnd w:id="53"/>
+      <w:bookmarkEnd w:id="54"/>
     </w:p>
     <w:p>
       <w:pPr>
@@ -38718,18 +38796,22 @@
         <w:ind w:firstLine="709"/>
         <w:jc w:val="both"/>
         <w:rPr>
-          <w:rFonts w:ascii="Times New Roman" w:hAnsi="Times New Roman" w:cs="Times New Roman"/>
-          <w:sz w:val="28"/>
-        </w:rPr>
-      </w:pPr>
-      <w:r>
-        <w:rPr>
-          <w:rFonts w:ascii="Times New Roman" w:hAnsi="Times New Roman" w:cs="Times New Roman"/>
-          <w:b/>
-          <w:i/>
-          <w:sz w:val="28"/>
-          <w:lang w:val="en-US"/>
-        </w:rPr>
+          <w:rStyle w:val="10"/>
+          <w:rFonts w:ascii="Times New Roman" w:eastAsiaTheme="minorHAnsi" w:hAnsi="Times New Roman" w:cs="Times New Roman"/>
+          <w:color w:val="auto"/>
+          <w:sz w:val="28"/>
+          <w:szCs w:val="22"/>
+        </w:rPr>
+      </w:pPr>
+      <w:r>
+        <w:rPr>
+          <w:rFonts w:ascii="Times New Roman" w:hAnsi="Times New Roman" w:cs="Times New Roman"/>
+          <w:b/>
+          <w:i/>
+          <w:sz w:val="28"/>
+          <w:lang w:val="en-US"/>
+        </w:rPr>
+        <w:lastRenderedPageBreak/>
         <w:t>Partition</w:t>
       </w:r>
       <w:r>
@@ -38763,28 +38845,36 @@
           <w:rFonts w:ascii="Times New Roman" w:hAnsi="Times New Roman" w:cs="Times New Roman"/>
           <w:sz w:val="28"/>
         </w:rPr>
-        <w:t xml:space="preserve"> система функционирует</w:t>
-      </w:r>
-      <w:bookmarkStart w:id="54" w:name="_GoBack"/>
-      <w:bookmarkEnd w:id="54"/>
-      <w:r>
-        <w:rPr>
-          <w:rFonts w:ascii="Times New Roman" w:hAnsi="Times New Roman" w:cs="Times New Roman"/>
-          <w:sz w:val="28"/>
-        </w:rPr>
-        <w:t xml:space="preserve"> в случае отказа некоторых вычислительных узлов.</w:t>
-      </w:r>
-    </w:p>
-    <w:p>
-      <w:pPr>
-        <w:spacing w:after="0" w:line="360" w:lineRule="auto"/>
-        <w:rPr>
-          <w:rStyle w:val="10"/>
-          <w:rFonts w:ascii="Times New Roman" w:hAnsi="Times New Roman" w:cs="Times New Roman"/>
-          <w:b/>
-          <w:color w:val="auto"/>
-        </w:rPr>
-      </w:pPr>
+        <w:t xml:space="preserve"> система функционирует в случае отказа некоторых вычислительных узлов</w:t>
+      </w:r>
+      <w:r>
+        <w:rPr>
+          <w:rFonts w:ascii="Times New Roman" w:hAnsi="Times New Roman" w:cs="Times New Roman"/>
+          <w:sz w:val="28"/>
+        </w:rPr>
+        <w:t xml:space="preserve"> (</w:t>
+      </w:r>
+      <w:r>
+        <w:rPr>
+          <w:rFonts w:ascii="Times New Roman" w:hAnsi="Times New Roman" w:cs="Times New Roman"/>
+          <w:sz w:val="28"/>
+        </w:rPr>
+        <w:t>это свойство применимо только к распределенным системам, грубо говоря это факт того, что система разбита на мелкие сервисы</w:t>
+      </w:r>
+      <w:r>
+        <w:rPr>
+          <w:rFonts w:ascii="Times New Roman" w:hAnsi="Times New Roman" w:cs="Times New Roman"/>
+          <w:sz w:val="28"/>
+        </w:rPr>
+        <w:t>)</w:t>
+      </w:r>
+      <w:r>
+        <w:rPr>
+          <w:rFonts w:ascii="Times New Roman" w:hAnsi="Times New Roman" w:cs="Times New Roman"/>
+          <w:sz w:val="28"/>
+        </w:rPr>
+        <w:t>.</w:t>
+      </w:r>
     </w:p>
     <w:p>
       <w:pPr>
@@ -38811,7 +38901,6 @@
           <w:color w:val="auto"/>
           <w:sz w:val="28"/>
         </w:rPr>
-        <w:lastRenderedPageBreak/>
         <w:t>Репликация</w:t>
       </w:r>
       <w:bookmarkEnd w:id="56"/>
@@ -39601,7 +39690,16 @@
           <w:b/>
           <w:sz w:val="28"/>
         </w:rPr>
-        <w:t>в режиме постоянного восстановления</w:t>
+        <w:t xml:space="preserve">в режиме постоянного </w:t>
+      </w:r>
+      <w:r>
+        <w:rPr>
+          <w:rFonts w:ascii="Times New Roman" w:hAnsi="Times New Roman" w:cs="Times New Roman"/>
+          <w:b/>
+          <w:sz w:val="28"/>
+        </w:rPr>
+        <w:lastRenderedPageBreak/>
+        <w:t>восстановления</w:t>
       </w:r>
       <w:r>
         <w:rPr>
@@ -39685,7 +39783,6 @@
           <w:b/>
           <w:sz w:val="28"/>
         </w:rPr>
-        <w:lastRenderedPageBreak/>
         <w:t>Недостатки</w:t>
       </w:r>
       <w:r>
@@ -40224,6 +40321,7 @@
           <w:color w:val="auto"/>
           <w:sz w:val="28"/>
         </w:rPr>
+        <w:lastRenderedPageBreak/>
         <w:t>Денормализация</w:t>
       </w:r>
       <w:bookmarkEnd w:id="57"/>
@@ -40310,7 +40408,6 @@
           <w:rFonts w:ascii="Times New Roman" w:hAnsi="Times New Roman" w:cs="Times New Roman"/>
           <w:sz w:val="28"/>
         </w:rPr>
-        <w:lastRenderedPageBreak/>
         <w:t>Денормализация</w:t>
       </w:r>
       <w:proofErr w:type="spellEnd"/>
@@ -40577,6 +40674,7 @@
           <w:color w:val="auto"/>
           <w:sz w:val="28"/>
         </w:rPr>
+        <w:lastRenderedPageBreak/>
         <w:t>HTTP</w:t>
       </w:r>
       <w:bookmarkEnd w:id="59"/>
@@ -40690,7 +40788,6 @@
           <w:b/>
           <w:sz w:val="28"/>
         </w:rPr>
-        <w:lastRenderedPageBreak/>
         <w:t>Взаимодействие</w:t>
       </w:r>
       <w:r>
@@ -41884,6 +41981,7 @@
           <w:b/>
           <w:sz w:val="28"/>
         </w:rPr>
+        <w:lastRenderedPageBreak/>
         <w:t xml:space="preserve">Код состояния </w:t>
       </w:r>
       <w:r>
@@ -41992,7 +42090,6 @@
           <w:b/>
           <w:sz w:val="28"/>
         </w:rPr>
-        <w:lastRenderedPageBreak/>
         <w:t>2</w:t>
       </w:r>
       <w:r>
@@ -43160,6 +43257,7 @@
           <w:b/>
           <w:sz w:val="28"/>
         </w:rPr>
+        <w:lastRenderedPageBreak/>
         <w:t>кэшируемость</w:t>
       </w:r>
       <w:proofErr w:type="spellEnd"/>
@@ -43198,7 +43296,6 @@
           <w:b/>
           <w:sz w:val="28"/>
         </w:rPr>
-        <w:lastRenderedPageBreak/>
         <w:t>единообразие</w:t>
       </w:r>
       <w:r>
@@ -44260,7 +44357,6 @@
           <w:color w:val="auto"/>
           <w:sz w:val="28"/>
         </w:rPr>
-        <w:lastRenderedPageBreak/>
         <w:t>CI/CD</w:t>
       </w:r>
       <w:bookmarkEnd w:id="63"/>
@@ -46436,7 +46532,7 @@
           <w:rPr>
             <w:noProof/>
           </w:rPr>
-          <w:t>35</w:t>
+          <w:t>42</w:t>
         </w:r>
         <w:r>
           <w:fldChar w:fldCharType="end"/>
@@ -53082,7 +53178,7 @@
 </file>
 
 <file path=customXml/itemProps1.xml><?xml version="1.0" encoding="utf-8"?>
-<ds:datastoreItem xmlns:ds="http://schemas.openxmlformats.org/officeDocument/2006/customXml" ds:itemID="{80D51DFC-7F9F-4530-B07D-707520FC3F15}">
+<ds:datastoreItem xmlns:ds="http://schemas.openxmlformats.org/officeDocument/2006/customXml" ds:itemID="{082726EF-EFB0-430F-8B72-73918711A5B0}">
   <ds:schemaRefs>
     <ds:schemaRef ds:uri="http://schemas.openxmlformats.org/officeDocument/2006/bibliography"/>
   </ds:schemaRefs>

</xml_diff>

<commit_message>
Add info about async, dicts and solid
</commit_message>
<xml_diff>
--- a/Конспекты.docx
+++ b/Конспекты.docx
@@ -16016,10 +16016,170 @@
       <w:r>
         <w:rPr>
           <w:rFonts w:ascii="Times New Roman" w:hAnsi="Times New Roman" w:cs="Times New Roman"/>
+          <w:sz w:val="28"/>
+        </w:rPr>
+        <w:t xml:space="preserve">Асинхронные функции возвращают </w:t>
+      </w:r>
+      <w:proofErr w:type="spellStart"/>
+      <w:r>
+        <w:rPr>
+          <w:rFonts w:ascii="Times New Roman" w:hAnsi="Times New Roman" w:cs="Times New Roman"/>
           <w:b/>
           <w:bCs/>
           <w:sz w:val="28"/>
         </w:rPr>
+        <w:t>корутины</w:t>
+      </w:r>
+      <w:proofErr w:type="spellEnd"/>
+      <w:r>
+        <w:rPr>
+          <w:rFonts w:ascii="Times New Roman" w:hAnsi="Times New Roman" w:cs="Times New Roman"/>
+          <w:sz w:val="28"/>
+        </w:rPr>
+        <w:t xml:space="preserve"> – </w:t>
+      </w:r>
+      <w:r>
+        <w:rPr>
+          <w:rFonts w:ascii="Times New Roman" w:hAnsi="Times New Roman" w:cs="Times New Roman"/>
+          <w:b/>
+          <w:bCs/>
+          <w:sz w:val="28"/>
+        </w:rPr>
+        <w:t xml:space="preserve">разновидность генератора. </w:t>
+      </w:r>
+      <w:r>
+        <w:rPr>
+          <w:rFonts w:ascii="Times New Roman" w:hAnsi="Times New Roman" w:cs="Times New Roman"/>
+          <w:sz w:val="28"/>
+        </w:rPr>
+        <w:t xml:space="preserve">Куча таких </w:t>
+      </w:r>
+      <w:proofErr w:type="spellStart"/>
+      <w:r>
+        <w:rPr>
+          <w:rFonts w:ascii="Times New Roman" w:hAnsi="Times New Roman" w:cs="Times New Roman"/>
+          <w:sz w:val="28"/>
+        </w:rPr>
+        <w:t>корутин</w:t>
+      </w:r>
+      <w:proofErr w:type="spellEnd"/>
+      <w:r>
+        <w:rPr>
+          <w:rFonts w:ascii="Times New Roman" w:hAnsi="Times New Roman" w:cs="Times New Roman"/>
+          <w:sz w:val="28"/>
+        </w:rPr>
+        <w:t xml:space="preserve"> лежит в очереди, и каждая из них вытаскивается из очереди на выполнение внутри цикла событий. За счет того, что </w:t>
+      </w:r>
+      <w:proofErr w:type="spellStart"/>
+      <w:r>
+        <w:rPr>
+          <w:rFonts w:ascii="Times New Roman" w:hAnsi="Times New Roman" w:cs="Times New Roman"/>
+          <w:sz w:val="28"/>
+        </w:rPr>
+        <w:t>корутина</w:t>
+      </w:r>
+      <w:proofErr w:type="spellEnd"/>
+      <w:r>
+        <w:rPr>
+          <w:rFonts w:ascii="Times New Roman" w:hAnsi="Times New Roman" w:cs="Times New Roman"/>
+          <w:sz w:val="28"/>
+        </w:rPr>
+        <w:t xml:space="preserve"> не теряет контекст выполнения подобно генератору, условно ОС может выделять на кусок кода асинхронной функции квант времени, чтобы </w:t>
+      </w:r>
+      <w:r>
+        <w:rPr>
+          <w:rFonts w:ascii="Times New Roman" w:hAnsi="Times New Roman" w:cs="Times New Roman"/>
+          <w:i/>
+          <w:iCs/>
+          <w:sz w:val="28"/>
+          <w:lang w:val="en-US"/>
+        </w:rPr>
+        <w:t>CPU</w:t>
+      </w:r>
+      <w:r>
+        <w:rPr>
+          <w:rFonts w:ascii="Times New Roman" w:hAnsi="Times New Roman" w:cs="Times New Roman"/>
+          <w:sz w:val="28"/>
+        </w:rPr>
+        <w:t xml:space="preserve"> выполнил код. А на моменте блокирования основного потока можно недовыполненную асинхронную задачу положить обратно в очередь и взять на выполнение новую задачу по той же схеме</w:t>
+      </w:r>
+      <w:r>
+        <w:rPr>
+          <w:rFonts w:ascii="Times New Roman" w:hAnsi="Times New Roman" w:cs="Times New Roman"/>
+          <w:sz w:val="28"/>
+        </w:rPr>
+        <w:t>.</w:t>
+      </w:r>
+      <w:r>
+        <w:rPr>
+          <w:rFonts w:ascii="Times New Roman" w:hAnsi="Times New Roman" w:cs="Times New Roman"/>
+          <w:sz w:val="28"/>
+        </w:rPr>
+        <w:t xml:space="preserve"> </w:t>
+      </w:r>
+      <w:r>
+        <w:rPr>
+          <w:rFonts w:ascii="Times New Roman" w:hAnsi="Times New Roman" w:cs="Times New Roman"/>
+          <w:sz w:val="28"/>
+        </w:rPr>
+        <w:t>Т</w:t>
+      </w:r>
+      <w:r>
+        <w:rPr>
+          <w:rFonts w:ascii="Times New Roman" w:hAnsi="Times New Roman" w:cs="Times New Roman"/>
+          <w:sz w:val="28"/>
+        </w:rPr>
+        <w:t>аким образом основной поток не будет блокироваться</w:t>
+      </w:r>
+      <w:r>
+        <w:rPr>
+          <w:rFonts w:ascii="Times New Roman" w:hAnsi="Times New Roman" w:cs="Times New Roman"/>
+          <w:sz w:val="28"/>
+        </w:rPr>
+        <w:t xml:space="preserve"> и</w:t>
+      </w:r>
+      <w:r>
+        <w:rPr>
+          <w:rFonts w:ascii="Times New Roman" w:hAnsi="Times New Roman" w:cs="Times New Roman"/>
+          <w:sz w:val="28"/>
+        </w:rPr>
+        <w:t xml:space="preserve"> ресурсы </w:t>
+      </w:r>
+      <w:r>
+        <w:rPr>
+          <w:rFonts w:ascii="Times New Roman" w:hAnsi="Times New Roman" w:cs="Times New Roman"/>
+          <w:i/>
+          <w:iCs/>
+          <w:sz w:val="28"/>
+          <w:lang w:val="en-US"/>
+        </w:rPr>
+        <w:t>CPU</w:t>
+      </w:r>
+      <w:r>
+        <w:rPr>
+          <w:rFonts w:ascii="Times New Roman" w:hAnsi="Times New Roman" w:cs="Times New Roman"/>
+          <w:sz w:val="28"/>
+        </w:rPr>
+        <w:t xml:space="preserve"> будут максимально утилизированы.</w:t>
+      </w:r>
+    </w:p>
+    <w:p>
+      <w:pPr>
+        <w:spacing w:after="0" w:line="360" w:lineRule="auto"/>
+        <w:ind w:firstLine="709"/>
+        <w:jc w:val="both"/>
+        <w:rPr>
+          <w:rFonts w:ascii="Times New Roman" w:hAnsi="Times New Roman" w:cs="Times New Roman"/>
+          <w:sz w:val="28"/>
+        </w:rPr>
+      </w:pPr>
+      <w:r>
+        <w:rPr>
+          <w:rFonts w:ascii="Times New Roman" w:hAnsi="Times New Roman" w:cs="Times New Roman"/>
+          <w:b/>
+          <w:bCs/>
+          <w:sz w:val="28"/>
+        </w:rPr>
         <w:t>Важное замечание</w:t>
       </w:r>
       <w:r>
@@ -16124,227 +16284,6 @@
         </w:rPr>
         <w:t>.).</w:t>
       </w:r>
-    </w:p>
-    <w:p>
-      <w:pPr>
-        <w:spacing w:after="0" w:line="360" w:lineRule="auto"/>
-        <w:ind w:firstLine="709"/>
-        <w:jc w:val="both"/>
-        <w:rPr>
-          <w:rFonts w:ascii="Times New Roman" w:hAnsi="Times New Roman" w:cs="Times New Roman"/>
-          <w:sz w:val="28"/>
-        </w:rPr>
-      </w:pPr>
-      <w:r>
-        <w:rPr>
-          <w:rFonts w:ascii="Times New Roman" w:hAnsi="Times New Roman" w:cs="Times New Roman"/>
-          <w:sz w:val="28"/>
-        </w:rPr>
-        <w:t xml:space="preserve">Асинхронная функция возвращает </w:t>
-      </w:r>
-      <w:proofErr w:type="spellStart"/>
-      <w:r>
-        <w:rPr>
-          <w:rFonts w:ascii="Times New Roman" w:hAnsi="Times New Roman" w:cs="Times New Roman"/>
-          <w:b/>
-          <w:bCs/>
-          <w:sz w:val="28"/>
-        </w:rPr>
-        <w:t>корутину</w:t>
-      </w:r>
-      <w:proofErr w:type="spellEnd"/>
-      <w:r>
-        <w:rPr>
-          <w:rFonts w:ascii="Times New Roman" w:hAnsi="Times New Roman" w:cs="Times New Roman"/>
-          <w:sz w:val="28"/>
-        </w:rPr>
-        <w:t xml:space="preserve"> – </w:t>
-      </w:r>
-      <w:r>
-        <w:rPr>
-          <w:rFonts w:ascii="Times New Roman" w:hAnsi="Times New Roman" w:cs="Times New Roman"/>
-          <w:b/>
-          <w:bCs/>
-          <w:sz w:val="28"/>
-        </w:rPr>
-        <w:t>разновидность генератора</w:t>
-      </w:r>
-      <w:r>
-        <w:rPr>
-          <w:rFonts w:ascii="Times New Roman" w:hAnsi="Times New Roman" w:cs="Times New Roman"/>
-          <w:sz w:val="28"/>
-        </w:rPr>
-        <w:t>.</w:t>
-      </w:r>
-      <w:r>
-        <w:rPr>
-          <w:rFonts w:ascii="Times New Roman" w:hAnsi="Times New Roman" w:cs="Times New Roman"/>
-          <w:sz w:val="28"/>
-        </w:rPr>
-        <w:t xml:space="preserve"> Задача </w:t>
-      </w:r>
-      <w:proofErr w:type="spellStart"/>
-      <w:r>
-        <w:rPr>
-          <w:rFonts w:ascii="Times New Roman" w:hAnsi="Times New Roman" w:cs="Times New Roman"/>
-          <w:i/>
-          <w:iCs/>
-          <w:sz w:val="28"/>
-          <w:lang w:val="en-US"/>
-        </w:rPr>
-        <w:t>asyncio</w:t>
-      </w:r>
-      <w:proofErr w:type="spellEnd"/>
-      <w:r>
-        <w:rPr>
-          <w:rFonts w:ascii="Times New Roman" w:hAnsi="Times New Roman" w:cs="Times New Roman"/>
-          <w:sz w:val="28"/>
-        </w:rPr>
-        <w:t xml:space="preserve"> </w:t>
-      </w:r>
-      <w:r>
-        <w:rPr>
-          <w:rFonts w:ascii="Times New Roman" w:hAnsi="Times New Roman" w:cs="Times New Roman"/>
-          <w:sz w:val="28"/>
-        </w:rPr>
-        <w:t xml:space="preserve">является оберткой над </w:t>
-      </w:r>
-      <w:proofErr w:type="spellStart"/>
-      <w:r>
-        <w:rPr>
-          <w:rFonts w:ascii="Times New Roman" w:hAnsi="Times New Roman" w:cs="Times New Roman"/>
-          <w:sz w:val="28"/>
-        </w:rPr>
-        <w:t>корутиной</w:t>
-      </w:r>
-      <w:proofErr w:type="spellEnd"/>
-      <w:r>
-        <w:rPr>
-          <w:rFonts w:ascii="Times New Roman" w:hAnsi="Times New Roman" w:cs="Times New Roman"/>
-          <w:sz w:val="28"/>
-        </w:rPr>
-        <w:t xml:space="preserve">. </w:t>
-      </w:r>
-      <w:r>
-        <w:rPr>
-          <w:rFonts w:ascii="Times New Roman" w:hAnsi="Times New Roman" w:cs="Times New Roman"/>
-          <w:sz w:val="28"/>
-        </w:rPr>
-        <w:t xml:space="preserve">Главная задача асинхронности – </w:t>
-      </w:r>
-      <w:r>
-        <w:rPr>
-          <w:rFonts w:ascii="Times New Roman" w:hAnsi="Times New Roman" w:cs="Times New Roman"/>
-          <w:b/>
-          <w:bCs/>
-          <w:sz w:val="28"/>
-        </w:rPr>
-        <w:t>выполнять задачи в цикле событий</w:t>
-      </w:r>
-      <w:r>
-        <w:rPr>
-          <w:rFonts w:ascii="Times New Roman" w:hAnsi="Times New Roman" w:cs="Times New Roman"/>
-          <w:sz w:val="28"/>
-        </w:rPr>
-        <w:t xml:space="preserve"> (</w:t>
-      </w:r>
-      <w:proofErr w:type="spellStart"/>
-      <w:r>
-        <w:rPr>
-          <w:rFonts w:ascii="Times New Roman" w:hAnsi="Times New Roman" w:cs="Times New Roman"/>
-          <w:i/>
-          <w:iCs/>
-          <w:sz w:val="28"/>
-          <w:lang w:val="en-US"/>
-        </w:rPr>
-        <w:t>eventloop</w:t>
-      </w:r>
-      <w:proofErr w:type="spellEnd"/>
-      <w:r>
-        <w:rPr>
-          <w:rFonts w:ascii="Times New Roman" w:hAnsi="Times New Roman" w:cs="Times New Roman"/>
-          <w:sz w:val="28"/>
-        </w:rPr>
-        <w:t>)</w:t>
-      </w:r>
-      <w:r>
-        <w:rPr>
-          <w:rFonts w:ascii="Times New Roman" w:hAnsi="Times New Roman" w:cs="Times New Roman"/>
-          <w:sz w:val="28"/>
-        </w:rPr>
-        <w:t xml:space="preserve">, не блокируя основной поток. </w:t>
-      </w:r>
-    </w:p>
-    <w:p>
-      <w:pPr>
-        <w:spacing w:after="0" w:line="360" w:lineRule="auto"/>
-        <w:ind w:firstLine="709"/>
-        <w:jc w:val="both"/>
-        <w:rPr>
-          <w:rFonts w:ascii="Times New Roman" w:hAnsi="Times New Roman" w:cs="Times New Roman"/>
-          <w:sz w:val="28"/>
-        </w:rPr>
-      </w:pPr>
-      <w:r>
-        <w:rPr>
-          <w:rFonts w:ascii="Times New Roman" w:hAnsi="Times New Roman" w:cs="Times New Roman"/>
-          <w:sz w:val="28"/>
-        </w:rPr>
-        <w:t xml:space="preserve">Также иногда упоминается такая сущность как </w:t>
-      </w:r>
-      <w:proofErr w:type="spellStart"/>
-      <w:r>
-        <w:rPr>
-          <w:rFonts w:ascii="Times New Roman" w:hAnsi="Times New Roman" w:cs="Times New Roman"/>
-          <w:b/>
-          <w:bCs/>
-          <w:sz w:val="28"/>
-        </w:rPr>
-        <w:t>футура</w:t>
-      </w:r>
-      <w:proofErr w:type="spellEnd"/>
-      <w:r>
-        <w:rPr>
-          <w:rFonts w:ascii="Times New Roman" w:hAnsi="Times New Roman" w:cs="Times New Roman"/>
-          <w:sz w:val="28"/>
-        </w:rPr>
-        <w:t xml:space="preserve"> (</w:t>
-      </w:r>
-      <w:r>
-        <w:rPr>
-          <w:rFonts w:ascii="Times New Roman" w:hAnsi="Times New Roman" w:cs="Times New Roman"/>
-          <w:i/>
-          <w:iCs/>
-          <w:sz w:val="28"/>
-          <w:lang w:val="en-US"/>
-        </w:rPr>
-        <w:t>future</w:t>
-      </w:r>
-      <w:r>
-        <w:rPr>
-          <w:rFonts w:ascii="Times New Roman" w:hAnsi="Times New Roman" w:cs="Times New Roman"/>
-          <w:sz w:val="28"/>
-        </w:rPr>
-        <w:t>)</w:t>
-      </w:r>
-      <w:r>
-        <w:rPr>
-          <w:rFonts w:ascii="Times New Roman" w:hAnsi="Times New Roman" w:cs="Times New Roman"/>
-          <w:sz w:val="28"/>
-        </w:rPr>
-        <w:t xml:space="preserve"> – это объект, ждущий результатов выполнения задачи.</w:t>
-      </w:r>
-    </w:p>
-    <w:p>
-      <w:pPr>
-        <w:spacing w:after="0" w:line="360" w:lineRule="auto"/>
-        <w:ind w:firstLine="709"/>
-        <w:jc w:val="both"/>
-        <w:rPr>
-          <w:rFonts w:ascii="Times New Roman" w:hAnsi="Times New Roman" w:cs="Times New Roman"/>
-          <w:sz w:val="28"/>
-        </w:rPr>
-      </w:pPr>
     </w:p>
     <w:p>
       <w:pPr>
@@ -16380,6 +16319,7 @@
           <w:color w:val="auto"/>
           <w:sz w:val="28"/>
         </w:rPr>
+        <w:lastRenderedPageBreak/>
         <w:t>Индексатор класса</w:t>
       </w:r>
       <w:bookmarkEnd w:id="20"/>
@@ -16473,7 +16413,6 @@
           <w:color w:val="auto"/>
           <w:sz w:val="28"/>
         </w:rPr>
-        <w:lastRenderedPageBreak/>
         <w:t>Поверхностное и г</w:t>
       </w:r>
       <w:r>
@@ -17665,7 +17604,6 @@
           <w:rFonts w:ascii="Times New Roman" w:hAnsi="Times New Roman" w:cs="Times New Roman"/>
           <w:sz w:val="28"/>
         </w:rPr>
-        <w:lastRenderedPageBreak/>
         <w:t xml:space="preserve"> </w:t>
       </w:r>
       <w:r>
@@ -18352,6 +18290,7 @@
         <w:rPr>
           <w:rFonts w:ascii="Consolas" w:hAnsi="Consolas" w:cs="Times New Roman"/>
         </w:rPr>
+        <w:lastRenderedPageBreak/>
         <w:t xml:space="preserve"># </w:t>
       </w:r>
       <w:r>
@@ -19277,6 +19216,7 @@
           <w:rFonts w:ascii="Times New Roman" w:hAnsi="Times New Roman" w:cs="Times New Roman"/>
           <w:sz w:val="28"/>
         </w:rPr>
+        <w:lastRenderedPageBreak/>
         <w:t xml:space="preserve">Чтобы увидеть линейный вид иерархии и понять приоритетность каждой сущности в иерархии наследования, можно распечатать результат вызова </w:t>
       </w:r>
       <w:r>
@@ -19435,7 +19375,6 @@
           <w:rFonts w:ascii="Times New Roman" w:hAnsi="Times New Roman" w:cs="Times New Roman"/>
           <w:sz w:val="28"/>
         </w:rPr>
-        <w:lastRenderedPageBreak/>
         <w:t>коде..</w:t>
       </w:r>
       <w:proofErr w:type="gramEnd"/>
@@ -20361,6 +20300,7 @@
           <w:rFonts w:ascii="Consolas" w:hAnsi="Consolas" w:cs="Times New Roman"/>
           <w:lang w:val="en-US"/>
         </w:rPr>
+        <w:lastRenderedPageBreak/>
         <w:t xml:space="preserve">class C </w:t>
       </w:r>
     </w:p>
@@ -21314,6 +21254,7 @@
           <w:rFonts w:ascii="Times New Roman" w:hAnsi="Times New Roman" w:cs="Times New Roman"/>
           <w:sz w:val="28"/>
         </w:rPr>
+        <w:lastRenderedPageBreak/>
         <w:t xml:space="preserve">Для определения типа класса можно вызвать метод </w:t>
       </w:r>
       <w:r>
@@ -21533,15 +21474,7 @@
           <w:rFonts w:ascii="Times New Roman" w:hAnsi="Times New Roman" w:cs="Times New Roman"/>
           <w:sz w:val="28"/>
         </w:rPr>
-        <w:t xml:space="preserve"> и может работать </w:t>
-      </w:r>
-      <w:r>
-        <w:rPr>
-          <w:rFonts w:ascii="Times New Roman" w:hAnsi="Times New Roman" w:cs="Times New Roman"/>
-          <w:sz w:val="28"/>
-        </w:rPr>
-        <w:lastRenderedPageBreak/>
-        <w:t>в двух режимах, в первом из которых</w:t>
+        <w:t xml:space="preserve"> и может работать в двух режимах, в первом из которых</w:t>
       </w:r>
       <w:r>
         <w:rPr>
@@ -22152,7 +22085,7 @@
           <w:rFonts w:ascii="Times New Roman" w:hAnsi="Times New Roman" w:cs="Times New Roman"/>
           <w:sz w:val="28"/>
         </w:rPr>
-        <w:t xml:space="preserve">Для каждого ключа вычисляется </w:t>
+        <w:t xml:space="preserve">Пустая хеш-таблица выглядит как массив определенной длины, каждый элемент которого называется </w:t>
       </w:r>
       <w:proofErr w:type="spellStart"/>
       <w:r>
@@ -22160,6 +22093,76 @@
           <w:rFonts w:ascii="Times New Roman" w:hAnsi="Times New Roman" w:cs="Times New Roman"/>
           <w:sz w:val="28"/>
         </w:rPr>
+        <w:t>бакетом</w:t>
+      </w:r>
+      <w:proofErr w:type="spellEnd"/>
+      <w:r>
+        <w:rPr>
+          <w:rFonts w:ascii="Times New Roman" w:hAnsi="Times New Roman" w:cs="Times New Roman"/>
+          <w:sz w:val="28"/>
+        </w:rPr>
+        <w:t>.</w:t>
+      </w:r>
+    </w:p>
+    <w:p>
+      <w:pPr>
+        <w:spacing w:after="0" w:line="360" w:lineRule="auto"/>
+        <w:ind w:firstLine="709"/>
+        <w:jc w:val="both"/>
+        <w:rPr>
+          <w:rFonts w:ascii="Times New Roman" w:hAnsi="Times New Roman" w:cs="Times New Roman"/>
+          <w:sz w:val="28"/>
+        </w:rPr>
+      </w:pPr>
+      <w:r>
+        <w:rPr>
+          <w:rFonts w:ascii="Times New Roman" w:hAnsi="Times New Roman" w:cs="Times New Roman"/>
+          <w:b/>
+          <w:bCs/>
+          <w:sz w:val="28"/>
+        </w:rPr>
+        <w:t>Добавление элемента</w:t>
+      </w:r>
+      <w:r>
+        <w:rPr>
+          <w:rFonts w:ascii="Times New Roman" w:hAnsi="Times New Roman" w:cs="Times New Roman"/>
+          <w:sz w:val="28"/>
+        </w:rPr>
+        <w:t xml:space="preserve">: </w:t>
+      </w:r>
+      <w:r>
+        <w:rPr>
+          <w:rFonts w:ascii="Times New Roman" w:hAnsi="Times New Roman" w:cs="Times New Roman"/>
+          <w:b/>
+          <w:bCs/>
+          <w:sz w:val="28"/>
+        </w:rPr>
+        <w:t>д</w:t>
+      </w:r>
+      <w:r>
+        <w:rPr>
+          <w:rFonts w:ascii="Times New Roman" w:hAnsi="Times New Roman" w:cs="Times New Roman"/>
+          <w:b/>
+          <w:bCs/>
+          <w:sz w:val="28"/>
+        </w:rPr>
+        <w:t>ля ключа</w:t>
+      </w:r>
+      <w:r>
+        <w:rPr>
+          <w:rFonts w:ascii="Times New Roman" w:hAnsi="Times New Roman" w:cs="Times New Roman"/>
+          <w:sz w:val="28"/>
+        </w:rPr>
+        <w:t xml:space="preserve"> вычисляется </w:t>
+      </w:r>
+      <w:proofErr w:type="spellStart"/>
+      <w:r>
+        <w:rPr>
+          <w:rFonts w:ascii="Times New Roman" w:hAnsi="Times New Roman" w:cs="Times New Roman"/>
+          <w:b/>
+          <w:bCs/>
+          <w:sz w:val="28"/>
+        </w:rPr>
         <w:t>хеш</w:t>
       </w:r>
       <w:proofErr w:type="spellEnd"/>
@@ -22200,13 +22203,251 @@
           <w:rFonts w:ascii="Times New Roman" w:hAnsi="Times New Roman" w:cs="Times New Roman"/>
           <w:sz w:val="28"/>
         </w:rPr>
-        <w:t xml:space="preserve"> используется для определения места (индекса) в хеш-таблице. Таким образом алгоритмическая сложность получения любого значения по ключу составляет </w:t>
+        <w:t xml:space="preserve"> используется для определения </w:t>
+      </w:r>
+      <w:proofErr w:type="spellStart"/>
+      <w:r>
+        <w:rPr>
+          <w:rFonts w:ascii="Times New Roman" w:hAnsi="Times New Roman" w:cs="Times New Roman"/>
+          <w:sz w:val="28"/>
+        </w:rPr>
+        <w:t>бакета</w:t>
+      </w:r>
+      <w:proofErr w:type="spellEnd"/>
+      <w:r>
+        <w:rPr>
+          <w:rFonts w:ascii="Times New Roman" w:hAnsi="Times New Roman" w:cs="Times New Roman"/>
+          <w:sz w:val="28"/>
+        </w:rPr>
+        <w:t>, например</w:t>
+      </w:r>
+      <w:r>
+        <w:rPr>
+          <w:rFonts w:ascii="Times New Roman" w:hAnsi="Times New Roman" w:cs="Times New Roman"/>
+          <w:sz w:val="28"/>
+        </w:rPr>
+        <w:t xml:space="preserve"> </w:t>
+      </w:r>
+      <w:r>
+        <w:rPr>
+          <w:rFonts w:ascii="Consolas" w:hAnsi="Consolas" w:cs="Times New Roman"/>
+          <w:shd w:val="clear" w:color="auto" w:fill="E7E6E6" w:themeFill="background2"/>
+          <w:lang w:val="en-US"/>
+        </w:rPr>
+        <w:t>bucket</w:t>
+      </w:r>
+      <w:r>
+        <w:rPr>
+          <w:rFonts w:ascii="Consolas" w:hAnsi="Consolas" w:cs="Times New Roman"/>
+          <w:shd w:val="clear" w:color="auto" w:fill="E7E6E6" w:themeFill="background2"/>
+        </w:rPr>
+        <w:t>_</w:t>
+      </w:r>
+      <w:proofErr w:type="spellStart"/>
+      <w:r>
+        <w:rPr>
+          <w:rFonts w:ascii="Consolas" w:hAnsi="Consolas" w:cs="Times New Roman"/>
+          <w:shd w:val="clear" w:color="auto" w:fill="E7E6E6" w:themeFill="background2"/>
+          <w:lang w:val="en-US"/>
+        </w:rPr>
+        <w:t>idx</w:t>
+      </w:r>
+      <w:proofErr w:type="spellEnd"/>
+      <w:r>
+        <w:rPr>
+          <w:rFonts w:ascii="Consolas" w:hAnsi="Consolas" w:cs="Times New Roman"/>
+          <w:shd w:val="clear" w:color="auto" w:fill="E7E6E6" w:themeFill="background2"/>
+        </w:rPr>
+        <w:t xml:space="preserve"> = </w:t>
+      </w:r>
+      <w:r>
+        <w:rPr>
+          <w:rFonts w:ascii="Consolas" w:hAnsi="Consolas" w:cs="Times New Roman"/>
+          <w:shd w:val="clear" w:color="auto" w:fill="E7E6E6" w:themeFill="background2"/>
+          <w:lang w:val="en-US"/>
+        </w:rPr>
+        <w:t>hash</w:t>
+      </w:r>
+      <w:r>
+        <w:rPr>
+          <w:rFonts w:ascii="Consolas" w:hAnsi="Consolas" w:cs="Times New Roman"/>
+          <w:shd w:val="clear" w:color="auto" w:fill="E7E6E6" w:themeFill="background2"/>
+        </w:rPr>
+        <w:t>_</w:t>
+      </w:r>
+      <w:r>
+        <w:rPr>
+          <w:rFonts w:ascii="Consolas" w:hAnsi="Consolas" w:cs="Times New Roman"/>
+          <w:shd w:val="clear" w:color="auto" w:fill="E7E6E6" w:themeFill="background2"/>
+          <w:lang w:val="en-US"/>
+        </w:rPr>
+        <w:t>value</w:t>
+      </w:r>
+      <w:r>
+        <w:rPr>
+          <w:rFonts w:ascii="Consolas" w:hAnsi="Consolas" w:cs="Times New Roman"/>
+          <w:shd w:val="clear" w:color="auto" w:fill="E7E6E6" w:themeFill="background2"/>
+        </w:rPr>
+        <w:t xml:space="preserve"> % </w:t>
+      </w:r>
+      <w:proofErr w:type="spellStart"/>
+      <w:r>
+        <w:rPr>
+          <w:rFonts w:ascii="Consolas" w:hAnsi="Consolas" w:cs="Times New Roman"/>
+          <w:shd w:val="clear" w:color="auto" w:fill="E7E6E6" w:themeFill="background2"/>
+          <w:lang w:val="en-US"/>
+        </w:rPr>
+        <w:t>len</w:t>
+      </w:r>
+      <w:proofErr w:type="spellEnd"/>
+      <w:r>
+        <w:rPr>
+          <w:rFonts w:ascii="Consolas" w:hAnsi="Consolas" w:cs="Times New Roman"/>
+          <w:shd w:val="clear" w:color="auto" w:fill="E7E6E6" w:themeFill="background2"/>
+        </w:rPr>
+        <w:t>(</w:t>
+      </w:r>
+      <w:proofErr w:type="spellStart"/>
+      <w:r>
+        <w:rPr>
+          <w:rFonts w:ascii="Consolas" w:hAnsi="Consolas" w:cs="Times New Roman"/>
+          <w:shd w:val="clear" w:color="auto" w:fill="E7E6E6" w:themeFill="background2"/>
+          <w:lang w:val="en-US"/>
+        </w:rPr>
+        <w:t>arr</w:t>
+      </w:r>
+      <w:proofErr w:type="spellEnd"/>
+      <w:r>
+        <w:rPr>
+          <w:rFonts w:ascii="Consolas" w:hAnsi="Consolas" w:cs="Times New Roman"/>
+          <w:shd w:val="clear" w:color="auto" w:fill="E7E6E6" w:themeFill="background2"/>
+        </w:rPr>
+        <w:t>)</w:t>
+      </w:r>
+      <w:r>
+        <w:rPr>
+          <w:rFonts w:ascii="Times New Roman" w:hAnsi="Times New Roman" w:cs="Times New Roman"/>
+          <w:sz w:val="28"/>
+        </w:rPr>
+        <w:t xml:space="preserve">, </w:t>
+      </w:r>
+      <w:r>
+        <w:rPr>
+          <w:rFonts w:ascii="Times New Roman" w:hAnsi="Times New Roman" w:cs="Times New Roman"/>
+          <w:sz w:val="28"/>
+        </w:rPr>
+        <w:t xml:space="preserve">где </w:t>
+      </w:r>
+      <w:proofErr w:type="spellStart"/>
+      <w:r>
+        <w:rPr>
+          <w:rFonts w:ascii="Times New Roman" w:hAnsi="Times New Roman" w:cs="Times New Roman"/>
+          <w:i/>
+          <w:iCs/>
+          <w:sz w:val="28"/>
+          <w:lang w:val="en-US"/>
+        </w:rPr>
+        <w:t>arr</w:t>
+      </w:r>
+      <w:proofErr w:type="spellEnd"/>
+      <w:r>
+        <w:rPr>
+          <w:rFonts w:ascii="Times New Roman" w:hAnsi="Times New Roman" w:cs="Times New Roman"/>
+          <w:sz w:val="28"/>
+        </w:rPr>
+        <w:t xml:space="preserve"> – </w:t>
+      </w:r>
+      <w:r>
+        <w:rPr>
+          <w:rFonts w:ascii="Times New Roman" w:hAnsi="Times New Roman" w:cs="Times New Roman"/>
+          <w:sz w:val="28"/>
+        </w:rPr>
+        <w:t xml:space="preserve">массив </w:t>
+      </w:r>
+      <w:proofErr w:type="spellStart"/>
+      <w:r>
+        <w:rPr>
+          <w:rFonts w:ascii="Times New Roman" w:hAnsi="Times New Roman" w:cs="Times New Roman"/>
+          <w:sz w:val="28"/>
+        </w:rPr>
+        <w:t>бакетов</w:t>
+      </w:r>
+      <w:proofErr w:type="spellEnd"/>
+      <w:r>
+        <w:rPr>
+          <w:rFonts w:ascii="Times New Roman" w:hAnsi="Times New Roman" w:cs="Times New Roman"/>
+          <w:sz w:val="28"/>
+        </w:rPr>
+        <w:t>.</w:t>
+      </w:r>
+      <w:r>
+        <w:rPr>
+          <w:rFonts w:ascii="Times New Roman" w:hAnsi="Times New Roman" w:cs="Times New Roman"/>
+          <w:sz w:val="28"/>
+        </w:rPr>
+        <w:t xml:space="preserve"> </w:t>
+      </w:r>
+      <w:r>
+        <w:rPr>
+          <w:rFonts w:ascii="Times New Roman" w:hAnsi="Times New Roman" w:cs="Times New Roman"/>
+          <w:sz w:val="28"/>
+        </w:rPr>
+        <w:t xml:space="preserve">Затем в </w:t>
+      </w:r>
+      <w:proofErr w:type="spellStart"/>
+      <w:r>
+        <w:rPr>
+          <w:rFonts w:ascii="Times New Roman" w:hAnsi="Times New Roman" w:cs="Times New Roman"/>
+          <w:sz w:val="28"/>
+        </w:rPr>
+        <w:t>бакет</w:t>
+      </w:r>
+      <w:proofErr w:type="spellEnd"/>
+      <w:r>
+        <w:rPr>
+          <w:rFonts w:ascii="Times New Roman" w:hAnsi="Times New Roman" w:cs="Times New Roman"/>
+          <w:sz w:val="28"/>
+        </w:rPr>
+        <w:t xml:space="preserve"> кладется пара ключ-значение.</w:t>
+      </w:r>
+      <w:r>
+        <w:rPr>
+          <w:rFonts w:ascii="Times New Roman" w:hAnsi="Times New Roman" w:cs="Times New Roman"/>
+          <w:sz w:val="28"/>
+        </w:rPr>
+        <w:t xml:space="preserve"> </w:t>
+      </w:r>
+    </w:p>
+    <w:p>
+      <w:pPr>
+        <w:spacing w:after="0" w:line="360" w:lineRule="auto"/>
+        <w:ind w:firstLine="709"/>
+        <w:jc w:val="both"/>
+        <w:rPr>
+          <w:rFonts w:ascii="Times New Roman" w:hAnsi="Times New Roman" w:cs="Times New Roman"/>
+          <w:sz w:val="28"/>
+        </w:rPr>
+      </w:pPr>
+      <w:r>
+        <w:rPr>
+          <w:rFonts w:ascii="Times New Roman" w:hAnsi="Times New Roman" w:cs="Times New Roman"/>
+          <w:sz w:val="28"/>
+        </w:rPr>
+        <w:t>Алгоритмическая сложность добавления элемента</w:t>
+      </w:r>
+      <w:r>
+        <w:rPr>
+          <w:rFonts w:ascii="Times New Roman" w:hAnsi="Times New Roman" w:cs="Times New Roman"/>
+          <w:sz w:val="28"/>
+        </w:rPr>
+        <w:t xml:space="preserve"> – </w:t>
       </w:r>
       <w:proofErr w:type="gramStart"/>
       <w:r>
         <w:rPr>
           <w:rFonts w:ascii="Times New Roman" w:hAnsi="Times New Roman" w:cs="Times New Roman"/>
           <w:i/>
+          <w:iCs/>
           <w:sz w:val="28"/>
           <w:lang w:val="en-US"/>
         </w:rPr>
@@ -22216,6 +22457,7 @@
         <w:rPr>
           <w:rFonts w:ascii="Times New Roman" w:hAnsi="Times New Roman" w:cs="Times New Roman"/>
           <w:i/>
+          <w:iCs/>
           <w:sz w:val="28"/>
         </w:rPr>
         <w:t>(</w:t>
@@ -22225,6 +22467,7 @@
         <w:rPr>
           <w:rFonts w:ascii="Times New Roman" w:hAnsi="Times New Roman" w:cs="Times New Roman"/>
           <w:i/>
+          <w:iCs/>
           <w:sz w:val="28"/>
         </w:rPr>
         <w:t>1)</w:t>
@@ -22250,9 +22493,255 @@
       <w:r>
         <w:rPr>
           <w:rFonts w:ascii="Times New Roman" w:hAnsi="Times New Roman" w:cs="Times New Roman"/>
-          <w:sz w:val="28"/>
-        </w:rPr>
-        <w:t>Хеш-таблицы занимают много места, т.к. ввиду специфичного вычисления индекса (места в таблице) значения разбрасываются по большому участку памяти.</w:t>
+          <w:b/>
+          <w:bCs/>
+          <w:sz w:val="28"/>
+        </w:rPr>
+        <w:t>Коллизии</w:t>
+      </w:r>
+      <w:r>
+        <w:rPr>
+          <w:rFonts w:ascii="Times New Roman" w:hAnsi="Times New Roman" w:cs="Times New Roman"/>
+          <w:sz w:val="28"/>
+        </w:rPr>
+        <w:t xml:space="preserve">: ситуация, при которой алгоритм хеширования выдает для разных ключей одинаковые значения, называется коллизией. Коллизии можно </w:t>
+      </w:r>
+      <w:proofErr w:type="spellStart"/>
+      <w:r>
+        <w:rPr>
+          <w:rFonts w:ascii="Times New Roman" w:hAnsi="Times New Roman" w:cs="Times New Roman"/>
+          <w:sz w:val="28"/>
+        </w:rPr>
+        <w:t>резолвить</w:t>
+      </w:r>
+      <w:proofErr w:type="spellEnd"/>
+      <w:r>
+        <w:rPr>
+          <w:rFonts w:ascii="Times New Roman" w:hAnsi="Times New Roman" w:cs="Times New Roman"/>
+          <w:sz w:val="28"/>
+        </w:rPr>
+        <w:t xml:space="preserve"> несколькими способами. Например, методом цепочек, в котором вместо значения в </w:t>
+      </w:r>
+      <w:proofErr w:type="spellStart"/>
+      <w:r>
+        <w:rPr>
+          <w:rFonts w:ascii="Times New Roman" w:hAnsi="Times New Roman" w:cs="Times New Roman"/>
+          <w:sz w:val="28"/>
+        </w:rPr>
+        <w:t>бакет</w:t>
+      </w:r>
+      <w:proofErr w:type="spellEnd"/>
+      <w:r>
+        <w:rPr>
+          <w:rFonts w:ascii="Times New Roman" w:hAnsi="Times New Roman" w:cs="Times New Roman"/>
+          <w:sz w:val="28"/>
+        </w:rPr>
+        <w:t xml:space="preserve"> кладется связный список значений. При этом, алгоритмическая сложность получения элемента может вырасти до линейной, потому что придется пробежаться по всем элементам связного списка, чтобы найти искомый элемент.</w:t>
+      </w:r>
+    </w:p>
+    <w:p>
+      <w:pPr>
+        <w:spacing w:after="0" w:line="360" w:lineRule="auto"/>
+        <w:ind w:firstLine="709"/>
+        <w:jc w:val="both"/>
+        <w:rPr>
+          <w:rFonts w:ascii="Times New Roman" w:hAnsi="Times New Roman" w:cs="Times New Roman"/>
+          <w:sz w:val="28"/>
+        </w:rPr>
+      </w:pPr>
+      <w:r>
+        <w:rPr>
+          <w:rFonts w:ascii="Times New Roman" w:hAnsi="Times New Roman" w:cs="Times New Roman"/>
+          <w:b/>
+          <w:bCs/>
+          <w:sz w:val="28"/>
+        </w:rPr>
+        <w:t xml:space="preserve">Получение </w:t>
+      </w:r>
+      <w:r>
+        <w:rPr>
+          <w:rFonts w:ascii="Times New Roman" w:hAnsi="Times New Roman" w:cs="Times New Roman"/>
+          <w:b/>
+          <w:bCs/>
+          <w:sz w:val="28"/>
+        </w:rPr>
+        <w:t>элемента</w:t>
+      </w:r>
+      <w:r>
+        <w:rPr>
+          <w:rFonts w:ascii="Times New Roman" w:hAnsi="Times New Roman" w:cs="Times New Roman"/>
+          <w:b/>
+          <w:bCs/>
+          <w:sz w:val="28"/>
+        </w:rPr>
+        <w:t xml:space="preserve"> по ключу</w:t>
+      </w:r>
+      <w:r>
+        <w:rPr>
+          <w:rFonts w:ascii="Times New Roman" w:hAnsi="Times New Roman" w:cs="Times New Roman"/>
+          <w:sz w:val="28"/>
+        </w:rPr>
+        <w:t xml:space="preserve">: </w:t>
+      </w:r>
+      <w:r>
+        <w:rPr>
+          <w:rFonts w:ascii="Times New Roman" w:hAnsi="Times New Roman" w:cs="Times New Roman"/>
+          <w:sz w:val="28"/>
+        </w:rPr>
+        <w:t xml:space="preserve">для ключа вычисляется </w:t>
+      </w:r>
+      <w:proofErr w:type="spellStart"/>
+      <w:r>
+        <w:rPr>
+          <w:rFonts w:ascii="Times New Roman" w:hAnsi="Times New Roman" w:cs="Times New Roman"/>
+          <w:sz w:val="28"/>
+        </w:rPr>
+        <w:t>хеш</w:t>
+      </w:r>
+      <w:proofErr w:type="spellEnd"/>
+      <w:r>
+        <w:rPr>
+          <w:rFonts w:ascii="Times New Roman" w:hAnsi="Times New Roman" w:cs="Times New Roman"/>
+          <w:sz w:val="28"/>
+        </w:rPr>
+        <w:t xml:space="preserve">, определяется </w:t>
+      </w:r>
+      <w:proofErr w:type="spellStart"/>
+      <w:r>
+        <w:rPr>
+          <w:rFonts w:ascii="Times New Roman" w:hAnsi="Times New Roman" w:cs="Times New Roman"/>
+          <w:sz w:val="28"/>
+        </w:rPr>
+        <w:t>бакет</w:t>
+      </w:r>
+      <w:proofErr w:type="spellEnd"/>
+      <w:r>
+        <w:rPr>
+          <w:rFonts w:ascii="Times New Roman" w:hAnsi="Times New Roman" w:cs="Times New Roman"/>
+          <w:sz w:val="28"/>
+        </w:rPr>
+        <w:t xml:space="preserve"> и из него берется значение</w:t>
+      </w:r>
+      <w:r>
+        <w:rPr>
+          <w:rFonts w:ascii="Times New Roman" w:hAnsi="Times New Roman" w:cs="Times New Roman"/>
+          <w:sz w:val="28"/>
+        </w:rPr>
+        <w:t xml:space="preserve">. </w:t>
+      </w:r>
+    </w:p>
+    <w:p>
+      <w:pPr>
+        <w:spacing w:after="0" w:line="360" w:lineRule="auto"/>
+        <w:ind w:firstLine="709"/>
+        <w:jc w:val="both"/>
+        <w:rPr>
+          <w:rFonts w:ascii="Times New Roman" w:hAnsi="Times New Roman" w:cs="Times New Roman"/>
+          <w:sz w:val="28"/>
+        </w:rPr>
+      </w:pPr>
+      <w:r>
+        <w:rPr>
+          <w:rFonts w:ascii="Times New Roman" w:hAnsi="Times New Roman" w:cs="Times New Roman"/>
+          <w:sz w:val="28"/>
+        </w:rPr>
+        <w:t>А</w:t>
+      </w:r>
+      <w:r>
+        <w:rPr>
+          <w:rFonts w:ascii="Times New Roman" w:hAnsi="Times New Roman" w:cs="Times New Roman"/>
+          <w:sz w:val="28"/>
+        </w:rPr>
+        <w:t xml:space="preserve">лгоритмическая сложность получения любого значения по ключу составляет </w:t>
+      </w:r>
+      <w:proofErr w:type="gramStart"/>
+      <w:r>
+        <w:rPr>
+          <w:rFonts w:ascii="Times New Roman" w:hAnsi="Times New Roman" w:cs="Times New Roman"/>
+          <w:i/>
+          <w:sz w:val="28"/>
+          <w:lang w:val="en-US"/>
+        </w:rPr>
+        <w:t>O</w:t>
+      </w:r>
+      <w:r>
+        <w:rPr>
+          <w:rFonts w:ascii="Times New Roman" w:hAnsi="Times New Roman" w:cs="Times New Roman"/>
+          <w:i/>
+          <w:sz w:val="28"/>
+        </w:rPr>
+        <w:t>(</w:t>
+      </w:r>
+      <w:proofErr w:type="gramEnd"/>
+      <w:r>
+        <w:rPr>
+          <w:rFonts w:ascii="Times New Roman" w:hAnsi="Times New Roman" w:cs="Times New Roman"/>
+          <w:i/>
+          <w:sz w:val="28"/>
+        </w:rPr>
+        <w:t>1)</w:t>
+      </w:r>
+      <w:r>
+        <w:rPr>
+          <w:rFonts w:ascii="Times New Roman" w:hAnsi="Times New Roman" w:cs="Times New Roman"/>
+          <w:sz w:val="28"/>
+        </w:rPr>
+        <w:t xml:space="preserve"> или постоянное время, равное времени работы алгоритма хеширования.</w:t>
+      </w:r>
+    </w:p>
+    <w:p>
+      <w:pPr>
+        <w:spacing w:after="0" w:line="360" w:lineRule="auto"/>
+        <w:ind w:firstLine="709"/>
+        <w:jc w:val="both"/>
+        <w:rPr>
+          <w:rFonts w:ascii="Times New Roman" w:hAnsi="Times New Roman" w:cs="Times New Roman"/>
+          <w:sz w:val="28"/>
+        </w:rPr>
+      </w:pPr>
+      <w:r>
+        <w:rPr>
+          <w:rFonts w:ascii="Times New Roman" w:hAnsi="Times New Roman" w:cs="Times New Roman"/>
+          <w:sz w:val="28"/>
+        </w:rPr>
+        <w:t xml:space="preserve">Хеш-таблицы занимают много </w:t>
+      </w:r>
+      <w:r>
+        <w:rPr>
+          <w:rFonts w:ascii="Times New Roman" w:hAnsi="Times New Roman" w:cs="Times New Roman"/>
+          <w:sz w:val="28"/>
+        </w:rPr>
+        <w:t>памяти</w:t>
+      </w:r>
+      <w:r>
+        <w:rPr>
+          <w:rFonts w:ascii="Times New Roman" w:hAnsi="Times New Roman" w:cs="Times New Roman"/>
+          <w:sz w:val="28"/>
+        </w:rPr>
+        <w:t xml:space="preserve">, т.к. </w:t>
+      </w:r>
+      <w:r>
+        <w:rPr>
+          <w:rFonts w:ascii="Times New Roman" w:hAnsi="Times New Roman" w:cs="Times New Roman"/>
+          <w:sz w:val="28"/>
+        </w:rPr>
+        <w:t xml:space="preserve">необходимо выделять память под количество </w:t>
+      </w:r>
+      <w:proofErr w:type="spellStart"/>
+      <w:r>
+        <w:rPr>
+          <w:rFonts w:ascii="Times New Roman" w:hAnsi="Times New Roman" w:cs="Times New Roman"/>
+          <w:sz w:val="28"/>
+        </w:rPr>
+        <w:t>бакетов</w:t>
+      </w:r>
+      <w:proofErr w:type="spellEnd"/>
+      <w:r>
+        <w:rPr>
+          <w:rFonts w:ascii="Times New Roman" w:hAnsi="Times New Roman" w:cs="Times New Roman"/>
+          <w:sz w:val="28"/>
+        </w:rPr>
+        <w:t xml:space="preserve"> примерно равное количеству элементов.</w:t>
       </w:r>
     </w:p>
     <w:p>
@@ -22555,6 +23044,7 @@
           <w:rFonts w:ascii="Times New Roman" w:hAnsi="Times New Roman" w:cs="Times New Roman"/>
           <w:sz w:val="28"/>
         </w:rPr>
+        <w:lastRenderedPageBreak/>
         <w:t>множество содержит только значения неизменяемых типов данных.</w:t>
       </w:r>
     </w:p>
@@ -22710,7 +23200,6 @@
           <w:color w:val="auto"/>
           <w:lang w:val="en-US"/>
         </w:rPr>
-        <w:lastRenderedPageBreak/>
         <w:t>Django</w:t>
       </w:r>
       <w:bookmarkEnd w:id="32"/>
@@ -23198,6 +23687,7 @@
           <w:i/>
           <w:sz w:val="28"/>
         </w:rPr>
+        <w:lastRenderedPageBreak/>
         <w:t>Django</w:t>
       </w:r>
       <w:proofErr w:type="spellEnd"/>
@@ -23747,7 +24237,6 @@
           <w:rFonts w:ascii="Times New Roman" w:hAnsi="Times New Roman" w:cs="Times New Roman"/>
           <w:sz w:val="28"/>
         </w:rPr>
-        <w:lastRenderedPageBreak/>
         <w:t xml:space="preserve">Влияние </w:t>
       </w:r>
       <w:r>
@@ -24243,6 +24732,7 @@
           <w:b/>
           <w:sz w:val="28"/>
         </w:rPr>
+        <w:lastRenderedPageBreak/>
         <w:t>Пример</w:t>
       </w:r>
       <w:r>
@@ -24781,7 +25271,6 @@
           <w:rFonts w:ascii="Times New Roman" w:hAnsi="Times New Roman" w:cs="Times New Roman"/>
           <w:sz w:val="28"/>
         </w:rPr>
-        <w:lastRenderedPageBreak/>
         <w:t xml:space="preserve">Путь запроса от браузера до </w:t>
       </w:r>
       <w:r>
@@ -25392,7 +25881,15 @@
           <w:rFonts w:ascii="Times New Roman" w:hAnsi="Times New Roman" w:cs="Times New Roman"/>
           <w:sz w:val="28"/>
         </w:rPr>
-        <w:t xml:space="preserve">. Между моделями-наследниками и родительской моделью создается неявная связь вида </w:t>
+        <w:t xml:space="preserve">. Между моделями-наследниками и родительской </w:t>
+      </w:r>
+      <w:r>
+        <w:rPr>
+          <w:rFonts w:ascii="Times New Roman" w:hAnsi="Times New Roman" w:cs="Times New Roman"/>
+          <w:sz w:val="28"/>
+        </w:rPr>
+        <w:lastRenderedPageBreak/>
+        <w:t xml:space="preserve">моделью создается неявная связь вида </w:t>
       </w:r>
       <w:proofErr w:type="spellStart"/>
       <w:r>
@@ -25928,7 +26425,6 @@
           <w:color w:val="auto"/>
           <w:sz w:val="28"/>
         </w:rPr>
-        <w:lastRenderedPageBreak/>
         <w:t>ORM</w:t>
       </w:r>
       <w:bookmarkEnd w:id="39"/>
@@ -27064,6 +27560,7 @@
                 <w:rFonts w:ascii="Times New Roman" w:hAnsi="Times New Roman" w:cs="Times New Roman"/>
                 <w:sz w:val="28"/>
               </w:rPr>
+              <w:lastRenderedPageBreak/>
               <w:t>Выборка по условию:</w:t>
             </w:r>
           </w:p>
@@ -28045,7 +28542,6 @@
                 <w:rFonts w:ascii="Times New Roman" w:hAnsi="Times New Roman" w:cs="Times New Roman"/>
                 <w:sz w:val="28"/>
               </w:rPr>
-              <w:lastRenderedPageBreak/>
               <w:t>Обращ</w:t>
             </w:r>
             <w:r>
@@ -28947,6 +29443,7 @@
                 <w:rFonts w:ascii="Times New Roman" w:hAnsi="Times New Roman" w:cs="Times New Roman"/>
                 <w:sz w:val="28"/>
               </w:rPr>
+              <w:lastRenderedPageBreak/>
               <w:t>Агрегирующие функции</w:t>
             </w:r>
           </w:p>
@@ -29675,7 +30172,6 @@
                 <w:rFonts w:ascii="Times New Roman" w:hAnsi="Times New Roman" w:cs="Times New Roman"/>
                 <w:sz w:val="28"/>
               </w:rPr>
-              <w:lastRenderedPageBreak/>
               <w:t xml:space="preserve"># </w:t>
             </w:r>
             <w:r>
@@ -29782,7 +30278,6 @@
                 <w:rFonts w:ascii="Times New Roman" w:hAnsi="Times New Roman" w:cs="Times New Roman"/>
                 <w:sz w:val="28"/>
               </w:rPr>
-              <w:lastRenderedPageBreak/>
               <w:t xml:space="preserve">Выполнение сырых </w:t>
             </w:r>
             <w:proofErr w:type="spellStart"/>
@@ -30049,6 +30544,7 @@
           <w:rFonts w:ascii="Times New Roman" w:hAnsi="Times New Roman" w:cs="Times New Roman"/>
           <w:sz w:val="28"/>
         </w:rPr>
+        <w:lastRenderedPageBreak/>
         <w:t>ч</w:t>
       </w:r>
       <w:r>
@@ -30240,7 +30736,6 @@
           <w:color w:val="auto"/>
           <w:sz w:val="28"/>
         </w:rPr>
-        <w:lastRenderedPageBreak/>
         <w:t>Виды соединений таблиц</w:t>
       </w:r>
       <w:bookmarkEnd w:id="44"/>
@@ -30666,6 +31161,7 @@
           <w:rFonts w:ascii="Times New Roman" w:hAnsi="Times New Roman" w:cs="Times New Roman"/>
           <w:sz w:val="28"/>
         </w:rPr>
+        <w:lastRenderedPageBreak/>
         <w:t xml:space="preserve">Индексы могут уменьшить производительность, если применяются в таблицах, где часто происходят операции </w:t>
       </w:r>
       <w:r>
@@ -30998,7 +31494,6 @@
                 <w:sz w:val="24"/>
                 <w:lang w:val="en-US"/>
               </w:rPr>
-              <w:lastRenderedPageBreak/>
               <w:t>hash</w:t>
             </w:r>
             <w:r>
@@ -31392,7 +31887,15 @@
                 <w:rFonts w:ascii="Times New Roman" w:hAnsi="Times New Roman" w:cs="Times New Roman"/>
                 <w:sz w:val="24"/>
               </w:rPr>
-              <w:t xml:space="preserve">: чтобы индекс применялся, необходимо в запросы «таскать» выражение, указанное при создании индекса (в примере это выражение </w:t>
+              <w:t xml:space="preserve">: чтобы индекс применялся, необходимо в запросы «таскать» выражение, указанное при создании </w:t>
+            </w:r>
+            <w:r>
+              <w:rPr>
+                <w:rFonts w:ascii="Times New Roman" w:hAnsi="Times New Roman" w:cs="Times New Roman"/>
+                <w:sz w:val="24"/>
+              </w:rPr>
+              <w:lastRenderedPageBreak/>
+              <w:t xml:space="preserve">индекса (в примере это выражение </w:t>
             </w:r>
             <w:r>
               <w:rPr>
@@ -31470,6 +31973,7 @@
                 <w:b/>
                 <w:sz w:val="24"/>
               </w:rPr>
+              <w:lastRenderedPageBreak/>
               <w:t>Функциональный индекс</w:t>
             </w:r>
           </w:p>
@@ -31670,7 +32174,6 @@
                 <w:b/>
                 <w:sz w:val="24"/>
               </w:rPr>
-              <w:lastRenderedPageBreak/>
               <w:t>Кластерный индекс</w:t>
             </w:r>
           </w:p>
@@ -32071,6 +32574,7 @@
           <w:rFonts w:ascii="Consolas" w:hAnsi="Consolas" w:cs="Times New Roman"/>
           <w:lang w:val="en-US"/>
         </w:rPr>
+        <w:lastRenderedPageBreak/>
         <w:t>pg_stat_statements.max</w:t>
       </w:r>
       <w:proofErr w:type="spellEnd"/>
@@ -32520,7 +33024,6 @@
           <w:rFonts w:ascii="Consolas" w:hAnsi="Consolas" w:cs="Times New Roman"/>
           <w:lang w:val="en-US"/>
         </w:rPr>
-        <w:lastRenderedPageBreak/>
         <w:t>log_lock_waits</w:t>
       </w:r>
       <w:proofErr w:type="spellEnd"/>
@@ -33279,6 +33782,7 @@
           <w:rFonts w:ascii="Times New Roman" w:hAnsi="Times New Roman" w:cs="Times New Roman"/>
           <w:sz w:val="28"/>
         </w:rPr>
+        <w:lastRenderedPageBreak/>
         <w:t>приблизительная</w:t>
       </w:r>
       <w:r>
@@ -33548,7 +34052,6 @@
           <w:rFonts w:ascii="Times New Roman" w:hAnsi="Times New Roman" w:cs="Times New Roman"/>
           <w:sz w:val="28"/>
         </w:rPr>
-        <w:lastRenderedPageBreak/>
         <w:t xml:space="preserve">Если требуется проанализировать с помощью </w:t>
       </w:r>
       <w:r>
@@ -34193,6 +34696,7 @@
           <w:b/>
           <w:sz w:val="28"/>
         </w:rPr>
+        <w:lastRenderedPageBreak/>
         <w:t>денормализация</w:t>
       </w:r>
       <w:proofErr w:type="spellEnd"/>
@@ -34432,7 +34936,6 @@
           <w:b/>
           <w:sz w:val="28"/>
         </w:rPr>
-        <w:lastRenderedPageBreak/>
         <w:t xml:space="preserve">деградация функциональности </w:t>
       </w:r>
       <w:r>
@@ -34878,6 +35381,7 @@
           <w:sz w:val="32"/>
           <w:lang w:val="en-US"/>
         </w:rPr>
+        <w:lastRenderedPageBreak/>
         <w:t>C</w:t>
       </w:r>
       <w:r>
@@ -35197,93 +35701,1162 @@
           <w:color w:val="auto"/>
           <w:sz w:val="28"/>
         </w:rPr>
+        <w:t>Уровни изолированности</w:t>
+      </w:r>
+      <w:r>
+        <w:rPr>
+          <w:rStyle w:val="10"/>
+          <w:rFonts w:ascii="Times New Roman" w:hAnsi="Times New Roman" w:cs="Times New Roman"/>
+          <w:b/>
+          <w:color w:val="auto"/>
+          <w:sz w:val="28"/>
+        </w:rPr>
+        <w:t xml:space="preserve"> транзакций</w:t>
+      </w:r>
+      <w:bookmarkEnd w:id="49"/>
+    </w:p>
+    <w:p>
+      <w:pPr>
+        <w:spacing w:after="0" w:line="360" w:lineRule="auto"/>
+        <w:ind w:firstLine="709"/>
+        <w:jc w:val="both"/>
+        <w:rPr>
+          <w:rFonts w:ascii="Times New Roman" w:hAnsi="Times New Roman" w:cs="Times New Roman"/>
+          <w:sz w:val="28"/>
+        </w:rPr>
+      </w:pPr>
+      <w:r>
+        <w:rPr>
+          <w:rFonts w:ascii="Times New Roman" w:hAnsi="Times New Roman" w:cs="Times New Roman"/>
+          <w:sz w:val="28"/>
+        </w:rPr>
+        <w:t>Стандарт </w:t>
+      </w:r>
+      <w:r>
+        <w:rPr>
+          <w:rFonts w:ascii="Times New Roman" w:hAnsi="Times New Roman" w:cs="Times New Roman"/>
+          <w:i/>
+          <w:sz w:val="28"/>
+        </w:rPr>
+        <w:t>SQL</w:t>
+      </w:r>
+      <w:r>
+        <w:rPr>
+          <w:rFonts w:ascii="Times New Roman" w:hAnsi="Times New Roman" w:cs="Times New Roman"/>
+          <w:sz w:val="28"/>
+        </w:rPr>
+        <w:t xml:space="preserve"> определяет </w:t>
+      </w:r>
+      <w:r>
+        <w:rPr>
+          <w:rFonts w:ascii="Times New Roman" w:hAnsi="Times New Roman" w:cs="Times New Roman"/>
+          <w:b/>
+          <w:sz w:val="28"/>
+        </w:rPr>
+        <w:t>4 уровня изоляции</w:t>
+      </w:r>
+      <w:r>
+        <w:rPr>
+          <w:rFonts w:ascii="Times New Roman" w:hAnsi="Times New Roman" w:cs="Times New Roman"/>
+          <w:sz w:val="28"/>
+        </w:rPr>
+        <w:t xml:space="preserve"> транзакций</w:t>
+      </w:r>
+      <w:r>
+        <w:rPr>
+          <w:rFonts w:ascii="Times New Roman" w:hAnsi="Times New Roman" w:cs="Times New Roman"/>
+          <w:sz w:val="28"/>
+        </w:rPr>
+        <w:t>.</w:t>
+      </w:r>
+    </w:p>
+    <w:p>
+      <w:pPr>
+        <w:spacing w:after="0" w:line="360" w:lineRule="auto"/>
+        <w:ind w:firstLine="709"/>
+        <w:jc w:val="both"/>
+        <w:rPr>
+          <w:rFonts w:ascii="Times New Roman" w:hAnsi="Times New Roman" w:cs="Times New Roman"/>
+          <w:sz w:val="28"/>
+        </w:rPr>
+      </w:pPr>
+      <w:r>
+        <w:rPr>
+          <w:rFonts w:ascii="Times New Roman" w:hAnsi="Times New Roman" w:cs="Times New Roman"/>
+          <w:sz w:val="28"/>
+        </w:rPr>
+        <w:t xml:space="preserve">Пусть </w:t>
+      </w:r>
+      <w:r>
+        <w:rPr>
+          <w:rFonts w:ascii="Times New Roman" w:hAnsi="Times New Roman" w:cs="Times New Roman"/>
+          <w:i/>
+          <w:sz w:val="28"/>
+          <w:lang w:val="en-US"/>
+        </w:rPr>
+        <w:t>T</w:t>
+      </w:r>
+      <w:r>
+        <w:rPr>
+          <w:rFonts w:ascii="Times New Roman" w:hAnsi="Times New Roman" w:cs="Times New Roman"/>
+          <w:i/>
+          <w:sz w:val="28"/>
+        </w:rPr>
+        <w:t>1</w:t>
+      </w:r>
+      <w:r>
+        <w:rPr>
+          <w:rFonts w:ascii="Times New Roman" w:hAnsi="Times New Roman" w:cs="Times New Roman"/>
+          <w:sz w:val="28"/>
+        </w:rPr>
+        <w:t xml:space="preserve"> –</w:t>
+      </w:r>
+      <w:r>
+        <w:rPr>
+          <w:rFonts w:ascii="Times New Roman" w:hAnsi="Times New Roman" w:cs="Times New Roman"/>
+          <w:b/>
+          <w:sz w:val="28"/>
+        </w:rPr>
+        <w:t xml:space="preserve"> первая </w:t>
+      </w:r>
+      <w:r>
+        <w:rPr>
+          <w:rFonts w:ascii="Times New Roman" w:hAnsi="Times New Roman" w:cs="Times New Roman"/>
+          <w:b/>
+          <w:sz w:val="28"/>
+        </w:rPr>
+        <w:t>транзакция</w:t>
+      </w:r>
+      <w:r>
+        <w:rPr>
+          <w:rFonts w:ascii="Times New Roman" w:hAnsi="Times New Roman" w:cs="Times New Roman"/>
+          <w:sz w:val="28"/>
+        </w:rPr>
+        <w:t xml:space="preserve">, а </w:t>
+      </w:r>
+      <w:r>
+        <w:rPr>
+          <w:rFonts w:ascii="Times New Roman" w:hAnsi="Times New Roman" w:cs="Times New Roman"/>
+          <w:i/>
+          <w:sz w:val="28"/>
+          <w:lang w:val="en-US"/>
+        </w:rPr>
+        <w:t>T</w:t>
+      </w:r>
+      <w:r>
+        <w:rPr>
+          <w:rFonts w:ascii="Times New Roman" w:hAnsi="Times New Roman" w:cs="Times New Roman"/>
+          <w:i/>
+          <w:sz w:val="28"/>
+        </w:rPr>
+        <w:t>2</w:t>
+      </w:r>
+      <w:r>
+        <w:rPr>
+          <w:rFonts w:ascii="Times New Roman" w:hAnsi="Times New Roman" w:cs="Times New Roman"/>
+          <w:sz w:val="28"/>
+        </w:rPr>
+        <w:t xml:space="preserve"> – </w:t>
+      </w:r>
+      <w:r>
+        <w:rPr>
+          <w:rFonts w:ascii="Times New Roman" w:hAnsi="Times New Roman" w:cs="Times New Roman"/>
+          <w:b/>
+          <w:sz w:val="28"/>
+        </w:rPr>
+        <w:t>вторая</w:t>
+      </w:r>
+      <w:r>
+        <w:rPr>
+          <w:rFonts w:ascii="Times New Roman" w:hAnsi="Times New Roman" w:cs="Times New Roman"/>
+          <w:sz w:val="28"/>
+        </w:rPr>
+        <w:t xml:space="preserve"> </w:t>
+      </w:r>
+      <w:r>
+        <w:rPr>
+          <w:rFonts w:ascii="Times New Roman" w:hAnsi="Times New Roman" w:cs="Times New Roman"/>
+          <w:b/>
+          <w:sz w:val="28"/>
+        </w:rPr>
+        <w:t>транзакция</w:t>
+      </w:r>
+      <w:r>
+        <w:rPr>
+          <w:rFonts w:ascii="Times New Roman" w:hAnsi="Times New Roman" w:cs="Times New Roman"/>
+          <w:sz w:val="28"/>
+        </w:rPr>
+        <w:t>.</w:t>
+      </w:r>
+    </w:p>
+    <w:p>
+      <w:pPr>
+        <w:spacing w:after="0" w:line="360" w:lineRule="auto"/>
+        <w:ind w:firstLine="709"/>
+        <w:jc w:val="both"/>
+        <w:rPr>
+          <w:rFonts w:ascii="Times New Roman" w:hAnsi="Times New Roman" w:cs="Times New Roman"/>
+          <w:sz w:val="28"/>
+        </w:rPr>
+      </w:pPr>
+      <w:r>
+        <w:rPr>
+          <w:rFonts w:ascii="Times New Roman" w:hAnsi="Times New Roman" w:cs="Times New Roman"/>
+          <w:b/>
+          <w:i/>
+          <w:sz w:val="28"/>
+          <w:lang w:val="en-US"/>
+        </w:rPr>
+        <w:t>L</w:t>
+      </w:r>
+      <w:r>
+        <w:rPr>
+          <w:rFonts w:ascii="Times New Roman" w:hAnsi="Times New Roman" w:cs="Times New Roman"/>
+          <w:b/>
+          <w:i/>
+          <w:sz w:val="28"/>
+        </w:rPr>
+        <w:t xml:space="preserve">1. </w:t>
+      </w:r>
+      <w:r>
+        <w:rPr>
+          <w:rFonts w:ascii="Times New Roman" w:hAnsi="Times New Roman" w:cs="Times New Roman"/>
+          <w:b/>
+          <w:i/>
+          <w:sz w:val="28"/>
+        </w:rPr>
+        <w:t>READ UNCOMMIT</w:t>
+      </w:r>
+      <w:r>
+        <w:rPr>
+          <w:rFonts w:ascii="Times New Roman" w:hAnsi="Times New Roman" w:cs="Times New Roman"/>
+          <w:b/>
+          <w:i/>
+          <w:sz w:val="28"/>
+          <w:lang w:val="en-US"/>
+        </w:rPr>
+        <w:t>T</w:t>
+      </w:r>
+      <w:r>
+        <w:rPr>
+          <w:rFonts w:ascii="Times New Roman" w:hAnsi="Times New Roman" w:cs="Times New Roman"/>
+          <w:b/>
+          <w:i/>
+          <w:sz w:val="28"/>
+        </w:rPr>
+        <w:t>ED</w:t>
+      </w:r>
+      <w:r>
+        <w:rPr>
+          <w:rFonts w:ascii="Times New Roman" w:hAnsi="Times New Roman" w:cs="Times New Roman"/>
+          <w:sz w:val="28"/>
+        </w:rPr>
+        <w:t xml:space="preserve"> </w:t>
+      </w:r>
+      <w:r>
+        <w:rPr>
+          <w:rFonts w:ascii="Times New Roman" w:hAnsi="Times New Roman" w:cs="Times New Roman"/>
+          <w:sz w:val="28"/>
+        </w:rPr>
+        <w:t>(«грязное» чтение</w:t>
+      </w:r>
+      <w:r>
+        <w:rPr>
+          <w:rFonts w:ascii="Times New Roman" w:hAnsi="Times New Roman" w:cs="Times New Roman"/>
+          <w:sz w:val="28"/>
+        </w:rPr>
+        <w:t xml:space="preserve">) – </w:t>
+      </w:r>
+      <w:r>
+        <w:rPr>
+          <w:rFonts w:ascii="Times New Roman" w:hAnsi="Times New Roman" w:cs="Times New Roman"/>
+          <w:i/>
+          <w:sz w:val="28"/>
+          <w:lang w:val="en-US"/>
+        </w:rPr>
+        <w:t>T</w:t>
+      </w:r>
+      <w:r>
+        <w:rPr>
+          <w:rFonts w:ascii="Times New Roman" w:hAnsi="Times New Roman" w:cs="Times New Roman"/>
+          <w:i/>
+          <w:sz w:val="28"/>
+        </w:rPr>
+        <w:t>1</w:t>
+      </w:r>
+      <w:r>
+        <w:rPr>
+          <w:rFonts w:ascii="Times New Roman" w:hAnsi="Times New Roman" w:cs="Times New Roman"/>
+          <w:sz w:val="28"/>
+        </w:rPr>
+        <w:t xml:space="preserve"> </w:t>
+      </w:r>
+      <w:r>
+        <w:rPr>
+          <w:rFonts w:ascii="Times New Roman" w:hAnsi="Times New Roman" w:cs="Times New Roman"/>
+          <w:b/>
+          <w:sz w:val="28"/>
+        </w:rPr>
+        <w:t>видит изменения</w:t>
+      </w:r>
+      <w:r>
+        <w:rPr>
+          <w:rFonts w:ascii="Times New Roman" w:hAnsi="Times New Roman" w:cs="Times New Roman"/>
+          <w:sz w:val="28"/>
+        </w:rPr>
+        <w:t>,</w:t>
+      </w:r>
+      <w:r>
+        <w:rPr>
+          <w:rFonts w:ascii="Times New Roman" w:hAnsi="Times New Roman" w:cs="Times New Roman"/>
+          <w:sz w:val="28"/>
+        </w:rPr>
+        <w:t xml:space="preserve"> выполненные</w:t>
+      </w:r>
+      <w:r>
+        <w:rPr>
+          <w:rFonts w:ascii="Times New Roman" w:hAnsi="Times New Roman" w:cs="Times New Roman"/>
+          <w:sz w:val="28"/>
+        </w:rPr>
+        <w:t xml:space="preserve"> </w:t>
+      </w:r>
+      <w:r>
+        <w:rPr>
+          <w:rFonts w:ascii="Times New Roman" w:hAnsi="Times New Roman" w:cs="Times New Roman"/>
+          <w:b/>
+          <w:sz w:val="28"/>
+        </w:rPr>
+        <w:t>незавершенной</w:t>
+      </w:r>
+      <w:r>
+        <w:rPr>
+          <w:rFonts w:ascii="Times New Roman" w:hAnsi="Times New Roman" w:cs="Times New Roman"/>
+          <w:sz w:val="28"/>
+        </w:rPr>
+        <w:t xml:space="preserve"> </w:t>
+      </w:r>
+      <w:r>
+        <w:rPr>
+          <w:rFonts w:ascii="Times New Roman" w:hAnsi="Times New Roman" w:cs="Times New Roman"/>
+          <w:i/>
+          <w:sz w:val="28"/>
+          <w:lang w:val="en-US"/>
+        </w:rPr>
+        <w:t>T</w:t>
+      </w:r>
+      <w:r>
+        <w:rPr>
+          <w:rFonts w:ascii="Times New Roman" w:hAnsi="Times New Roman" w:cs="Times New Roman"/>
+          <w:i/>
+          <w:sz w:val="28"/>
+        </w:rPr>
+        <w:t>2</w:t>
+      </w:r>
+      <w:r>
+        <w:rPr>
+          <w:rFonts w:ascii="Times New Roman" w:hAnsi="Times New Roman" w:cs="Times New Roman"/>
+          <w:sz w:val="28"/>
+        </w:rPr>
+        <w:t>.</w:t>
+      </w:r>
+      <w:r>
+        <w:rPr>
+          <w:rFonts w:ascii="Times New Roman" w:hAnsi="Times New Roman" w:cs="Times New Roman"/>
+          <w:sz w:val="28"/>
+        </w:rPr>
+        <w:t xml:space="preserve"> Этот уровень не реализован в </w:t>
+      </w:r>
+      <w:r>
+        <w:rPr>
+          <w:rFonts w:ascii="Times New Roman" w:hAnsi="Times New Roman" w:cs="Times New Roman"/>
+          <w:i/>
+          <w:sz w:val="28"/>
+          <w:lang w:val="en-US"/>
+        </w:rPr>
+        <w:t>P</w:t>
+      </w:r>
+      <w:r>
+        <w:rPr>
+          <w:rFonts w:ascii="Times New Roman" w:hAnsi="Times New Roman" w:cs="Times New Roman"/>
+          <w:i/>
+          <w:sz w:val="28"/>
+          <w:lang w:val="en-US"/>
+        </w:rPr>
+        <w:t>ost</w:t>
+      </w:r>
+      <w:r>
+        <w:rPr>
+          <w:rFonts w:ascii="Times New Roman" w:hAnsi="Times New Roman" w:cs="Times New Roman"/>
+          <w:i/>
+          <w:sz w:val="28"/>
+          <w:lang w:val="en-US"/>
+        </w:rPr>
+        <w:t>greSQL</w:t>
+      </w:r>
+      <w:r>
+        <w:rPr>
+          <w:rFonts w:ascii="Times New Roman" w:hAnsi="Times New Roman" w:cs="Times New Roman"/>
+          <w:sz w:val="28"/>
+        </w:rPr>
+        <w:t>, т.к. не представляет практической ценности.</w:t>
+      </w:r>
+    </w:p>
+    <w:p>
+      <w:pPr>
+        <w:spacing w:after="0" w:line="360" w:lineRule="auto"/>
+        <w:ind w:firstLine="709"/>
+        <w:jc w:val="both"/>
+        <w:rPr>
+          <w:rFonts w:ascii="Times New Roman" w:hAnsi="Times New Roman" w:cs="Times New Roman"/>
+          <w:sz w:val="28"/>
+        </w:rPr>
+      </w:pPr>
+      <w:r>
+        <w:rPr>
+          <w:rFonts w:ascii="Times New Roman" w:hAnsi="Times New Roman" w:cs="Times New Roman"/>
+          <w:b/>
+          <w:i/>
+          <w:sz w:val="28"/>
+          <w:lang w:val="en-US"/>
+        </w:rPr>
+        <w:t>L</w:t>
+      </w:r>
+      <w:r>
+        <w:rPr>
+          <w:rFonts w:ascii="Times New Roman" w:hAnsi="Times New Roman" w:cs="Times New Roman"/>
+          <w:b/>
+          <w:i/>
+          <w:sz w:val="28"/>
+        </w:rPr>
+        <w:t>2</w:t>
+      </w:r>
+      <w:r>
+        <w:rPr>
+          <w:rFonts w:ascii="Times New Roman" w:hAnsi="Times New Roman" w:cs="Times New Roman"/>
+          <w:i/>
+          <w:sz w:val="28"/>
+        </w:rPr>
+        <w:t>*</w:t>
+      </w:r>
+      <w:r>
+        <w:rPr>
+          <w:rFonts w:ascii="Times New Roman" w:hAnsi="Times New Roman" w:cs="Times New Roman"/>
+          <w:b/>
+          <w:i/>
+          <w:sz w:val="28"/>
+        </w:rPr>
+        <w:t xml:space="preserve">. </w:t>
+      </w:r>
+      <w:r>
+        <w:rPr>
+          <w:rFonts w:ascii="Times New Roman" w:hAnsi="Times New Roman" w:cs="Times New Roman"/>
+          <w:b/>
+          <w:i/>
+          <w:sz w:val="28"/>
+          <w:lang w:val="en-US"/>
+        </w:rPr>
+        <w:t>READ</w:t>
+      </w:r>
+      <w:r>
+        <w:rPr>
+          <w:rFonts w:ascii="Times New Roman" w:hAnsi="Times New Roman" w:cs="Times New Roman"/>
+          <w:b/>
+          <w:i/>
+          <w:sz w:val="28"/>
+        </w:rPr>
+        <w:t xml:space="preserve"> </w:t>
+      </w:r>
+      <w:r>
+        <w:rPr>
+          <w:rFonts w:ascii="Times New Roman" w:hAnsi="Times New Roman" w:cs="Times New Roman"/>
+          <w:b/>
+          <w:i/>
+          <w:sz w:val="28"/>
+          <w:lang w:val="en-US"/>
+        </w:rPr>
+        <w:t>COMMITTED</w:t>
+      </w:r>
+      <w:r>
+        <w:rPr>
+          <w:rFonts w:ascii="Times New Roman" w:hAnsi="Times New Roman" w:cs="Times New Roman"/>
+          <w:sz w:val="28"/>
+        </w:rPr>
+        <w:t xml:space="preserve"> (чтение зафиксированных данных) – </w:t>
+      </w:r>
+      <w:r>
+        <w:rPr>
+          <w:rFonts w:ascii="Times New Roman" w:hAnsi="Times New Roman" w:cs="Times New Roman"/>
+          <w:i/>
+          <w:sz w:val="28"/>
+          <w:lang w:val="en-US"/>
+        </w:rPr>
+        <w:t>T</w:t>
+      </w:r>
+      <w:r>
+        <w:rPr>
+          <w:rFonts w:ascii="Times New Roman" w:hAnsi="Times New Roman" w:cs="Times New Roman"/>
+          <w:i/>
+          <w:sz w:val="28"/>
+        </w:rPr>
+        <w:t>1</w:t>
+      </w:r>
+      <w:r>
+        <w:rPr>
+          <w:rFonts w:ascii="Times New Roman" w:hAnsi="Times New Roman" w:cs="Times New Roman"/>
+          <w:sz w:val="28"/>
+        </w:rPr>
+        <w:t xml:space="preserve"> </w:t>
+      </w:r>
+      <w:r>
+        <w:rPr>
+          <w:rFonts w:ascii="Times New Roman" w:hAnsi="Times New Roman" w:cs="Times New Roman"/>
+          <w:sz w:val="28"/>
+        </w:rPr>
+        <w:t xml:space="preserve">увидит изменения, выполненные </w:t>
+      </w:r>
+      <w:r>
+        <w:rPr>
+          <w:rFonts w:ascii="Times New Roman" w:hAnsi="Times New Roman" w:cs="Times New Roman"/>
+          <w:i/>
+          <w:sz w:val="28"/>
+          <w:lang w:val="en-US"/>
+        </w:rPr>
+        <w:t>T</w:t>
+      </w:r>
+      <w:r>
+        <w:rPr>
+          <w:rFonts w:ascii="Times New Roman" w:hAnsi="Times New Roman" w:cs="Times New Roman"/>
+          <w:i/>
+          <w:sz w:val="28"/>
+        </w:rPr>
+        <w:t>2</w:t>
+      </w:r>
+      <w:r>
+        <w:rPr>
+          <w:rFonts w:ascii="Times New Roman" w:hAnsi="Times New Roman" w:cs="Times New Roman"/>
+          <w:sz w:val="28"/>
+        </w:rPr>
+        <w:t xml:space="preserve">, после коммита (фиксации) </w:t>
+      </w:r>
+      <w:r>
+        <w:rPr>
+          <w:rFonts w:ascii="Times New Roman" w:hAnsi="Times New Roman" w:cs="Times New Roman"/>
+          <w:i/>
+          <w:sz w:val="28"/>
+          <w:lang w:val="en-US"/>
+        </w:rPr>
+        <w:t>T</w:t>
+      </w:r>
+      <w:r>
+        <w:rPr>
+          <w:rFonts w:ascii="Times New Roman" w:hAnsi="Times New Roman" w:cs="Times New Roman"/>
+          <w:i/>
+          <w:sz w:val="28"/>
+        </w:rPr>
+        <w:t>2</w:t>
+      </w:r>
+      <w:r>
+        <w:rPr>
+          <w:rFonts w:ascii="Times New Roman" w:hAnsi="Times New Roman" w:cs="Times New Roman"/>
+          <w:sz w:val="28"/>
+        </w:rPr>
+        <w:t>.</w:t>
+      </w:r>
+      <w:r>
+        <w:rPr>
+          <w:rFonts w:ascii="Times New Roman" w:hAnsi="Times New Roman" w:cs="Times New Roman"/>
+          <w:sz w:val="28"/>
+        </w:rPr>
+        <w:t xml:space="preserve"> </w:t>
+      </w:r>
+    </w:p>
+    <w:p>
+      <w:pPr>
+        <w:spacing w:after="0" w:line="360" w:lineRule="auto"/>
+        <w:ind w:firstLine="709"/>
+        <w:jc w:val="both"/>
+        <w:rPr>
+          <w:rFonts w:ascii="Times New Roman" w:hAnsi="Times New Roman" w:cs="Times New Roman"/>
+          <w:sz w:val="28"/>
+        </w:rPr>
+      </w:pPr>
+      <w:r>
+        <w:rPr>
+          <w:rFonts w:ascii="Times New Roman" w:hAnsi="Times New Roman" w:cs="Times New Roman"/>
+          <w:sz w:val="28"/>
+        </w:rPr>
+        <w:t xml:space="preserve">Попытка изменения одних и тех же данных в </w:t>
+      </w:r>
+      <w:r>
+        <w:rPr>
+          <w:rFonts w:ascii="Times New Roman" w:hAnsi="Times New Roman" w:cs="Times New Roman"/>
+          <w:i/>
+          <w:sz w:val="28"/>
+          <w:lang w:val="en-US"/>
+        </w:rPr>
+        <w:t>T</w:t>
+      </w:r>
+      <w:r>
+        <w:rPr>
+          <w:rFonts w:ascii="Times New Roman" w:hAnsi="Times New Roman" w:cs="Times New Roman"/>
+          <w:i/>
+          <w:sz w:val="28"/>
+        </w:rPr>
+        <w:t>2</w:t>
+      </w:r>
+      <w:r>
+        <w:rPr>
+          <w:rFonts w:ascii="Times New Roman" w:hAnsi="Times New Roman" w:cs="Times New Roman"/>
+          <w:sz w:val="28"/>
+        </w:rPr>
+        <w:t xml:space="preserve"> </w:t>
+      </w:r>
+      <w:r>
+        <w:rPr>
+          <w:rFonts w:ascii="Times New Roman" w:hAnsi="Times New Roman" w:cs="Times New Roman"/>
+          <w:sz w:val="28"/>
+        </w:rPr>
+        <w:t>до коммита изменени</w:t>
+      </w:r>
+      <w:r>
+        <w:rPr>
+          <w:rFonts w:ascii="Times New Roman" w:hAnsi="Times New Roman" w:cs="Times New Roman"/>
+          <w:sz w:val="28"/>
+        </w:rPr>
+        <w:t xml:space="preserve">й </w:t>
+      </w:r>
+      <w:r>
+        <w:rPr>
+          <w:rFonts w:ascii="Times New Roman" w:hAnsi="Times New Roman" w:cs="Times New Roman"/>
+          <w:i/>
+          <w:sz w:val="28"/>
+          <w:lang w:val="en-US"/>
+        </w:rPr>
+        <w:t>T</w:t>
+      </w:r>
+      <w:r>
+        <w:rPr>
+          <w:rFonts w:ascii="Times New Roman" w:hAnsi="Times New Roman" w:cs="Times New Roman"/>
+          <w:i/>
+          <w:sz w:val="28"/>
+        </w:rPr>
+        <w:t>1</w:t>
+      </w:r>
+      <w:r>
+        <w:rPr>
+          <w:rFonts w:ascii="Times New Roman" w:hAnsi="Times New Roman" w:cs="Times New Roman"/>
+          <w:sz w:val="28"/>
+        </w:rPr>
+        <w:t xml:space="preserve"> будет заблокирована.</w:t>
+      </w:r>
+      <w:r>
+        <w:rPr>
+          <w:rFonts w:ascii="Times New Roman" w:hAnsi="Times New Roman" w:cs="Times New Roman"/>
+          <w:sz w:val="28"/>
+        </w:rPr>
+        <w:t xml:space="preserve"> </w:t>
+      </w:r>
+      <w:r>
+        <w:rPr>
+          <w:rFonts w:ascii="Times New Roman" w:hAnsi="Times New Roman" w:cs="Times New Roman"/>
+          <w:sz w:val="28"/>
+        </w:rPr>
+        <w:t>*</w:t>
+      </w:r>
+      <w:r>
+        <w:rPr>
+          <w:rFonts w:ascii="Times New Roman" w:hAnsi="Times New Roman" w:cs="Times New Roman"/>
+          <w:b/>
+          <w:sz w:val="28"/>
+        </w:rPr>
+        <w:t>Является</w:t>
+      </w:r>
+      <w:r>
+        <w:rPr>
+          <w:rFonts w:ascii="Times New Roman" w:hAnsi="Times New Roman" w:cs="Times New Roman"/>
+          <w:b/>
+          <w:sz w:val="28"/>
+        </w:rPr>
+        <w:t xml:space="preserve"> уров</w:t>
+      </w:r>
+      <w:r>
+        <w:rPr>
+          <w:rFonts w:ascii="Times New Roman" w:hAnsi="Times New Roman" w:cs="Times New Roman"/>
+          <w:b/>
+          <w:sz w:val="28"/>
+        </w:rPr>
+        <w:t xml:space="preserve">нем по умолчанию в </w:t>
+      </w:r>
+      <w:r>
+        <w:rPr>
+          <w:rFonts w:ascii="Times New Roman" w:hAnsi="Times New Roman" w:cs="Times New Roman"/>
+          <w:b/>
+          <w:i/>
+          <w:sz w:val="28"/>
+          <w:lang w:val="en-US"/>
+        </w:rPr>
+        <w:t>P</w:t>
+      </w:r>
+      <w:r>
+        <w:rPr>
+          <w:rFonts w:ascii="Times New Roman" w:hAnsi="Times New Roman" w:cs="Times New Roman"/>
+          <w:b/>
+          <w:i/>
+          <w:sz w:val="28"/>
+          <w:lang w:val="en-US"/>
+        </w:rPr>
+        <w:t>ost</w:t>
+      </w:r>
+      <w:r>
+        <w:rPr>
+          <w:rFonts w:ascii="Times New Roman" w:hAnsi="Times New Roman" w:cs="Times New Roman"/>
+          <w:b/>
+          <w:i/>
+          <w:sz w:val="28"/>
+          <w:lang w:val="en-US"/>
+        </w:rPr>
+        <w:t>greSQL</w:t>
+      </w:r>
+      <w:r>
+        <w:rPr>
+          <w:rFonts w:ascii="Times New Roman" w:hAnsi="Times New Roman" w:cs="Times New Roman"/>
+          <w:sz w:val="28"/>
+        </w:rPr>
+        <w:t>.</w:t>
+      </w:r>
+    </w:p>
+    <w:p>
+      <w:pPr>
+        <w:spacing w:after="0" w:line="360" w:lineRule="auto"/>
+        <w:ind w:firstLine="709"/>
+        <w:jc w:val="both"/>
+        <w:rPr>
+          <w:rFonts w:ascii="Times New Roman" w:hAnsi="Times New Roman" w:cs="Times New Roman"/>
+          <w:sz w:val="28"/>
+        </w:rPr>
+      </w:pPr>
+      <w:r>
+        <w:rPr>
+          <w:rFonts w:ascii="Times New Roman" w:hAnsi="Times New Roman" w:cs="Times New Roman"/>
+          <w:b/>
+          <w:i/>
+          <w:sz w:val="28"/>
+          <w:lang w:val="en-US"/>
+        </w:rPr>
+        <w:t>L</w:t>
+      </w:r>
+      <w:r>
+        <w:rPr>
+          <w:rFonts w:ascii="Times New Roman" w:hAnsi="Times New Roman" w:cs="Times New Roman"/>
+          <w:b/>
+          <w:i/>
+          <w:sz w:val="28"/>
+        </w:rPr>
+        <w:t xml:space="preserve">3. </w:t>
+      </w:r>
+      <w:r>
+        <w:rPr>
+          <w:rFonts w:ascii="Times New Roman" w:hAnsi="Times New Roman" w:cs="Times New Roman"/>
+          <w:b/>
+          <w:i/>
+          <w:sz w:val="28"/>
+          <w:lang w:val="en-US"/>
+        </w:rPr>
+        <w:t>REPEATABLE</w:t>
+      </w:r>
+      <w:r>
+        <w:rPr>
+          <w:rFonts w:ascii="Times New Roman" w:hAnsi="Times New Roman" w:cs="Times New Roman"/>
+          <w:b/>
+          <w:i/>
+          <w:sz w:val="28"/>
+        </w:rPr>
+        <w:t xml:space="preserve"> </w:t>
+      </w:r>
+      <w:r>
+        <w:rPr>
+          <w:rFonts w:ascii="Times New Roman" w:hAnsi="Times New Roman" w:cs="Times New Roman"/>
+          <w:b/>
+          <w:i/>
+          <w:sz w:val="28"/>
+          <w:lang w:val="en-US"/>
+        </w:rPr>
+        <w:t>READ</w:t>
+      </w:r>
+      <w:r>
+        <w:rPr>
+          <w:rFonts w:ascii="Times New Roman" w:hAnsi="Times New Roman" w:cs="Times New Roman"/>
+          <w:sz w:val="28"/>
+        </w:rPr>
+        <w:t xml:space="preserve"> (повторяемое чтение</w:t>
+      </w:r>
+      <w:r>
+        <w:rPr>
+          <w:rFonts w:ascii="Times New Roman" w:hAnsi="Times New Roman" w:cs="Times New Roman"/>
+          <w:sz w:val="28"/>
+        </w:rPr>
+        <w:t xml:space="preserve">) – </w:t>
+      </w:r>
+      <w:r>
+        <w:rPr>
+          <w:rFonts w:ascii="Times New Roman" w:hAnsi="Times New Roman" w:cs="Times New Roman"/>
+          <w:i/>
+          <w:sz w:val="28"/>
+          <w:lang w:val="en-US"/>
+        </w:rPr>
+        <w:t>T</w:t>
+      </w:r>
+      <w:r>
+        <w:rPr>
+          <w:rFonts w:ascii="Times New Roman" w:hAnsi="Times New Roman" w:cs="Times New Roman"/>
+          <w:i/>
+          <w:sz w:val="28"/>
+        </w:rPr>
+        <w:t>1</w:t>
+      </w:r>
+      <w:r>
+        <w:rPr>
+          <w:rFonts w:ascii="Times New Roman" w:hAnsi="Times New Roman" w:cs="Times New Roman"/>
+          <w:sz w:val="28"/>
+        </w:rPr>
+        <w:t xml:space="preserve"> </w:t>
+      </w:r>
+      <w:r>
+        <w:rPr>
+          <w:rFonts w:ascii="Times New Roman" w:hAnsi="Times New Roman" w:cs="Times New Roman"/>
+          <w:sz w:val="28"/>
+        </w:rPr>
+        <w:t xml:space="preserve">увидит изменения, выполненные </w:t>
+      </w:r>
+      <w:r>
+        <w:rPr>
+          <w:rFonts w:ascii="Times New Roman" w:hAnsi="Times New Roman" w:cs="Times New Roman"/>
+          <w:i/>
+          <w:sz w:val="28"/>
+          <w:lang w:val="en-US"/>
+        </w:rPr>
+        <w:t>T</w:t>
+      </w:r>
+      <w:r>
+        <w:rPr>
+          <w:rFonts w:ascii="Times New Roman" w:hAnsi="Times New Roman" w:cs="Times New Roman"/>
+          <w:i/>
+          <w:sz w:val="28"/>
+        </w:rPr>
+        <w:t>2</w:t>
+      </w:r>
+      <w:r>
+        <w:rPr>
+          <w:rFonts w:ascii="Times New Roman" w:hAnsi="Times New Roman" w:cs="Times New Roman"/>
+          <w:sz w:val="28"/>
+        </w:rPr>
+        <w:t xml:space="preserve">, только после коммита </w:t>
+      </w:r>
+      <w:r>
+        <w:rPr>
+          <w:rFonts w:ascii="Times New Roman" w:hAnsi="Times New Roman" w:cs="Times New Roman"/>
+          <w:i/>
+          <w:sz w:val="28"/>
+          <w:lang w:val="en-US"/>
+        </w:rPr>
+        <w:t>T</w:t>
+      </w:r>
+      <w:r>
+        <w:rPr>
+          <w:rFonts w:ascii="Times New Roman" w:hAnsi="Times New Roman" w:cs="Times New Roman"/>
+          <w:i/>
+          <w:sz w:val="28"/>
+        </w:rPr>
+        <w:t>2</w:t>
+      </w:r>
+      <w:r>
+        <w:rPr>
+          <w:rFonts w:ascii="Times New Roman" w:hAnsi="Times New Roman" w:cs="Times New Roman"/>
+          <w:sz w:val="28"/>
+        </w:rPr>
+        <w:t xml:space="preserve"> </w:t>
+      </w:r>
+      <w:r>
+        <w:rPr>
+          <w:rFonts w:ascii="Times New Roman" w:hAnsi="Times New Roman" w:cs="Times New Roman"/>
+          <w:sz w:val="28"/>
+        </w:rPr>
+        <w:t xml:space="preserve">и </w:t>
+      </w:r>
+      <w:r>
+        <w:rPr>
+          <w:rFonts w:ascii="Times New Roman" w:hAnsi="Times New Roman" w:cs="Times New Roman"/>
+          <w:i/>
+          <w:sz w:val="28"/>
+          <w:lang w:val="en-US"/>
+        </w:rPr>
+        <w:t>T</w:t>
+      </w:r>
+      <w:r>
+        <w:rPr>
+          <w:rFonts w:ascii="Times New Roman" w:hAnsi="Times New Roman" w:cs="Times New Roman"/>
+          <w:i/>
+          <w:sz w:val="28"/>
+        </w:rPr>
+        <w:t>1</w:t>
+      </w:r>
+      <w:r>
+        <w:rPr>
+          <w:rFonts w:ascii="Times New Roman" w:hAnsi="Times New Roman" w:cs="Times New Roman"/>
+          <w:sz w:val="28"/>
+        </w:rPr>
+        <w:t>.</w:t>
+      </w:r>
+    </w:p>
+    <w:p>
+      <w:pPr>
+        <w:spacing w:after="0" w:line="360" w:lineRule="auto"/>
+        <w:ind w:firstLine="709"/>
+        <w:jc w:val="both"/>
+        <w:rPr>
+          <w:rFonts w:ascii="Times New Roman" w:hAnsi="Times New Roman" w:cs="Times New Roman"/>
+          <w:sz w:val="28"/>
+        </w:rPr>
+      </w:pPr>
+      <w:r>
+        <w:rPr>
+          <w:rFonts w:ascii="Times New Roman" w:hAnsi="Times New Roman" w:cs="Times New Roman"/>
+          <w:sz w:val="28"/>
+        </w:rPr>
+        <w:t xml:space="preserve">Попытка изменения одних и тех же данных в </w:t>
+      </w:r>
+      <w:r>
+        <w:rPr>
+          <w:rFonts w:ascii="Times New Roman" w:hAnsi="Times New Roman" w:cs="Times New Roman"/>
+          <w:i/>
+          <w:sz w:val="28"/>
+          <w:lang w:val="en-US"/>
+        </w:rPr>
+        <w:t>T</w:t>
+      </w:r>
+      <w:r>
+        <w:rPr>
+          <w:rFonts w:ascii="Times New Roman" w:hAnsi="Times New Roman" w:cs="Times New Roman"/>
+          <w:i/>
+          <w:sz w:val="28"/>
+        </w:rPr>
+        <w:t>2</w:t>
+      </w:r>
+      <w:r>
+        <w:rPr>
+          <w:rFonts w:ascii="Times New Roman" w:hAnsi="Times New Roman" w:cs="Times New Roman"/>
+          <w:sz w:val="28"/>
+        </w:rPr>
+        <w:t xml:space="preserve"> </w:t>
+      </w:r>
+      <w:r>
+        <w:rPr>
+          <w:rFonts w:ascii="Times New Roman" w:hAnsi="Times New Roman" w:cs="Times New Roman"/>
+          <w:sz w:val="28"/>
+        </w:rPr>
+        <w:t xml:space="preserve">до коммита изменения в </w:t>
+      </w:r>
+      <w:r>
+        <w:rPr>
+          <w:rFonts w:ascii="Times New Roman" w:hAnsi="Times New Roman" w:cs="Times New Roman"/>
+          <w:i/>
+          <w:sz w:val="28"/>
+          <w:lang w:val="en-US"/>
+        </w:rPr>
+        <w:t>T</w:t>
+      </w:r>
+      <w:r>
+        <w:rPr>
+          <w:rFonts w:ascii="Times New Roman" w:hAnsi="Times New Roman" w:cs="Times New Roman"/>
+          <w:i/>
+          <w:sz w:val="28"/>
+        </w:rPr>
+        <w:t>1</w:t>
+      </w:r>
+      <w:r>
+        <w:rPr>
+          <w:rFonts w:ascii="Times New Roman" w:hAnsi="Times New Roman" w:cs="Times New Roman"/>
+          <w:sz w:val="28"/>
+        </w:rPr>
+        <w:t xml:space="preserve"> будет заблокирована.</w:t>
+      </w:r>
+    </w:p>
+    <w:p>
+      <w:pPr>
+        <w:spacing w:after="0" w:line="360" w:lineRule="auto"/>
+        <w:ind w:firstLine="709"/>
+        <w:jc w:val="both"/>
+        <w:rPr>
+          <w:rFonts w:ascii="Times New Roman" w:hAnsi="Times New Roman" w:cs="Times New Roman"/>
+          <w:sz w:val="28"/>
+        </w:rPr>
+      </w:pPr>
+      <w:r>
+        <w:rPr>
+          <w:rFonts w:ascii="Times New Roman" w:hAnsi="Times New Roman" w:cs="Times New Roman"/>
+          <w:b/>
+          <w:i/>
+          <w:sz w:val="28"/>
+          <w:lang w:val="en-US"/>
+        </w:rPr>
+        <w:t>L</w:t>
+      </w:r>
+      <w:r>
+        <w:rPr>
+          <w:rFonts w:ascii="Times New Roman" w:hAnsi="Times New Roman" w:cs="Times New Roman"/>
+          <w:b/>
+          <w:i/>
+          <w:sz w:val="28"/>
+        </w:rPr>
+        <w:t xml:space="preserve">4. </w:t>
+      </w:r>
+      <w:r>
+        <w:rPr>
+          <w:rFonts w:ascii="Times New Roman" w:hAnsi="Times New Roman" w:cs="Times New Roman"/>
+          <w:b/>
+          <w:i/>
+          <w:sz w:val="28"/>
+          <w:lang w:val="en-US"/>
+        </w:rPr>
+        <w:t>SERIALIZABLE</w:t>
+      </w:r>
+      <w:r>
+        <w:rPr>
+          <w:rFonts w:ascii="Times New Roman" w:hAnsi="Times New Roman" w:cs="Times New Roman"/>
+          <w:b/>
+          <w:i/>
+          <w:sz w:val="28"/>
+        </w:rPr>
+        <w:t xml:space="preserve"> </w:t>
+      </w:r>
+      <w:r>
+        <w:rPr>
+          <w:rFonts w:ascii="Times New Roman" w:hAnsi="Times New Roman" w:cs="Times New Roman"/>
+          <w:sz w:val="28"/>
+        </w:rPr>
+        <w:t xml:space="preserve">– </w:t>
+      </w:r>
+      <w:r>
+        <w:rPr>
+          <w:rFonts w:ascii="Times New Roman" w:hAnsi="Times New Roman" w:cs="Times New Roman"/>
+          <w:sz w:val="28"/>
+        </w:rPr>
+        <w:t>уровень, н</w:t>
+      </w:r>
+      <w:r>
+        <w:rPr>
+          <w:rFonts w:ascii="Times New Roman" w:hAnsi="Times New Roman" w:cs="Times New Roman"/>
+          <w:sz w:val="28"/>
+        </w:rPr>
+        <w:t>а</w:t>
+      </w:r>
+      <w:r>
+        <w:rPr>
+          <w:rFonts w:ascii="Times New Roman" w:hAnsi="Times New Roman" w:cs="Times New Roman"/>
+          <w:sz w:val="28"/>
+        </w:rPr>
+        <w:t xml:space="preserve"> котором </w:t>
+      </w:r>
+      <w:r>
+        <w:rPr>
+          <w:rFonts w:ascii="Times New Roman" w:hAnsi="Times New Roman" w:cs="Times New Roman"/>
+          <w:sz w:val="28"/>
+        </w:rPr>
+        <w:t>моделируется последовательное выполнение всех зафиксированных транзакций</w:t>
+      </w:r>
+      <w:r>
+        <w:rPr>
+          <w:rFonts w:ascii="Times New Roman" w:hAnsi="Times New Roman" w:cs="Times New Roman"/>
+          <w:sz w:val="28"/>
+        </w:rPr>
+        <w:t>. Если транзакции обращаются к одной и той же таблице, зафиксируются изменения только той транзакции, которая зафиксируется быстрее всех.</w:t>
+      </w:r>
+    </w:p>
+    <w:p>
+      <w:pPr>
+        <w:spacing w:after="0" w:line="360" w:lineRule="auto"/>
+        <w:ind w:firstLine="709"/>
+        <w:jc w:val="both"/>
+        <w:rPr>
+          <w:rFonts w:ascii="Times New Roman" w:hAnsi="Times New Roman" w:cs="Times New Roman"/>
+          <w:sz w:val="28"/>
+        </w:rPr>
+      </w:pPr>
+      <w:r>
+        <w:rPr>
+          <w:rFonts w:ascii="Times New Roman" w:hAnsi="Times New Roman" w:cs="Times New Roman"/>
+          <w:sz w:val="28"/>
+        </w:rPr>
         <w:lastRenderedPageBreak/>
-        <w:t>Уровни изолированности</w:t>
-      </w:r>
-      <w:r>
-        <w:rPr>
-          <w:rStyle w:val="10"/>
-          <w:rFonts w:ascii="Times New Roman" w:hAnsi="Times New Roman" w:cs="Times New Roman"/>
-          <w:b/>
-          <w:color w:val="auto"/>
-          <w:sz w:val="28"/>
-        </w:rPr>
-        <w:t xml:space="preserve"> транзакций</w:t>
-      </w:r>
-      <w:bookmarkEnd w:id="49"/>
-    </w:p>
-    <w:p>
-      <w:pPr>
-        <w:spacing w:after="0" w:line="360" w:lineRule="auto"/>
-        <w:ind w:firstLine="709"/>
-        <w:jc w:val="both"/>
-        <w:rPr>
-          <w:rFonts w:ascii="Times New Roman" w:hAnsi="Times New Roman" w:cs="Times New Roman"/>
-          <w:sz w:val="28"/>
-        </w:rPr>
-      </w:pPr>
-      <w:r>
-        <w:rPr>
-          <w:rFonts w:ascii="Times New Roman" w:hAnsi="Times New Roman" w:cs="Times New Roman"/>
-          <w:sz w:val="28"/>
-        </w:rPr>
-        <w:t>Стандарт </w:t>
-      </w:r>
-      <w:r>
-        <w:rPr>
-          <w:rFonts w:ascii="Times New Roman" w:hAnsi="Times New Roman" w:cs="Times New Roman"/>
-          <w:i/>
-          <w:sz w:val="28"/>
-        </w:rPr>
-        <w:t>SQL</w:t>
-      </w:r>
-      <w:r>
-        <w:rPr>
-          <w:rFonts w:ascii="Times New Roman" w:hAnsi="Times New Roman" w:cs="Times New Roman"/>
-          <w:sz w:val="28"/>
-        </w:rPr>
-        <w:t xml:space="preserve"> определяет </w:t>
-      </w:r>
-      <w:r>
-        <w:rPr>
-          <w:rFonts w:ascii="Times New Roman" w:hAnsi="Times New Roman" w:cs="Times New Roman"/>
-          <w:b/>
-          <w:sz w:val="28"/>
-        </w:rPr>
-        <w:t>4 уровня изоляции</w:t>
-      </w:r>
-      <w:r>
-        <w:rPr>
-          <w:rFonts w:ascii="Times New Roman" w:hAnsi="Times New Roman" w:cs="Times New Roman"/>
-          <w:sz w:val="28"/>
-        </w:rPr>
-        <w:t xml:space="preserve"> транзакций</w:t>
-      </w:r>
-      <w:r>
-        <w:rPr>
-          <w:rFonts w:ascii="Times New Roman" w:hAnsi="Times New Roman" w:cs="Times New Roman"/>
-          <w:sz w:val="28"/>
-        </w:rPr>
-        <w:t>.</w:t>
-      </w:r>
-    </w:p>
-    <w:p>
-      <w:pPr>
-        <w:spacing w:after="0" w:line="360" w:lineRule="auto"/>
-        <w:ind w:firstLine="709"/>
-        <w:jc w:val="both"/>
-        <w:rPr>
-          <w:rFonts w:ascii="Times New Roman" w:hAnsi="Times New Roman" w:cs="Times New Roman"/>
-          <w:sz w:val="28"/>
-        </w:rPr>
-      </w:pPr>
-      <w:r>
-        <w:rPr>
-          <w:rFonts w:ascii="Times New Roman" w:hAnsi="Times New Roman" w:cs="Times New Roman"/>
-          <w:sz w:val="28"/>
-        </w:rPr>
-        <w:t xml:space="preserve">Пусть </w:t>
-      </w:r>
+        <w:t xml:space="preserve">Шаблон для </w:t>
+      </w:r>
+      <w:r>
+        <w:rPr>
+          <w:rFonts w:ascii="Times New Roman" w:hAnsi="Times New Roman" w:cs="Times New Roman"/>
+          <w:sz w:val="28"/>
+        </w:rPr>
+        <w:t xml:space="preserve">наглядного представления и </w:t>
+      </w:r>
+      <w:r>
+        <w:rPr>
+          <w:rFonts w:ascii="Times New Roman" w:hAnsi="Times New Roman" w:cs="Times New Roman"/>
+          <w:sz w:val="28"/>
+        </w:rPr>
+        <w:t xml:space="preserve">работы с уровнями изоляции (нужна заранее созданная БД с таблицей </w:t>
+      </w:r>
+      <w:r>
+        <w:rPr>
+          <w:rFonts w:ascii="Times New Roman" w:hAnsi="Times New Roman" w:cs="Times New Roman"/>
+          <w:i/>
+          <w:sz w:val="28"/>
+          <w:lang w:val="en-US"/>
+        </w:rPr>
+        <w:t>test</w:t>
+      </w:r>
+      <w:r>
+        <w:rPr>
+          <w:rFonts w:ascii="Times New Roman" w:hAnsi="Times New Roman" w:cs="Times New Roman"/>
+          <w:sz w:val="28"/>
+        </w:rPr>
+        <w:t xml:space="preserve"> </w:t>
+      </w:r>
+      <w:r>
+        <w:rPr>
+          <w:rFonts w:ascii="Times New Roman" w:hAnsi="Times New Roman" w:cs="Times New Roman"/>
+          <w:sz w:val="28"/>
+        </w:rPr>
+        <w:t xml:space="preserve">и еще одним пользователем помимо </w:t>
+      </w:r>
+      <w:proofErr w:type="spellStart"/>
+      <w:r>
+        <w:rPr>
+          <w:rFonts w:ascii="Times New Roman" w:hAnsi="Times New Roman" w:cs="Times New Roman"/>
+          <w:i/>
+          <w:sz w:val="28"/>
+          <w:lang w:val="en-US"/>
+        </w:rPr>
+        <w:t>postgres</w:t>
+      </w:r>
+      <w:proofErr w:type="spellEnd"/>
+      <w:r>
+        <w:rPr>
+          <w:rFonts w:ascii="Times New Roman" w:hAnsi="Times New Roman" w:cs="Times New Roman"/>
+          <w:sz w:val="28"/>
+        </w:rPr>
+        <w:t>):</w:t>
+      </w:r>
+    </w:p>
+    <w:p>
+      <w:pPr>
+        <w:spacing w:after="0" w:line="360" w:lineRule="auto"/>
+        <w:ind w:firstLine="709"/>
+        <w:jc w:val="both"/>
+        <w:rPr>
+          <w:rFonts w:ascii="Times New Roman" w:hAnsi="Times New Roman" w:cs="Times New Roman"/>
+          <w:sz w:val="28"/>
+          <w:lang w:val="en-US"/>
+        </w:rPr>
+      </w:pPr>
       <w:r>
         <w:rPr>
           <w:rFonts w:ascii="Times New Roman" w:hAnsi="Times New Roman" w:cs="Times New Roman"/>
@@ -35298,155 +36871,39 @@
           <w:rFonts w:ascii="Times New Roman" w:hAnsi="Times New Roman" w:cs="Times New Roman"/>
           <w:i/>
           <w:sz w:val="28"/>
+          <w:lang w:val="en-US"/>
         </w:rPr>
         <w:t>1</w:t>
       </w:r>
       <w:r>
         <w:rPr>
           <w:rFonts w:ascii="Times New Roman" w:hAnsi="Times New Roman" w:cs="Times New Roman"/>
-          <w:sz w:val="28"/>
-        </w:rPr>
-        <w:t xml:space="preserve"> –</w:t>
-      </w:r>
-      <w:r>
-        <w:rPr>
-          <w:rFonts w:ascii="Times New Roman" w:hAnsi="Times New Roman" w:cs="Times New Roman"/>
-          <w:b/>
-          <w:sz w:val="28"/>
-        </w:rPr>
-        <w:t xml:space="preserve"> первая </w:t>
-      </w:r>
-      <w:r>
-        <w:rPr>
-          <w:rFonts w:ascii="Times New Roman" w:hAnsi="Times New Roman" w:cs="Times New Roman"/>
-          <w:b/>
-          <w:sz w:val="28"/>
-        </w:rPr>
-        <w:t>транзакция</w:t>
-      </w:r>
-      <w:r>
-        <w:rPr>
-          <w:rFonts w:ascii="Times New Roman" w:hAnsi="Times New Roman" w:cs="Times New Roman"/>
-          <w:sz w:val="28"/>
-        </w:rPr>
-        <w:t xml:space="preserve">, а </w:t>
-      </w:r>
-      <w:r>
-        <w:rPr>
-          <w:rFonts w:ascii="Times New Roman" w:hAnsi="Times New Roman" w:cs="Times New Roman"/>
-          <w:i/>
-          <w:sz w:val="28"/>
-          <w:lang w:val="en-US"/>
-        </w:rPr>
-        <w:t>T</w:t>
-      </w:r>
-      <w:r>
-        <w:rPr>
-          <w:rFonts w:ascii="Times New Roman" w:hAnsi="Times New Roman" w:cs="Times New Roman"/>
-          <w:i/>
-          <w:sz w:val="28"/>
-        </w:rPr>
-        <w:t>2</w:t>
-      </w:r>
-      <w:r>
-        <w:rPr>
-          <w:rFonts w:ascii="Times New Roman" w:hAnsi="Times New Roman" w:cs="Times New Roman"/>
-          <w:sz w:val="28"/>
-        </w:rPr>
-        <w:t xml:space="preserve"> – </w:t>
-      </w:r>
-      <w:r>
-        <w:rPr>
-          <w:rFonts w:ascii="Times New Roman" w:hAnsi="Times New Roman" w:cs="Times New Roman"/>
-          <w:b/>
-          <w:sz w:val="28"/>
-        </w:rPr>
-        <w:t>вторая</w:t>
-      </w:r>
-      <w:r>
-        <w:rPr>
-          <w:rFonts w:ascii="Times New Roman" w:hAnsi="Times New Roman" w:cs="Times New Roman"/>
-          <w:sz w:val="28"/>
+          <w:i/>
+          <w:sz w:val="28"/>
+          <w:lang w:val="en-US"/>
         </w:rPr>
         <w:t xml:space="preserve"> </w:t>
       </w:r>
       <w:r>
         <w:rPr>
           <w:rFonts w:ascii="Times New Roman" w:hAnsi="Times New Roman" w:cs="Times New Roman"/>
-          <w:b/>
-          <w:sz w:val="28"/>
-        </w:rPr>
-        <w:t>транзакция</w:t>
-      </w:r>
-      <w:r>
-        <w:rPr>
-          <w:rFonts w:ascii="Times New Roman" w:hAnsi="Times New Roman" w:cs="Times New Roman"/>
-          <w:sz w:val="28"/>
-        </w:rPr>
-        <w:t>.</w:t>
-      </w:r>
-    </w:p>
-    <w:p>
-      <w:pPr>
-        <w:spacing w:after="0" w:line="360" w:lineRule="auto"/>
-        <w:ind w:firstLine="709"/>
-        <w:jc w:val="both"/>
-        <w:rPr>
-          <w:rFonts w:ascii="Times New Roman" w:hAnsi="Times New Roman" w:cs="Times New Roman"/>
-          <w:sz w:val="28"/>
-        </w:rPr>
-      </w:pPr>
-      <w:r>
-        <w:rPr>
-          <w:rFonts w:ascii="Times New Roman" w:hAnsi="Times New Roman" w:cs="Times New Roman"/>
-          <w:b/>
-          <w:i/>
-          <w:sz w:val="28"/>
-          <w:lang w:val="en-US"/>
-        </w:rPr>
-        <w:t>L</w:t>
-      </w:r>
-      <w:r>
-        <w:rPr>
-          <w:rFonts w:ascii="Times New Roman" w:hAnsi="Times New Roman" w:cs="Times New Roman"/>
-          <w:b/>
-          <w:i/>
-          <w:sz w:val="28"/>
-        </w:rPr>
-        <w:t xml:space="preserve">1. </w:t>
-      </w:r>
-      <w:r>
-        <w:rPr>
-          <w:rFonts w:ascii="Times New Roman" w:hAnsi="Times New Roman" w:cs="Times New Roman"/>
-          <w:b/>
-          <w:i/>
-          <w:sz w:val="28"/>
-        </w:rPr>
-        <w:t>READ UNCOMMIT</w:t>
-      </w:r>
-      <w:r>
-        <w:rPr>
-          <w:rFonts w:ascii="Times New Roman" w:hAnsi="Times New Roman" w:cs="Times New Roman"/>
-          <w:b/>
-          <w:i/>
-          <w:sz w:val="28"/>
-          <w:lang w:val="en-US"/>
-        </w:rPr>
-        <w:t>T</w:t>
-      </w:r>
-      <w:r>
-        <w:rPr>
-          <w:rFonts w:ascii="Times New Roman" w:hAnsi="Times New Roman" w:cs="Times New Roman"/>
-          <w:b/>
-          <w:i/>
-          <w:sz w:val="28"/>
-        </w:rPr>
-        <w:t>ED</w:t>
-      </w:r>
-      <w:r>
-        <w:rPr>
-          <w:rFonts w:ascii="Times New Roman" w:hAnsi="Times New Roman" w:cs="Times New Roman"/>
-          <w:sz w:val="28"/>
+          <w:sz w:val="28"/>
+          <w:lang w:val="en-US"/>
+        </w:rPr>
+        <w:t>(</w:t>
+      </w:r>
+      <w:r>
+        <w:rPr>
+          <w:rFonts w:ascii="Times New Roman" w:hAnsi="Times New Roman" w:cs="Times New Roman"/>
+          <w:sz w:val="28"/>
+        </w:rPr>
+        <w:t>сессия</w:t>
+      </w:r>
+      <w:r>
+        <w:rPr>
+          <w:rFonts w:ascii="Times New Roman" w:hAnsi="Times New Roman" w:cs="Times New Roman"/>
+          <w:sz w:val="28"/>
+          <w:lang w:val="en-US"/>
         </w:rPr>
         <w:t xml:space="preserve"> </w:t>
       </w:r>
@@ -35455,874 +36912,16 @@
           <w:rFonts w:ascii="Times New Roman" w:hAnsi="Times New Roman" w:cs="Times New Roman"/>
           <w:sz w:val="28"/>
         </w:rPr>
-        <w:t>(«грязное» чтение</w:t>
-      </w:r>
-      <w:r>
-        <w:rPr>
-          <w:rFonts w:ascii="Times New Roman" w:hAnsi="Times New Roman" w:cs="Times New Roman"/>
-          <w:sz w:val="28"/>
-        </w:rPr>
-        <w:t xml:space="preserve">) – </w:t>
-      </w:r>
-      <w:r>
-        <w:rPr>
-          <w:rFonts w:ascii="Times New Roman" w:hAnsi="Times New Roman" w:cs="Times New Roman"/>
-          <w:i/>
-          <w:sz w:val="28"/>
-          <w:lang w:val="en-US"/>
-        </w:rPr>
-        <w:t>T</w:t>
-      </w:r>
-      <w:r>
-        <w:rPr>
-          <w:rFonts w:ascii="Times New Roman" w:hAnsi="Times New Roman" w:cs="Times New Roman"/>
-          <w:i/>
-          <w:sz w:val="28"/>
-        </w:rPr>
-        <w:t>1</w:t>
-      </w:r>
-      <w:r>
-        <w:rPr>
-          <w:rFonts w:ascii="Times New Roman" w:hAnsi="Times New Roman" w:cs="Times New Roman"/>
-          <w:sz w:val="28"/>
+        <w:t>пользователя</w:t>
+      </w:r>
+      <w:r>
+        <w:rPr>
+          <w:rFonts w:ascii="Times New Roman" w:hAnsi="Times New Roman" w:cs="Times New Roman"/>
+          <w:sz w:val="28"/>
+          <w:lang w:val="en-US"/>
         </w:rPr>
         <w:t xml:space="preserve"> </w:t>
       </w:r>
-      <w:r>
-        <w:rPr>
-          <w:rFonts w:ascii="Times New Roman" w:hAnsi="Times New Roman" w:cs="Times New Roman"/>
-          <w:b/>
-          <w:sz w:val="28"/>
-        </w:rPr>
-        <w:t>видит изменения</w:t>
-      </w:r>
-      <w:r>
-        <w:rPr>
-          <w:rFonts w:ascii="Times New Roman" w:hAnsi="Times New Roman" w:cs="Times New Roman"/>
-          <w:sz w:val="28"/>
-        </w:rPr>
-        <w:t>,</w:t>
-      </w:r>
-      <w:r>
-        <w:rPr>
-          <w:rFonts w:ascii="Times New Roman" w:hAnsi="Times New Roman" w:cs="Times New Roman"/>
-          <w:sz w:val="28"/>
-        </w:rPr>
-        <w:t xml:space="preserve"> выполненные</w:t>
-      </w:r>
-      <w:r>
-        <w:rPr>
-          <w:rFonts w:ascii="Times New Roman" w:hAnsi="Times New Roman" w:cs="Times New Roman"/>
-          <w:sz w:val="28"/>
-        </w:rPr>
-        <w:t xml:space="preserve"> </w:t>
-      </w:r>
-      <w:r>
-        <w:rPr>
-          <w:rFonts w:ascii="Times New Roman" w:hAnsi="Times New Roman" w:cs="Times New Roman"/>
-          <w:b/>
-          <w:sz w:val="28"/>
-        </w:rPr>
-        <w:t>незавершенной</w:t>
-      </w:r>
-      <w:r>
-        <w:rPr>
-          <w:rFonts w:ascii="Times New Roman" w:hAnsi="Times New Roman" w:cs="Times New Roman"/>
-          <w:sz w:val="28"/>
-        </w:rPr>
-        <w:t xml:space="preserve"> </w:t>
-      </w:r>
-      <w:r>
-        <w:rPr>
-          <w:rFonts w:ascii="Times New Roman" w:hAnsi="Times New Roman" w:cs="Times New Roman"/>
-          <w:i/>
-          <w:sz w:val="28"/>
-          <w:lang w:val="en-US"/>
-        </w:rPr>
-        <w:t>T</w:t>
-      </w:r>
-      <w:r>
-        <w:rPr>
-          <w:rFonts w:ascii="Times New Roman" w:hAnsi="Times New Roman" w:cs="Times New Roman"/>
-          <w:i/>
-          <w:sz w:val="28"/>
-        </w:rPr>
-        <w:t>2</w:t>
-      </w:r>
-      <w:r>
-        <w:rPr>
-          <w:rFonts w:ascii="Times New Roman" w:hAnsi="Times New Roman" w:cs="Times New Roman"/>
-          <w:sz w:val="28"/>
-        </w:rPr>
-        <w:t>.</w:t>
-      </w:r>
-      <w:r>
-        <w:rPr>
-          <w:rFonts w:ascii="Times New Roman" w:hAnsi="Times New Roman" w:cs="Times New Roman"/>
-          <w:sz w:val="28"/>
-        </w:rPr>
-        <w:t xml:space="preserve"> Этот уровень не реализован в </w:t>
-      </w:r>
-      <w:r>
-        <w:rPr>
-          <w:rFonts w:ascii="Times New Roman" w:hAnsi="Times New Roman" w:cs="Times New Roman"/>
-          <w:i/>
-          <w:sz w:val="28"/>
-          <w:lang w:val="en-US"/>
-        </w:rPr>
-        <w:t>P</w:t>
-      </w:r>
-      <w:r>
-        <w:rPr>
-          <w:rFonts w:ascii="Times New Roman" w:hAnsi="Times New Roman" w:cs="Times New Roman"/>
-          <w:i/>
-          <w:sz w:val="28"/>
-          <w:lang w:val="en-US"/>
-        </w:rPr>
-        <w:t>ost</w:t>
-      </w:r>
-      <w:r>
-        <w:rPr>
-          <w:rFonts w:ascii="Times New Roman" w:hAnsi="Times New Roman" w:cs="Times New Roman"/>
-          <w:i/>
-          <w:sz w:val="28"/>
-          <w:lang w:val="en-US"/>
-        </w:rPr>
-        <w:t>greSQL</w:t>
-      </w:r>
-      <w:r>
-        <w:rPr>
-          <w:rFonts w:ascii="Times New Roman" w:hAnsi="Times New Roman" w:cs="Times New Roman"/>
-          <w:sz w:val="28"/>
-        </w:rPr>
-        <w:t>, т.к. не представляет практической ценности.</w:t>
-      </w:r>
-    </w:p>
-    <w:p>
-      <w:pPr>
-        <w:spacing w:after="0" w:line="360" w:lineRule="auto"/>
-        <w:ind w:firstLine="709"/>
-        <w:jc w:val="both"/>
-        <w:rPr>
-          <w:rFonts w:ascii="Times New Roman" w:hAnsi="Times New Roman" w:cs="Times New Roman"/>
-          <w:sz w:val="28"/>
-        </w:rPr>
-      </w:pPr>
-      <w:r>
-        <w:rPr>
-          <w:rFonts w:ascii="Times New Roman" w:hAnsi="Times New Roman" w:cs="Times New Roman"/>
-          <w:b/>
-          <w:i/>
-          <w:sz w:val="28"/>
-          <w:lang w:val="en-US"/>
-        </w:rPr>
-        <w:t>L</w:t>
-      </w:r>
-      <w:r>
-        <w:rPr>
-          <w:rFonts w:ascii="Times New Roman" w:hAnsi="Times New Roman" w:cs="Times New Roman"/>
-          <w:b/>
-          <w:i/>
-          <w:sz w:val="28"/>
-        </w:rPr>
-        <w:t>2</w:t>
-      </w:r>
-      <w:r>
-        <w:rPr>
-          <w:rFonts w:ascii="Times New Roman" w:hAnsi="Times New Roman" w:cs="Times New Roman"/>
-          <w:i/>
-          <w:sz w:val="28"/>
-        </w:rPr>
-        <w:t>*</w:t>
-      </w:r>
-      <w:r>
-        <w:rPr>
-          <w:rFonts w:ascii="Times New Roman" w:hAnsi="Times New Roman" w:cs="Times New Roman"/>
-          <w:b/>
-          <w:i/>
-          <w:sz w:val="28"/>
-        </w:rPr>
-        <w:t xml:space="preserve">. </w:t>
-      </w:r>
-      <w:r>
-        <w:rPr>
-          <w:rFonts w:ascii="Times New Roman" w:hAnsi="Times New Roman" w:cs="Times New Roman"/>
-          <w:b/>
-          <w:i/>
-          <w:sz w:val="28"/>
-          <w:lang w:val="en-US"/>
-        </w:rPr>
-        <w:t>READ</w:t>
-      </w:r>
-      <w:r>
-        <w:rPr>
-          <w:rFonts w:ascii="Times New Roman" w:hAnsi="Times New Roman" w:cs="Times New Roman"/>
-          <w:b/>
-          <w:i/>
-          <w:sz w:val="28"/>
-        </w:rPr>
-        <w:t xml:space="preserve"> </w:t>
-      </w:r>
-      <w:r>
-        <w:rPr>
-          <w:rFonts w:ascii="Times New Roman" w:hAnsi="Times New Roman" w:cs="Times New Roman"/>
-          <w:b/>
-          <w:i/>
-          <w:sz w:val="28"/>
-          <w:lang w:val="en-US"/>
-        </w:rPr>
-        <w:t>COMMITTED</w:t>
-      </w:r>
-      <w:r>
-        <w:rPr>
-          <w:rFonts w:ascii="Times New Roman" w:hAnsi="Times New Roman" w:cs="Times New Roman"/>
-          <w:sz w:val="28"/>
-        </w:rPr>
-        <w:t xml:space="preserve"> (чтение зафиксированных данных) – </w:t>
-      </w:r>
-      <w:r>
-        <w:rPr>
-          <w:rFonts w:ascii="Times New Roman" w:hAnsi="Times New Roman" w:cs="Times New Roman"/>
-          <w:i/>
-          <w:sz w:val="28"/>
-          <w:lang w:val="en-US"/>
-        </w:rPr>
-        <w:t>T</w:t>
-      </w:r>
-      <w:r>
-        <w:rPr>
-          <w:rFonts w:ascii="Times New Roman" w:hAnsi="Times New Roman" w:cs="Times New Roman"/>
-          <w:i/>
-          <w:sz w:val="28"/>
-        </w:rPr>
-        <w:t>1</w:t>
-      </w:r>
-      <w:r>
-        <w:rPr>
-          <w:rFonts w:ascii="Times New Roman" w:hAnsi="Times New Roman" w:cs="Times New Roman"/>
-          <w:sz w:val="28"/>
-        </w:rPr>
-        <w:t xml:space="preserve"> </w:t>
-      </w:r>
-      <w:r>
-        <w:rPr>
-          <w:rFonts w:ascii="Times New Roman" w:hAnsi="Times New Roman" w:cs="Times New Roman"/>
-          <w:sz w:val="28"/>
-        </w:rPr>
-        <w:t xml:space="preserve">увидит изменения, выполненные </w:t>
-      </w:r>
-      <w:r>
-        <w:rPr>
-          <w:rFonts w:ascii="Times New Roman" w:hAnsi="Times New Roman" w:cs="Times New Roman"/>
-          <w:i/>
-          <w:sz w:val="28"/>
-          <w:lang w:val="en-US"/>
-        </w:rPr>
-        <w:t>T</w:t>
-      </w:r>
-      <w:r>
-        <w:rPr>
-          <w:rFonts w:ascii="Times New Roman" w:hAnsi="Times New Roman" w:cs="Times New Roman"/>
-          <w:i/>
-          <w:sz w:val="28"/>
-        </w:rPr>
-        <w:t>2</w:t>
-      </w:r>
-      <w:r>
-        <w:rPr>
-          <w:rFonts w:ascii="Times New Roman" w:hAnsi="Times New Roman" w:cs="Times New Roman"/>
-          <w:sz w:val="28"/>
-        </w:rPr>
-        <w:t xml:space="preserve">, после коммита (фиксации) </w:t>
-      </w:r>
-      <w:r>
-        <w:rPr>
-          <w:rFonts w:ascii="Times New Roman" w:hAnsi="Times New Roman" w:cs="Times New Roman"/>
-          <w:i/>
-          <w:sz w:val="28"/>
-          <w:lang w:val="en-US"/>
-        </w:rPr>
-        <w:t>T</w:t>
-      </w:r>
-      <w:r>
-        <w:rPr>
-          <w:rFonts w:ascii="Times New Roman" w:hAnsi="Times New Roman" w:cs="Times New Roman"/>
-          <w:i/>
-          <w:sz w:val="28"/>
-        </w:rPr>
-        <w:t>2</w:t>
-      </w:r>
-      <w:r>
-        <w:rPr>
-          <w:rFonts w:ascii="Times New Roman" w:hAnsi="Times New Roman" w:cs="Times New Roman"/>
-          <w:sz w:val="28"/>
-        </w:rPr>
-        <w:t>.</w:t>
-      </w:r>
-      <w:r>
-        <w:rPr>
-          <w:rFonts w:ascii="Times New Roman" w:hAnsi="Times New Roman" w:cs="Times New Roman"/>
-          <w:sz w:val="28"/>
-        </w:rPr>
-        <w:t xml:space="preserve"> </w:t>
-      </w:r>
-    </w:p>
-    <w:p>
-      <w:pPr>
-        <w:spacing w:after="0" w:line="360" w:lineRule="auto"/>
-        <w:ind w:firstLine="709"/>
-        <w:jc w:val="both"/>
-        <w:rPr>
-          <w:rFonts w:ascii="Times New Roman" w:hAnsi="Times New Roman" w:cs="Times New Roman"/>
-          <w:sz w:val="28"/>
-        </w:rPr>
-      </w:pPr>
-      <w:r>
-        <w:rPr>
-          <w:rFonts w:ascii="Times New Roman" w:hAnsi="Times New Roman" w:cs="Times New Roman"/>
-          <w:sz w:val="28"/>
-        </w:rPr>
-        <w:t xml:space="preserve">Попытка изменения одних и тех же данных в </w:t>
-      </w:r>
-      <w:r>
-        <w:rPr>
-          <w:rFonts w:ascii="Times New Roman" w:hAnsi="Times New Roman" w:cs="Times New Roman"/>
-          <w:i/>
-          <w:sz w:val="28"/>
-          <w:lang w:val="en-US"/>
-        </w:rPr>
-        <w:t>T</w:t>
-      </w:r>
-      <w:r>
-        <w:rPr>
-          <w:rFonts w:ascii="Times New Roman" w:hAnsi="Times New Roman" w:cs="Times New Roman"/>
-          <w:i/>
-          <w:sz w:val="28"/>
-        </w:rPr>
-        <w:t>2</w:t>
-      </w:r>
-      <w:r>
-        <w:rPr>
-          <w:rFonts w:ascii="Times New Roman" w:hAnsi="Times New Roman" w:cs="Times New Roman"/>
-          <w:sz w:val="28"/>
-        </w:rPr>
-        <w:t xml:space="preserve"> </w:t>
-      </w:r>
-      <w:r>
-        <w:rPr>
-          <w:rFonts w:ascii="Times New Roman" w:hAnsi="Times New Roman" w:cs="Times New Roman"/>
-          <w:sz w:val="28"/>
-        </w:rPr>
-        <w:t>до коммита изменени</w:t>
-      </w:r>
-      <w:r>
-        <w:rPr>
-          <w:rFonts w:ascii="Times New Roman" w:hAnsi="Times New Roman" w:cs="Times New Roman"/>
-          <w:sz w:val="28"/>
-        </w:rPr>
-        <w:t xml:space="preserve">й </w:t>
-      </w:r>
-      <w:r>
-        <w:rPr>
-          <w:rFonts w:ascii="Times New Roman" w:hAnsi="Times New Roman" w:cs="Times New Roman"/>
-          <w:i/>
-          <w:sz w:val="28"/>
-          <w:lang w:val="en-US"/>
-        </w:rPr>
-        <w:t>T</w:t>
-      </w:r>
-      <w:r>
-        <w:rPr>
-          <w:rFonts w:ascii="Times New Roman" w:hAnsi="Times New Roman" w:cs="Times New Roman"/>
-          <w:i/>
-          <w:sz w:val="28"/>
-        </w:rPr>
-        <w:t>1</w:t>
-      </w:r>
-      <w:r>
-        <w:rPr>
-          <w:rFonts w:ascii="Times New Roman" w:hAnsi="Times New Roman" w:cs="Times New Roman"/>
-          <w:sz w:val="28"/>
-        </w:rPr>
-        <w:t xml:space="preserve"> будет заблокирована.</w:t>
-      </w:r>
-      <w:r>
-        <w:rPr>
-          <w:rFonts w:ascii="Times New Roman" w:hAnsi="Times New Roman" w:cs="Times New Roman"/>
-          <w:sz w:val="28"/>
-        </w:rPr>
-        <w:t xml:space="preserve"> </w:t>
-      </w:r>
-      <w:r>
-        <w:rPr>
-          <w:rFonts w:ascii="Times New Roman" w:hAnsi="Times New Roman" w:cs="Times New Roman"/>
-          <w:sz w:val="28"/>
-        </w:rPr>
-        <w:t>*</w:t>
-      </w:r>
-      <w:r>
-        <w:rPr>
-          <w:rFonts w:ascii="Times New Roman" w:hAnsi="Times New Roman" w:cs="Times New Roman"/>
-          <w:b/>
-          <w:sz w:val="28"/>
-        </w:rPr>
-        <w:t>Является</w:t>
-      </w:r>
-      <w:r>
-        <w:rPr>
-          <w:rFonts w:ascii="Times New Roman" w:hAnsi="Times New Roman" w:cs="Times New Roman"/>
-          <w:b/>
-          <w:sz w:val="28"/>
-        </w:rPr>
-        <w:t xml:space="preserve"> уров</w:t>
-      </w:r>
-      <w:r>
-        <w:rPr>
-          <w:rFonts w:ascii="Times New Roman" w:hAnsi="Times New Roman" w:cs="Times New Roman"/>
-          <w:b/>
-          <w:sz w:val="28"/>
-        </w:rPr>
-        <w:t xml:space="preserve">нем по умолчанию в </w:t>
-      </w:r>
-      <w:r>
-        <w:rPr>
-          <w:rFonts w:ascii="Times New Roman" w:hAnsi="Times New Roman" w:cs="Times New Roman"/>
-          <w:b/>
-          <w:i/>
-          <w:sz w:val="28"/>
-          <w:lang w:val="en-US"/>
-        </w:rPr>
-        <w:t>P</w:t>
-      </w:r>
-      <w:r>
-        <w:rPr>
-          <w:rFonts w:ascii="Times New Roman" w:hAnsi="Times New Roman" w:cs="Times New Roman"/>
-          <w:b/>
-          <w:i/>
-          <w:sz w:val="28"/>
-          <w:lang w:val="en-US"/>
-        </w:rPr>
-        <w:t>ost</w:t>
-      </w:r>
-      <w:r>
-        <w:rPr>
-          <w:rFonts w:ascii="Times New Roman" w:hAnsi="Times New Roman" w:cs="Times New Roman"/>
-          <w:b/>
-          <w:i/>
-          <w:sz w:val="28"/>
-          <w:lang w:val="en-US"/>
-        </w:rPr>
-        <w:t>greSQL</w:t>
-      </w:r>
-      <w:r>
-        <w:rPr>
-          <w:rFonts w:ascii="Times New Roman" w:hAnsi="Times New Roman" w:cs="Times New Roman"/>
-          <w:sz w:val="28"/>
-        </w:rPr>
-        <w:t>.</w:t>
-      </w:r>
-    </w:p>
-    <w:p>
-      <w:pPr>
-        <w:spacing w:after="0" w:line="360" w:lineRule="auto"/>
-        <w:ind w:firstLine="709"/>
-        <w:jc w:val="both"/>
-        <w:rPr>
-          <w:rFonts w:ascii="Times New Roman" w:hAnsi="Times New Roman" w:cs="Times New Roman"/>
-          <w:sz w:val="28"/>
-        </w:rPr>
-      </w:pPr>
-      <w:r>
-        <w:rPr>
-          <w:rFonts w:ascii="Times New Roman" w:hAnsi="Times New Roman" w:cs="Times New Roman"/>
-          <w:b/>
-          <w:i/>
-          <w:sz w:val="28"/>
-          <w:lang w:val="en-US"/>
-        </w:rPr>
-        <w:t>L</w:t>
-      </w:r>
-      <w:r>
-        <w:rPr>
-          <w:rFonts w:ascii="Times New Roman" w:hAnsi="Times New Roman" w:cs="Times New Roman"/>
-          <w:b/>
-          <w:i/>
-          <w:sz w:val="28"/>
-        </w:rPr>
-        <w:t xml:space="preserve">3. </w:t>
-      </w:r>
-      <w:r>
-        <w:rPr>
-          <w:rFonts w:ascii="Times New Roman" w:hAnsi="Times New Roman" w:cs="Times New Roman"/>
-          <w:b/>
-          <w:i/>
-          <w:sz w:val="28"/>
-          <w:lang w:val="en-US"/>
-        </w:rPr>
-        <w:t>REPEATABLE</w:t>
-      </w:r>
-      <w:r>
-        <w:rPr>
-          <w:rFonts w:ascii="Times New Roman" w:hAnsi="Times New Roman" w:cs="Times New Roman"/>
-          <w:b/>
-          <w:i/>
-          <w:sz w:val="28"/>
-        </w:rPr>
-        <w:t xml:space="preserve"> </w:t>
-      </w:r>
-      <w:r>
-        <w:rPr>
-          <w:rFonts w:ascii="Times New Roman" w:hAnsi="Times New Roman" w:cs="Times New Roman"/>
-          <w:b/>
-          <w:i/>
-          <w:sz w:val="28"/>
-          <w:lang w:val="en-US"/>
-        </w:rPr>
-        <w:t>READ</w:t>
-      </w:r>
-      <w:r>
-        <w:rPr>
-          <w:rFonts w:ascii="Times New Roman" w:hAnsi="Times New Roman" w:cs="Times New Roman"/>
-          <w:sz w:val="28"/>
-        </w:rPr>
-        <w:t xml:space="preserve"> (повторяемое чтение</w:t>
-      </w:r>
-      <w:r>
-        <w:rPr>
-          <w:rFonts w:ascii="Times New Roman" w:hAnsi="Times New Roman" w:cs="Times New Roman"/>
-          <w:sz w:val="28"/>
-        </w:rPr>
-        <w:t xml:space="preserve">) – </w:t>
-      </w:r>
-      <w:r>
-        <w:rPr>
-          <w:rFonts w:ascii="Times New Roman" w:hAnsi="Times New Roman" w:cs="Times New Roman"/>
-          <w:i/>
-          <w:sz w:val="28"/>
-          <w:lang w:val="en-US"/>
-        </w:rPr>
-        <w:t>T</w:t>
-      </w:r>
-      <w:r>
-        <w:rPr>
-          <w:rFonts w:ascii="Times New Roman" w:hAnsi="Times New Roman" w:cs="Times New Roman"/>
-          <w:i/>
-          <w:sz w:val="28"/>
-        </w:rPr>
-        <w:t>1</w:t>
-      </w:r>
-      <w:r>
-        <w:rPr>
-          <w:rFonts w:ascii="Times New Roman" w:hAnsi="Times New Roman" w:cs="Times New Roman"/>
-          <w:sz w:val="28"/>
-        </w:rPr>
-        <w:t xml:space="preserve"> </w:t>
-      </w:r>
-      <w:r>
-        <w:rPr>
-          <w:rFonts w:ascii="Times New Roman" w:hAnsi="Times New Roman" w:cs="Times New Roman"/>
-          <w:sz w:val="28"/>
-        </w:rPr>
-        <w:t xml:space="preserve">увидит изменения, выполненные </w:t>
-      </w:r>
-      <w:r>
-        <w:rPr>
-          <w:rFonts w:ascii="Times New Roman" w:hAnsi="Times New Roman" w:cs="Times New Roman"/>
-          <w:i/>
-          <w:sz w:val="28"/>
-          <w:lang w:val="en-US"/>
-        </w:rPr>
-        <w:t>T</w:t>
-      </w:r>
-      <w:r>
-        <w:rPr>
-          <w:rFonts w:ascii="Times New Roman" w:hAnsi="Times New Roman" w:cs="Times New Roman"/>
-          <w:i/>
-          <w:sz w:val="28"/>
-        </w:rPr>
-        <w:t>2</w:t>
-      </w:r>
-      <w:r>
-        <w:rPr>
-          <w:rFonts w:ascii="Times New Roman" w:hAnsi="Times New Roman" w:cs="Times New Roman"/>
-          <w:sz w:val="28"/>
-        </w:rPr>
-        <w:t xml:space="preserve">, только после коммита </w:t>
-      </w:r>
-      <w:r>
-        <w:rPr>
-          <w:rFonts w:ascii="Times New Roman" w:hAnsi="Times New Roman" w:cs="Times New Roman"/>
-          <w:i/>
-          <w:sz w:val="28"/>
-          <w:lang w:val="en-US"/>
-        </w:rPr>
-        <w:t>T</w:t>
-      </w:r>
-      <w:r>
-        <w:rPr>
-          <w:rFonts w:ascii="Times New Roman" w:hAnsi="Times New Roman" w:cs="Times New Roman"/>
-          <w:i/>
-          <w:sz w:val="28"/>
-        </w:rPr>
-        <w:t>2</w:t>
-      </w:r>
-      <w:r>
-        <w:rPr>
-          <w:rFonts w:ascii="Times New Roman" w:hAnsi="Times New Roman" w:cs="Times New Roman"/>
-          <w:sz w:val="28"/>
-        </w:rPr>
-        <w:t xml:space="preserve"> </w:t>
-      </w:r>
-      <w:r>
-        <w:rPr>
-          <w:rFonts w:ascii="Times New Roman" w:hAnsi="Times New Roman" w:cs="Times New Roman"/>
-          <w:sz w:val="28"/>
-        </w:rPr>
-        <w:t xml:space="preserve">и </w:t>
-      </w:r>
-      <w:r>
-        <w:rPr>
-          <w:rFonts w:ascii="Times New Roman" w:hAnsi="Times New Roman" w:cs="Times New Roman"/>
-          <w:i/>
-          <w:sz w:val="28"/>
-          <w:lang w:val="en-US"/>
-        </w:rPr>
-        <w:t>T</w:t>
-      </w:r>
-      <w:r>
-        <w:rPr>
-          <w:rFonts w:ascii="Times New Roman" w:hAnsi="Times New Roman" w:cs="Times New Roman"/>
-          <w:i/>
-          <w:sz w:val="28"/>
-        </w:rPr>
-        <w:t>1</w:t>
-      </w:r>
-      <w:r>
-        <w:rPr>
-          <w:rFonts w:ascii="Times New Roman" w:hAnsi="Times New Roman" w:cs="Times New Roman"/>
-          <w:sz w:val="28"/>
-        </w:rPr>
-        <w:t>.</w:t>
-      </w:r>
-    </w:p>
-    <w:p>
-      <w:pPr>
-        <w:spacing w:after="0" w:line="360" w:lineRule="auto"/>
-        <w:ind w:firstLine="709"/>
-        <w:jc w:val="both"/>
-        <w:rPr>
-          <w:rFonts w:ascii="Times New Roman" w:hAnsi="Times New Roman" w:cs="Times New Roman"/>
-          <w:sz w:val="28"/>
-        </w:rPr>
-      </w:pPr>
-      <w:r>
-        <w:rPr>
-          <w:rFonts w:ascii="Times New Roman" w:hAnsi="Times New Roman" w:cs="Times New Roman"/>
-          <w:sz w:val="28"/>
-        </w:rPr>
-        <w:t xml:space="preserve">Попытка изменения одних и тех же данных в </w:t>
-      </w:r>
-      <w:r>
-        <w:rPr>
-          <w:rFonts w:ascii="Times New Roman" w:hAnsi="Times New Roman" w:cs="Times New Roman"/>
-          <w:i/>
-          <w:sz w:val="28"/>
-          <w:lang w:val="en-US"/>
-        </w:rPr>
-        <w:t>T</w:t>
-      </w:r>
-      <w:r>
-        <w:rPr>
-          <w:rFonts w:ascii="Times New Roman" w:hAnsi="Times New Roman" w:cs="Times New Roman"/>
-          <w:i/>
-          <w:sz w:val="28"/>
-        </w:rPr>
-        <w:t>2</w:t>
-      </w:r>
-      <w:r>
-        <w:rPr>
-          <w:rFonts w:ascii="Times New Roman" w:hAnsi="Times New Roman" w:cs="Times New Roman"/>
-          <w:sz w:val="28"/>
-        </w:rPr>
-        <w:t xml:space="preserve"> </w:t>
-      </w:r>
-      <w:r>
-        <w:rPr>
-          <w:rFonts w:ascii="Times New Roman" w:hAnsi="Times New Roman" w:cs="Times New Roman"/>
-          <w:sz w:val="28"/>
-        </w:rPr>
-        <w:t xml:space="preserve">до коммита изменения в </w:t>
-      </w:r>
-      <w:r>
-        <w:rPr>
-          <w:rFonts w:ascii="Times New Roman" w:hAnsi="Times New Roman" w:cs="Times New Roman"/>
-          <w:i/>
-          <w:sz w:val="28"/>
-          <w:lang w:val="en-US"/>
-        </w:rPr>
-        <w:t>T</w:t>
-      </w:r>
-      <w:r>
-        <w:rPr>
-          <w:rFonts w:ascii="Times New Roman" w:hAnsi="Times New Roman" w:cs="Times New Roman"/>
-          <w:i/>
-          <w:sz w:val="28"/>
-        </w:rPr>
-        <w:t>1</w:t>
-      </w:r>
-      <w:r>
-        <w:rPr>
-          <w:rFonts w:ascii="Times New Roman" w:hAnsi="Times New Roman" w:cs="Times New Roman"/>
-          <w:sz w:val="28"/>
-        </w:rPr>
-        <w:t xml:space="preserve"> будет заблокирована.</w:t>
-      </w:r>
-    </w:p>
-    <w:p>
-      <w:pPr>
-        <w:spacing w:after="0" w:line="360" w:lineRule="auto"/>
-        <w:ind w:firstLine="709"/>
-        <w:jc w:val="both"/>
-        <w:rPr>
-          <w:rFonts w:ascii="Times New Roman" w:hAnsi="Times New Roman" w:cs="Times New Roman"/>
-          <w:sz w:val="28"/>
-        </w:rPr>
-      </w:pPr>
-      <w:r>
-        <w:rPr>
-          <w:rFonts w:ascii="Times New Roman" w:hAnsi="Times New Roman" w:cs="Times New Roman"/>
-          <w:b/>
-          <w:i/>
-          <w:sz w:val="28"/>
-          <w:lang w:val="en-US"/>
-        </w:rPr>
-        <w:t>L</w:t>
-      </w:r>
-      <w:r>
-        <w:rPr>
-          <w:rFonts w:ascii="Times New Roman" w:hAnsi="Times New Roman" w:cs="Times New Roman"/>
-          <w:b/>
-          <w:i/>
-          <w:sz w:val="28"/>
-        </w:rPr>
-        <w:t xml:space="preserve">4. </w:t>
-      </w:r>
-      <w:r>
-        <w:rPr>
-          <w:rFonts w:ascii="Times New Roman" w:hAnsi="Times New Roman" w:cs="Times New Roman"/>
-          <w:b/>
-          <w:i/>
-          <w:sz w:val="28"/>
-          <w:lang w:val="en-US"/>
-        </w:rPr>
-        <w:t>SERIALIZABLE</w:t>
-      </w:r>
-      <w:r>
-        <w:rPr>
-          <w:rFonts w:ascii="Times New Roman" w:hAnsi="Times New Roman" w:cs="Times New Roman"/>
-          <w:b/>
-          <w:i/>
-          <w:sz w:val="28"/>
-        </w:rPr>
-        <w:t xml:space="preserve"> </w:t>
-      </w:r>
-      <w:r>
-        <w:rPr>
-          <w:rFonts w:ascii="Times New Roman" w:hAnsi="Times New Roman" w:cs="Times New Roman"/>
-          <w:sz w:val="28"/>
-        </w:rPr>
-        <w:t xml:space="preserve">– </w:t>
-      </w:r>
-      <w:r>
-        <w:rPr>
-          <w:rFonts w:ascii="Times New Roman" w:hAnsi="Times New Roman" w:cs="Times New Roman"/>
-          <w:sz w:val="28"/>
-        </w:rPr>
-        <w:t>уровень, н</w:t>
-      </w:r>
-      <w:r>
-        <w:rPr>
-          <w:rFonts w:ascii="Times New Roman" w:hAnsi="Times New Roman" w:cs="Times New Roman"/>
-          <w:sz w:val="28"/>
-        </w:rPr>
-        <w:t>а</w:t>
-      </w:r>
-      <w:r>
-        <w:rPr>
-          <w:rFonts w:ascii="Times New Roman" w:hAnsi="Times New Roman" w:cs="Times New Roman"/>
-          <w:sz w:val="28"/>
-        </w:rPr>
-        <w:t xml:space="preserve"> котором </w:t>
-      </w:r>
-      <w:r>
-        <w:rPr>
-          <w:rFonts w:ascii="Times New Roman" w:hAnsi="Times New Roman" w:cs="Times New Roman"/>
-          <w:sz w:val="28"/>
-        </w:rPr>
-        <w:t>моделируется последовательное выполнение всех зафиксированных транзакций</w:t>
-      </w:r>
-      <w:r>
-        <w:rPr>
-          <w:rFonts w:ascii="Times New Roman" w:hAnsi="Times New Roman" w:cs="Times New Roman"/>
-          <w:sz w:val="28"/>
-        </w:rPr>
-        <w:t>. Если транзакции обращаются к одной и той же таблице, зафиксируются изменения только той транзакции, которая зафиксируется быстрее всех.</w:t>
-      </w:r>
-    </w:p>
-    <w:p>
-      <w:pPr>
-        <w:spacing w:after="0" w:line="360" w:lineRule="auto"/>
-        <w:ind w:firstLine="709"/>
-        <w:jc w:val="both"/>
-        <w:rPr>
-          <w:rFonts w:ascii="Times New Roman" w:hAnsi="Times New Roman" w:cs="Times New Roman"/>
-          <w:sz w:val="28"/>
-        </w:rPr>
-      </w:pPr>
-      <w:r>
-        <w:rPr>
-          <w:rFonts w:ascii="Times New Roman" w:hAnsi="Times New Roman" w:cs="Times New Roman"/>
-          <w:sz w:val="28"/>
-        </w:rPr>
-        <w:t xml:space="preserve">Шаблон для </w:t>
-      </w:r>
-      <w:r>
-        <w:rPr>
-          <w:rFonts w:ascii="Times New Roman" w:hAnsi="Times New Roman" w:cs="Times New Roman"/>
-          <w:sz w:val="28"/>
-        </w:rPr>
-        <w:t xml:space="preserve">наглядного представления и </w:t>
-      </w:r>
-      <w:r>
-        <w:rPr>
-          <w:rFonts w:ascii="Times New Roman" w:hAnsi="Times New Roman" w:cs="Times New Roman"/>
-          <w:sz w:val="28"/>
-        </w:rPr>
-        <w:t xml:space="preserve">работы с уровнями изоляции (нужна заранее созданная БД с таблицей </w:t>
-      </w:r>
-      <w:r>
-        <w:rPr>
-          <w:rFonts w:ascii="Times New Roman" w:hAnsi="Times New Roman" w:cs="Times New Roman"/>
-          <w:i/>
-          <w:sz w:val="28"/>
-          <w:lang w:val="en-US"/>
-        </w:rPr>
-        <w:t>test</w:t>
-      </w:r>
-      <w:r>
-        <w:rPr>
-          <w:rFonts w:ascii="Times New Roman" w:hAnsi="Times New Roman" w:cs="Times New Roman"/>
-          <w:sz w:val="28"/>
-        </w:rPr>
-        <w:t xml:space="preserve"> </w:t>
-      </w:r>
-      <w:r>
-        <w:rPr>
-          <w:rFonts w:ascii="Times New Roman" w:hAnsi="Times New Roman" w:cs="Times New Roman"/>
-          <w:sz w:val="28"/>
-        </w:rPr>
-        <w:t xml:space="preserve">и еще одним пользователем помимо </w:t>
-      </w:r>
       <w:proofErr w:type="spellStart"/>
       <w:r>
         <w:rPr>
@@ -36338,101 +36937,6 @@
         <w:rPr>
           <w:rFonts w:ascii="Times New Roman" w:hAnsi="Times New Roman" w:cs="Times New Roman"/>
           <w:sz w:val="28"/>
-        </w:rPr>
-        <w:t>):</w:t>
-      </w:r>
-    </w:p>
-    <w:p>
-      <w:pPr>
-        <w:spacing w:after="0" w:line="360" w:lineRule="auto"/>
-        <w:ind w:firstLine="709"/>
-        <w:jc w:val="both"/>
-        <w:rPr>
-          <w:rFonts w:ascii="Times New Roman" w:hAnsi="Times New Roman" w:cs="Times New Roman"/>
-          <w:sz w:val="28"/>
-          <w:lang w:val="en-US"/>
-        </w:rPr>
-      </w:pPr>
-      <w:r>
-        <w:rPr>
-          <w:rFonts w:ascii="Times New Roman" w:hAnsi="Times New Roman" w:cs="Times New Roman"/>
-          <w:i/>
-          <w:sz w:val="28"/>
-          <w:lang w:val="en-US"/>
-        </w:rPr>
-        <w:t>T</w:t>
-      </w:r>
-      <w:r>
-        <w:rPr>
-          <w:rFonts w:ascii="Times New Roman" w:hAnsi="Times New Roman" w:cs="Times New Roman"/>
-          <w:i/>
-          <w:sz w:val="28"/>
-          <w:lang w:val="en-US"/>
-        </w:rPr>
-        <w:t>1</w:t>
-      </w:r>
-      <w:r>
-        <w:rPr>
-          <w:rFonts w:ascii="Times New Roman" w:hAnsi="Times New Roman" w:cs="Times New Roman"/>
-          <w:i/>
-          <w:sz w:val="28"/>
-          <w:lang w:val="en-US"/>
-        </w:rPr>
-        <w:t xml:space="preserve"> </w:t>
-      </w:r>
-      <w:r>
-        <w:rPr>
-          <w:rFonts w:ascii="Times New Roman" w:hAnsi="Times New Roman" w:cs="Times New Roman"/>
-          <w:sz w:val="28"/>
-          <w:lang w:val="en-US"/>
-        </w:rPr>
-        <w:t>(</w:t>
-      </w:r>
-      <w:r>
-        <w:rPr>
-          <w:rFonts w:ascii="Times New Roman" w:hAnsi="Times New Roman" w:cs="Times New Roman"/>
-          <w:sz w:val="28"/>
-        </w:rPr>
-        <w:t>сессия</w:t>
-      </w:r>
-      <w:r>
-        <w:rPr>
-          <w:rFonts w:ascii="Times New Roman" w:hAnsi="Times New Roman" w:cs="Times New Roman"/>
-          <w:sz w:val="28"/>
-          <w:lang w:val="en-US"/>
-        </w:rPr>
-        <w:t xml:space="preserve"> </w:t>
-      </w:r>
-      <w:r>
-        <w:rPr>
-          <w:rFonts w:ascii="Times New Roman" w:hAnsi="Times New Roman" w:cs="Times New Roman"/>
-          <w:sz w:val="28"/>
-        </w:rPr>
-        <w:t>пользователя</w:t>
-      </w:r>
-      <w:r>
-        <w:rPr>
-          <w:rFonts w:ascii="Times New Roman" w:hAnsi="Times New Roman" w:cs="Times New Roman"/>
-          <w:sz w:val="28"/>
-          <w:lang w:val="en-US"/>
-        </w:rPr>
-        <w:t xml:space="preserve"> </w:t>
-      </w:r>
-      <w:proofErr w:type="spellStart"/>
-      <w:r>
-        <w:rPr>
-          <w:rFonts w:ascii="Times New Roman" w:hAnsi="Times New Roman" w:cs="Times New Roman"/>
-          <w:i/>
-          <w:sz w:val="28"/>
-          <w:lang w:val="en-US"/>
-        </w:rPr>
-        <w:t>postgres</w:t>
-      </w:r>
-      <w:proofErr w:type="spellEnd"/>
-      <w:r>
-        <w:rPr>
-          <w:rFonts w:ascii="Times New Roman" w:hAnsi="Times New Roman" w:cs="Times New Roman"/>
-          <w:sz w:val="28"/>
           <w:lang w:val="en-US"/>
         </w:rPr>
         <w:t>)</w:t>
@@ -36651,7 +37155,6 @@
           <w:rFonts w:ascii="Consolas" w:hAnsi="Consolas" w:cs="Times New Roman"/>
           <w:lang w:val="en-US"/>
         </w:rPr>
-        <w:lastRenderedPageBreak/>
         <w:t>COMMIT</w:t>
       </w:r>
       <w:r>
@@ -37255,6 +37758,7 @@
           <w:bCs/>
           <w:sz w:val="28"/>
         </w:rPr>
+        <w:lastRenderedPageBreak/>
         <w:t>микросервисной</w:t>
       </w:r>
       <w:proofErr w:type="spellEnd"/>
@@ -37646,7 +38150,6 @@
           <w:b/>
           <w:sz w:val="28"/>
         </w:rPr>
-        <w:lastRenderedPageBreak/>
         <w:t>Асинхронная</w:t>
       </w:r>
       <w:r>
@@ -38197,7 +38700,16 @@
           <w:b/>
           <w:sz w:val="28"/>
         </w:rPr>
-        <w:t>в режиме постоянного восстановления</w:t>
+        <w:t xml:space="preserve">в режиме постоянного </w:t>
+      </w:r>
+      <w:r>
+        <w:rPr>
+          <w:rFonts w:ascii="Times New Roman" w:hAnsi="Times New Roman" w:cs="Times New Roman"/>
+          <w:b/>
+          <w:sz w:val="28"/>
+        </w:rPr>
+        <w:lastRenderedPageBreak/>
+        <w:t>восстановления</w:t>
       </w:r>
       <w:r>
         <w:rPr>
@@ -38465,7 +38977,6 @@
           <w:rFonts w:ascii="Times New Roman" w:hAnsi="Times New Roman" w:cs="Times New Roman"/>
           <w:sz w:val="28"/>
         </w:rPr>
-        <w:lastRenderedPageBreak/>
         <w:t xml:space="preserve">В основе </w:t>
       </w:r>
       <w:r>
@@ -38814,6 +39325,7 @@
           <w:color w:val="auto"/>
           <w:sz w:val="28"/>
         </w:rPr>
+        <w:lastRenderedPageBreak/>
         <w:t>Денормализация</w:t>
       </w:r>
       <w:bookmarkEnd w:id="53"/>
@@ -39028,7 +39540,6 @@
           <w:noProof/>
           <w:lang w:eastAsia="ru-RU"/>
         </w:rPr>
-        <w:lastRenderedPageBreak/>
         <w:drawing>
           <wp:inline distT="0" distB="0" distL="0" distR="0" wp14:anchorId="47C0F4DC" wp14:editId="507E7948">
             <wp:extent cx="3171825" cy="3746111"/>
@@ -39167,6 +39678,7 @@
           <w:color w:val="auto"/>
           <w:sz w:val="28"/>
         </w:rPr>
+        <w:lastRenderedPageBreak/>
         <w:t>HTTP</w:t>
       </w:r>
       <w:bookmarkEnd w:id="55"/>
@@ -39793,7 +40305,6 @@
           <w:b/>
           <w:sz w:val="28"/>
         </w:rPr>
-        <w:lastRenderedPageBreak/>
         <w:t>М</w:t>
       </w:r>
       <w:r>
@@ -40474,6 +40985,7 @@
           <w:b/>
           <w:sz w:val="28"/>
         </w:rPr>
+        <w:lastRenderedPageBreak/>
         <w:t xml:space="preserve">Код состояния </w:t>
       </w:r>
       <w:r>
@@ -41062,15 +41574,7 @@
           <w:rFonts w:ascii="Times New Roman" w:hAnsi="Times New Roman" w:cs="Times New Roman"/>
           <w:sz w:val="28"/>
         </w:rPr>
-        <w:t xml:space="preserve"> один и тот же эффект, не </w:t>
-      </w:r>
-      <w:r>
-        <w:rPr>
-          <w:rFonts w:ascii="Times New Roman" w:hAnsi="Times New Roman" w:cs="Times New Roman"/>
-          <w:sz w:val="28"/>
-        </w:rPr>
-        <w:lastRenderedPageBreak/>
-        <w:t>изменяющий состояние сервера. Другими словами, идемпотентный метод не должен иметь никаких побочных эффектов (</w:t>
+        <w:t xml:space="preserve"> один и тот же эффект, не изменяющий состояние сервера. Другими словами, идемпотентный метод не должен иметь никаких побочных эффектов (</w:t>
       </w:r>
       <w:proofErr w:type="spellStart"/>
       <w:r>
@@ -41755,6 +42259,7 @@
           <w:b/>
           <w:sz w:val="28"/>
         </w:rPr>
+        <w:lastRenderedPageBreak/>
         <w:t>кэшируемость</w:t>
       </w:r>
       <w:proofErr w:type="spellEnd"/>
@@ -41994,7 +42499,6 @@
           <w:color w:val="auto"/>
           <w:sz w:val="28"/>
         </w:rPr>
-        <w:lastRenderedPageBreak/>
         <w:t>Как браузер обрабатывает запрос клиента</w:t>
       </w:r>
       <w:bookmarkEnd w:id="58"/>
@@ -42732,14 +43236,26 @@
           <w:sz w:val="28"/>
         </w:rPr>
       </w:pPr>
-      <w:r>
-        <w:rPr>
-          <w:rFonts w:ascii="Times New Roman" w:hAnsi="Times New Roman" w:cs="Times New Roman"/>
-          <w:b/>
-          <w:i/>
-          <w:sz w:val="28"/>
-          <w:lang w:val="en-US"/>
-        </w:rPr>
+    </w:p>
+    <w:p>
+      <w:pPr>
+        <w:spacing w:after="0" w:line="360" w:lineRule="auto"/>
+        <w:ind w:firstLine="709"/>
+        <w:jc w:val="both"/>
+        <w:rPr>
+          <w:rFonts w:ascii="Times New Roman" w:hAnsi="Times New Roman" w:cs="Times New Roman"/>
+          <w:sz w:val="28"/>
+        </w:rPr>
+      </w:pPr>
+      <w:r>
+        <w:rPr>
+          <w:rFonts w:ascii="Times New Roman" w:hAnsi="Times New Roman" w:cs="Times New Roman"/>
+          <w:b/>
+          <w:i/>
+          <w:sz w:val="28"/>
+          <w:lang w:val="en-US"/>
+        </w:rPr>
+        <w:lastRenderedPageBreak/>
         <w:t>O</w:t>
       </w:r>
       <w:r>
@@ -42909,6 +43425,17 @@
         </w:rPr>
         <w:t xml:space="preserve"> существующего.</w:t>
       </w:r>
+    </w:p>
+    <w:p>
+      <w:pPr>
+        <w:spacing w:after="0" w:line="360" w:lineRule="auto"/>
+        <w:ind w:firstLine="709"/>
+        <w:jc w:val="both"/>
+        <w:rPr>
+          <w:rFonts w:ascii="Times New Roman" w:hAnsi="Times New Roman" w:cs="Times New Roman"/>
+          <w:sz w:val="28"/>
+        </w:rPr>
+      </w:pPr>
     </w:p>
     <w:p>
       <w:pPr>
@@ -43590,11 +44117,375 @@
     <w:p>
       <w:pPr>
         <w:spacing w:after="0" w:line="360" w:lineRule="auto"/>
-        <w:jc w:val="both"/>
-        <w:rPr>
-          <w:rFonts w:ascii="Times New Roman" w:hAnsi="Times New Roman" w:cs="Times New Roman"/>
-          <w:sz w:val="28"/>
-          <w:lang w:val="en-US"/>
+        <w:ind w:firstLine="709"/>
+        <w:jc w:val="both"/>
+        <w:rPr>
+          <w:rFonts w:ascii="Times New Roman" w:hAnsi="Times New Roman" w:cs="Times New Roman"/>
+          <w:sz w:val="28"/>
+        </w:rPr>
+      </w:pPr>
+      <w:r>
+        <w:rPr>
+          <w:rFonts w:ascii="Times New Roman" w:hAnsi="Times New Roman" w:cs="Times New Roman"/>
+          <w:sz w:val="28"/>
+        </w:rPr>
+        <w:t>Тест</w:t>
+      </w:r>
+      <w:r>
+        <w:rPr>
+          <w:rFonts w:ascii="Times New Roman" w:hAnsi="Times New Roman" w:cs="Times New Roman"/>
+          <w:sz w:val="28"/>
+        </w:rPr>
+        <w:t xml:space="preserve"> </w:t>
+      </w:r>
+      <w:r>
+        <w:rPr>
+          <w:rFonts w:ascii="Times New Roman" w:hAnsi="Times New Roman" w:cs="Times New Roman"/>
+          <w:sz w:val="28"/>
+        </w:rPr>
+        <w:t>выше</w:t>
+      </w:r>
+      <w:r>
+        <w:rPr>
+          <w:rFonts w:ascii="Times New Roman" w:hAnsi="Times New Roman" w:cs="Times New Roman"/>
+          <w:sz w:val="28"/>
+        </w:rPr>
+        <w:t xml:space="preserve"> </w:t>
+      </w:r>
+      <w:r>
+        <w:rPr>
+          <w:rFonts w:ascii="Times New Roman" w:hAnsi="Times New Roman" w:cs="Times New Roman"/>
+          <w:sz w:val="28"/>
+        </w:rPr>
+        <w:t>можно сделать</w:t>
+      </w:r>
+      <w:r>
+        <w:rPr>
+          <w:rFonts w:ascii="Times New Roman" w:hAnsi="Times New Roman" w:cs="Times New Roman"/>
+          <w:sz w:val="28"/>
+        </w:rPr>
+        <w:t xml:space="preserve"> </w:t>
+      </w:r>
+      <w:r>
+        <w:rPr>
+          <w:rFonts w:ascii="Times New Roman" w:hAnsi="Times New Roman" w:cs="Times New Roman"/>
+          <w:sz w:val="28"/>
+        </w:rPr>
+        <w:t>корректным</w:t>
+      </w:r>
+      <w:r>
+        <w:rPr>
+          <w:rFonts w:ascii="Times New Roman" w:hAnsi="Times New Roman" w:cs="Times New Roman"/>
+          <w:sz w:val="28"/>
+        </w:rPr>
+        <w:t xml:space="preserve">, </w:t>
+      </w:r>
+      <w:r>
+        <w:rPr>
+          <w:rFonts w:ascii="Times New Roman" w:hAnsi="Times New Roman" w:cs="Times New Roman"/>
+          <w:b/>
+          <w:bCs/>
+          <w:sz w:val="28"/>
+        </w:rPr>
+        <w:t>усложнив</w:t>
+      </w:r>
+      <w:r>
+        <w:rPr>
+          <w:rFonts w:ascii="Times New Roman" w:hAnsi="Times New Roman" w:cs="Times New Roman"/>
+          <w:sz w:val="28"/>
+        </w:rPr>
+        <w:t xml:space="preserve"> </w:t>
+      </w:r>
+      <w:r>
+        <w:rPr>
+          <w:rFonts w:ascii="Times New Roman" w:hAnsi="Times New Roman" w:cs="Times New Roman"/>
+          <w:sz w:val="28"/>
+        </w:rPr>
+        <w:t>его</w:t>
+      </w:r>
+      <w:r>
+        <w:rPr>
+          <w:rFonts w:ascii="Times New Roman" w:hAnsi="Times New Roman" w:cs="Times New Roman"/>
+          <w:sz w:val="28"/>
+        </w:rPr>
+        <w:t xml:space="preserve"> </w:t>
+      </w:r>
+      <w:r>
+        <w:rPr>
+          <w:rFonts w:ascii="Times New Roman" w:hAnsi="Times New Roman" w:cs="Times New Roman"/>
+          <w:sz w:val="28"/>
+        </w:rPr>
+        <w:t>логику</w:t>
+      </w:r>
+      <w:r>
+        <w:rPr>
+          <w:rFonts w:ascii="Times New Roman" w:hAnsi="Times New Roman" w:cs="Times New Roman"/>
+          <w:sz w:val="28"/>
+        </w:rPr>
+        <w:t xml:space="preserve"> </w:t>
+      </w:r>
+      <w:r>
+        <w:rPr>
+          <w:rFonts w:ascii="Times New Roman" w:hAnsi="Times New Roman" w:cs="Times New Roman"/>
+          <w:sz w:val="28"/>
+        </w:rPr>
+        <w:t>проверками</w:t>
+      </w:r>
+      <w:r>
+        <w:rPr>
+          <w:rFonts w:ascii="Times New Roman" w:hAnsi="Times New Roman" w:cs="Times New Roman"/>
+          <w:sz w:val="28"/>
+        </w:rPr>
+        <w:t xml:space="preserve"> </w:t>
+      </w:r>
+      <w:r>
+        <w:rPr>
+          <w:rFonts w:ascii="Times New Roman" w:hAnsi="Times New Roman" w:cs="Times New Roman"/>
+          <w:sz w:val="28"/>
+        </w:rPr>
+        <w:t>типов:</w:t>
+      </w:r>
+    </w:p>
+    <w:p>
+      <w:pPr>
+        <w:shd w:val="clear" w:color="auto" w:fill="E7E6E6" w:themeFill="background2"/>
+        <w:spacing w:after="0" w:line="360" w:lineRule="auto"/>
+        <w:ind w:firstLine="709"/>
+        <w:jc w:val="both"/>
+        <w:rPr>
+          <w:rFonts w:ascii="Consolas" w:hAnsi="Consolas" w:cs="Times New Roman"/>
+          <w:lang w:val="en-US"/>
+        </w:rPr>
+      </w:pPr>
+      <w:r>
+        <w:rPr>
+          <w:rFonts w:ascii="Consolas" w:hAnsi="Consolas" w:cs="Times New Roman"/>
+          <w:lang w:val="en-US"/>
+        </w:rPr>
+        <w:t xml:space="preserve">if </w:t>
+      </w:r>
+      <w:proofErr w:type="spellStart"/>
+      <w:r>
+        <w:rPr>
+          <w:rFonts w:ascii="Consolas" w:hAnsi="Consolas" w:cs="Times New Roman"/>
+          <w:lang w:val="en-US"/>
+        </w:rPr>
+        <w:t>is_</w:t>
+      </w:r>
+      <w:proofErr w:type="gramStart"/>
+      <w:r>
+        <w:rPr>
+          <w:rFonts w:ascii="Consolas" w:hAnsi="Consolas" w:cs="Times New Roman"/>
+          <w:lang w:val="en-US"/>
+        </w:rPr>
+        <w:t>instance</w:t>
+      </w:r>
+      <w:proofErr w:type="spellEnd"/>
+      <w:r>
+        <w:rPr>
+          <w:rFonts w:ascii="Consolas" w:hAnsi="Consolas" w:cs="Times New Roman"/>
+          <w:lang w:val="en-US"/>
+        </w:rPr>
+        <w:t>(</w:t>
+      </w:r>
+      <w:proofErr w:type="gramEnd"/>
+      <w:r>
+        <w:rPr>
+          <w:rFonts w:ascii="Consolas" w:hAnsi="Consolas" w:cs="Times New Roman"/>
+          <w:lang w:val="en-US"/>
+        </w:rPr>
+        <w:t>figure, Rectangle) …</w:t>
+      </w:r>
+    </w:p>
+    <w:p>
+      <w:pPr>
+        <w:shd w:val="clear" w:color="auto" w:fill="E7E6E6" w:themeFill="background2"/>
+        <w:spacing w:after="0" w:line="360" w:lineRule="auto"/>
+        <w:ind w:firstLine="709"/>
+        <w:jc w:val="both"/>
+        <w:rPr>
+          <w:rFonts w:ascii="Consolas" w:hAnsi="Consolas" w:cs="Times New Roman"/>
+          <w:lang w:val="en-US"/>
+        </w:rPr>
+      </w:pPr>
+      <w:r>
+        <w:rPr>
+          <w:rFonts w:ascii="Consolas" w:hAnsi="Consolas" w:cs="Times New Roman"/>
+          <w:lang w:val="en-US"/>
+        </w:rPr>
+        <w:t xml:space="preserve">if </w:t>
+      </w:r>
+      <w:proofErr w:type="spellStart"/>
+      <w:r>
+        <w:rPr>
+          <w:rFonts w:ascii="Consolas" w:hAnsi="Consolas" w:cs="Times New Roman"/>
+          <w:lang w:val="en-US"/>
+        </w:rPr>
+        <w:t>is_</w:t>
+      </w:r>
+      <w:proofErr w:type="gramStart"/>
+      <w:r>
+        <w:rPr>
+          <w:rFonts w:ascii="Consolas" w:hAnsi="Consolas" w:cs="Times New Roman"/>
+          <w:lang w:val="en-US"/>
+        </w:rPr>
+        <w:t>instance</w:t>
+      </w:r>
+      <w:proofErr w:type="spellEnd"/>
+      <w:r>
+        <w:rPr>
+          <w:rFonts w:ascii="Consolas" w:hAnsi="Consolas" w:cs="Times New Roman"/>
+          <w:lang w:val="en-US"/>
+        </w:rPr>
+        <w:t>(</w:t>
+      </w:r>
+      <w:proofErr w:type="gramEnd"/>
+      <w:r>
+        <w:rPr>
+          <w:rFonts w:ascii="Consolas" w:hAnsi="Consolas" w:cs="Times New Roman"/>
+          <w:lang w:val="en-US"/>
+        </w:rPr>
+        <w:t xml:space="preserve">figure, Square) </w:t>
+      </w:r>
+      <w:r>
+        <w:rPr>
+          <w:rFonts w:ascii="Consolas" w:hAnsi="Consolas" w:cs="Times New Roman"/>
+          <w:lang w:val="en-US"/>
+        </w:rPr>
+        <w:t>…</w:t>
+      </w:r>
+    </w:p>
+    <w:p>
+      <w:pPr>
+        <w:spacing w:after="0" w:line="360" w:lineRule="auto"/>
+        <w:ind w:firstLine="709"/>
+        <w:jc w:val="both"/>
+        <w:rPr>
+          <w:rFonts w:ascii="Times New Roman" w:hAnsi="Times New Roman" w:cs="Times New Roman"/>
+          <w:sz w:val="28"/>
+        </w:rPr>
+      </w:pPr>
+      <w:r>
+        <w:rPr>
+          <w:rFonts w:ascii="Times New Roman" w:hAnsi="Times New Roman" w:cs="Times New Roman"/>
+          <w:sz w:val="28"/>
+        </w:rPr>
+        <w:t>Подобные</w:t>
+      </w:r>
+      <w:r>
+        <w:rPr>
+          <w:rFonts w:ascii="Times New Roman" w:hAnsi="Times New Roman" w:cs="Times New Roman"/>
+          <w:sz w:val="28"/>
+        </w:rPr>
+        <w:t xml:space="preserve"> усложнения</w:t>
+      </w:r>
+      <w:r>
+        <w:rPr>
+          <w:rFonts w:ascii="Times New Roman" w:hAnsi="Times New Roman" w:cs="Times New Roman"/>
+          <w:sz w:val="28"/>
+        </w:rPr>
+        <w:t xml:space="preserve"> показывают</w:t>
+      </w:r>
+      <w:r>
+        <w:rPr>
+          <w:rFonts w:ascii="Times New Roman" w:hAnsi="Times New Roman" w:cs="Times New Roman"/>
+          <w:sz w:val="28"/>
+        </w:rPr>
+        <w:t>,</w:t>
+      </w:r>
+      <w:r>
+        <w:rPr>
+          <w:rFonts w:ascii="Times New Roman" w:hAnsi="Times New Roman" w:cs="Times New Roman"/>
+          <w:sz w:val="28"/>
+        </w:rPr>
+        <w:t xml:space="preserve"> что мы делаем что-то не так</w:t>
+      </w:r>
+      <w:r>
+        <w:rPr>
+          <w:rFonts w:ascii="Times New Roman" w:hAnsi="Times New Roman" w:cs="Times New Roman"/>
+          <w:sz w:val="28"/>
+        </w:rPr>
+        <w:t>. П</w:t>
+      </w:r>
+      <w:r>
+        <w:rPr>
+          <w:rFonts w:ascii="Times New Roman" w:hAnsi="Times New Roman" w:cs="Times New Roman"/>
+          <w:sz w:val="28"/>
+        </w:rPr>
+        <w:t xml:space="preserve">олиморфизм и наследование придуманы </w:t>
+      </w:r>
+      <w:r>
+        <w:rPr>
+          <w:rFonts w:ascii="Times New Roman" w:hAnsi="Times New Roman" w:cs="Times New Roman"/>
+          <w:sz w:val="28"/>
+        </w:rPr>
+        <w:t xml:space="preserve">для обобщения, а </w:t>
+      </w:r>
+      <w:r>
+        <w:rPr>
+          <w:rFonts w:ascii="Times New Roman" w:hAnsi="Times New Roman" w:cs="Times New Roman"/>
+          <w:sz w:val="28"/>
+        </w:rPr>
+        <w:t>не для</w:t>
+      </w:r>
+      <w:r>
+        <w:rPr>
+          <w:rFonts w:ascii="Times New Roman" w:hAnsi="Times New Roman" w:cs="Times New Roman"/>
+          <w:sz w:val="28"/>
+        </w:rPr>
+        <w:t xml:space="preserve"> лишних проверок </w:t>
+      </w:r>
+      <w:r>
+        <w:rPr>
+          <w:rFonts w:ascii="Times New Roman" w:hAnsi="Times New Roman" w:cs="Times New Roman"/>
+          <w:sz w:val="28"/>
+        </w:rPr>
+        <w:t>на типы</w:t>
+      </w:r>
+      <w:r>
+        <w:rPr>
+          <w:rFonts w:ascii="Times New Roman" w:hAnsi="Times New Roman" w:cs="Times New Roman"/>
+          <w:sz w:val="28"/>
+        </w:rPr>
+        <w:t xml:space="preserve">, в зависимости от которых </w:t>
+      </w:r>
+      <w:r>
+        <w:rPr>
+          <w:rFonts w:ascii="Times New Roman" w:hAnsi="Times New Roman" w:cs="Times New Roman"/>
+          <w:sz w:val="28"/>
+        </w:rPr>
+        <w:t>выполнял</w:t>
+      </w:r>
+      <w:r>
+        <w:rPr>
+          <w:rFonts w:ascii="Times New Roman" w:hAnsi="Times New Roman" w:cs="Times New Roman"/>
+          <w:sz w:val="28"/>
+        </w:rPr>
+        <w:t xml:space="preserve">ась бы </w:t>
+      </w:r>
+      <w:r>
+        <w:rPr>
+          <w:rFonts w:ascii="Times New Roman" w:hAnsi="Times New Roman" w:cs="Times New Roman"/>
+          <w:sz w:val="28"/>
+        </w:rPr>
+        <w:t>разная логика</w:t>
+      </w:r>
+      <w:r>
+        <w:rPr>
+          <w:rFonts w:ascii="Times New Roman" w:hAnsi="Times New Roman" w:cs="Times New Roman"/>
+          <w:sz w:val="28"/>
+        </w:rPr>
+        <w:t>.</w:t>
+      </w:r>
+    </w:p>
+    <w:p>
+      <w:pPr>
+        <w:spacing w:after="0" w:line="360" w:lineRule="auto"/>
+        <w:ind w:firstLine="709"/>
+        <w:jc w:val="both"/>
+        <w:rPr>
+          <w:rFonts w:ascii="Times New Roman" w:hAnsi="Times New Roman" w:cs="Times New Roman"/>
+          <w:sz w:val="28"/>
         </w:rPr>
       </w:pPr>
     </w:p>
@@ -43710,6 +44601,17 @@
         </w:rPr>
         <w:t>.</w:t>
       </w:r>
+    </w:p>
+    <w:p>
+      <w:pPr>
+        <w:spacing w:after="0" w:line="360" w:lineRule="auto"/>
+        <w:ind w:firstLine="709"/>
+        <w:jc w:val="both"/>
+        <w:rPr>
+          <w:rFonts w:ascii="Times New Roman" w:hAnsi="Times New Roman" w:cs="Times New Roman"/>
+          <w:sz w:val="28"/>
+        </w:rPr>
+      </w:pPr>
     </w:p>
     <w:p>
       <w:pPr>
@@ -44006,6 +44908,7 @@
           <w:rFonts w:ascii="Times New Roman" w:hAnsi="Times New Roman" w:cs="Times New Roman"/>
           <w:sz w:val="28"/>
         </w:rPr>
+        <w:lastRenderedPageBreak/>
         <w:t xml:space="preserve">Также в контексте </w:t>
       </w:r>
       <w:r>
@@ -44771,7 +45674,6 @@
           <w:rFonts w:ascii="Times New Roman" w:hAnsi="Times New Roman" w:cs="Times New Roman"/>
           <w:sz w:val="28"/>
         </w:rPr>
-        <w:lastRenderedPageBreak/>
         <w:t xml:space="preserve">Инструменты и </w:t>
       </w:r>
       <w:r>
@@ -45104,6 +46006,7 @@
           <w:sz w:val="28"/>
           <w:lang w:val="en-US"/>
         </w:rPr>
+        <w:lastRenderedPageBreak/>
         <w:t>JSON</w:t>
       </w:r>
       <w:r>
@@ -46194,7 +47097,6 @@
           <w:sz w:val="28"/>
           <w:lang w:val="en-US"/>
         </w:rPr>
-        <w:lastRenderedPageBreak/>
         <w:t>access</w:t>
       </w:r>
       <w:r>
@@ -46397,6 +47299,7 @@
           <w:color w:val="auto"/>
           <w:sz w:val="28"/>
         </w:rPr>
+        <w:lastRenderedPageBreak/>
         <w:t xml:space="preserve">Разница между </w:t>
       </w:r>
       <w:r>

</xml_diff>